<commit_message>
done slave, move to camera
</commit_message>
<xml_diff>
--- a/draft/chap3.docx
+++ b/draft/chap3.docx
@@ -17,18 +17,35 @@
     </w:p>
     <w:p>
       <w:r>
-        <w:t>\figure hardwareblock</w:t>
-      </w:r>
-    </w:p>
-    <w:p>
-      <w:r>
-        <w:t>\table block explaination</w:t>
-      </w:r>
-    </w:p>
-    <w:p>
-      <w:r>
-        <w:t>In Figure~\ref{fig:hardwareBlock</w:t>
-      </w:r>
+        <w:t xml:space="preserve">\figure </w:t>
+      </w:r>
+      <w:proofErr w:type="spellStart"/>
+      <w:r>
+        <w:t>hardwareblock</w:t>
+      </w:r>
+      <w:proofErr w:type="spellEnd"/>
+    </w:p>
+    <w:p>
+      <w:r>
+        <w:t xml:space="preserve">\table block </w:t>
+      </w:r>
+      <w:proofErr w:type="spellStart"/>
+      <w:r>
+        <w:t>explaination</w:t>
+      </w:r>
+      <w:proofErr w:type="spellEnd"/>
+    </w:p>
+    <w:p>
+      <w:r>
+        <w:t>In Figure~\ref{</w:t>
+      </w:r>
+      <w:proofErr w:type="spellStart"/>
+      <w:proofErr w:type="gramStart"/>
+      <w:r>
+        <w:t>fig:hardwareBlock</w:t>
+      </w:r>
+      <w:proofErr w:type="spellEnd"/>
+      <w:proofErr w:type="gramEnd"/>
       <w:r>
         <w:t>},</w:t>
       </w:r>
@@ -42,8 +59,15 @@
         <w:t>As in the figure</w:t>
       </w:r>
       <w:r>
-        <w:t>~\ref{fig:hardwareBlock</w:t>
-      </w:r>
+        <w:t>~\ref{</w:t>
+      </w:r>
+      <w:proofErr w:type="spellStart"/>
+      <w:proofErr w:type="gramStart"/>
+      <w:r>
+        <w:t>fig:hardwareBlock</w:t>
+      </w:r>
+      <w:proofErr w:type="spellEnd"/>
+      <w:proofErr w:type="gramEnd"/>
       <w:r>
         <w:t>}, M</w:t>
       </w:r>
@@ -118,9 +142,11 @@
       <w:r>
         <w:t xml:space="preserve"> With this block implemented, end-user can control devices without pushing the physical buttons, which may </w:t>
       </w:r>
+      <w:proofErr w:type="gramStart"/>
       <w:r>
         <w:t>causes</w:t>
       </w:r>
+      <w:proofErr w:type="gramEnd"/>
       <w:r>
         <w:t xml:space="preserve"> difficulties for users because the owner</w:t>
       </w:r>
@@ -194,7 +220,15 @@
     </w:p>
     <w:p>
       <w:r>
-        <w:t xml:space="preserve">    \subsection{Microcontroller Requirements}</w:t>
+        <w:t xml:space="preserve">    \</w:t>
+      </w:r>
+      <w:proofErr w:type="gramStart"/>
+      <w:r>
+        <w:t>subsection{</w:t>
+      </w:r>
+      <w:proofErr w:type="gramEnd"/>
+      <w:r>
+        <w:t>Microcontroller Requirements}</w:t>
       </w:r>
     </w:p>
     <w:p>
@@ -249,17 +283,54 @@
     </w:p>
     <w:p>
       <w:r>
-        <w:t xml:space="preserve">      \begin{figure}[!ht]</w:t>
-      </w:r>
-    </w:p>
-    <w:p>
-      <w:r>
-        <w:t xml:space="preserve">        \includegraphics[scale=0.7]{images/stm32f4_discovery.jpg}</w:t>
-      </w:r>
-    </w:p>
-    <w:p>
-      <w:r>
-        <w:t xml:space="preserve">        \caption{STM32F4 Discovery Kit}</w:t>
+        <w:t xml:space="preserve">      \begin{figure}</w:t>
+      </w:r>
+      <w:proofErr w:type="gramStart"/>
+      <w:r>
+        <w:t>[!</w:t>
+      </w:r>
+      <w:proofErr w:type="spellStart"/>
+      <w:r>
+        <w:t>ht</w:t>
+      </w:r>
+      <w:proofErr w:type="spellEnd"/>
+      <w:proofErr w:type="gramEnd"/>
+      <w:r>
+        <w:t>]</w:t>
+      </w:r>
+    </w:p>
+    <w:p>
+      <w:r>
+        <w:t xml:space="preserve">        \</w:t>
+      </w:r>
+      <w:proofErr w:type="spellStart"/>
+      <w:r>
+        <w:t>includegraphics</w:t>
+      </w:r>
+      <w:proofErr w:type="spellEnd"/>
+      <w:r>
+        <w:t>[scale=0.</w:t>
+      </w:r>
+      <w:proofErr w:type="gramStart"/>
+      <w:r>
+        <w:t>7]{</w:t>
+      </w:r>
+      <w:proofErr w:type="gramEnd"/>
+      <w:r>
+        <w:t>images/stm32f4_discovery.jpg}</w:t>
+      </w:r>
+    </w:p>
+    <w:p>
+      <w:r>
+        <w:t xml:space="preserve">        \</w:t>
+      </w:r>
+      <w:proofErr w:type="gramStart"/>
+      <w:r>
+        <w:t>caption{</w:t>
+      </w:r>
+      <w:proofErr w:type="gramEnd"/>
+      <w:r>
+        <w:t>STM32F4 Discovery Kit}</w:t>
       </w:r>
     </w:p>
     <w:p>
@@ -324,7 +395,20 @@
     </w:p>
     <w:p>
       <w:r>
-        <w:t xml:space="preserve">      \begin{figure}[!ht]</w:t>
+        <w:t xml:space="preserve">      \begin{figure}</w:t>
+      </w:r>
+      <w:proofErr w:type="gramStart"/>
+      <w:r>
+        <w:t>[!</w:t>
+      </w:r>
+      <w:proofErr w:type="spellStart"/>
+      <w:r>
+        <w:t>ht</w:t>
+      </w:r>
+      <w:proofErr w:type="spellEnd"/>
+      <w:proofErr w:type="gramEnd"/>
+      <w:r>
+        <w:t>]</w:t>
       </w:r>
     </w:p>
     <w:p>
@@ -335,17 +419,43 @@
     <w:p>
       <w:r>
         <w:lastRenderedPageBreak/>
-        <w:t xml:space="preserve">        \includegraphics{images/headerMcu.PNG}</w:t>
-      </w:r>
-    </w:p>
-    <w:p>
-      <w:r>
-        <w:t xml:space="preserve">        \caption{Header for STM32F4 Discovery Kit}</w:t>
-      </w:r>
-    </w:p>
-    <w:p>
-      <w:r>
-        <w:t xml:space="preserve">        \label{fig:headerMcu}</w:t>
+        <w:t xml:space="preserve">        \</w:t>
+      </w:r>
+      <w:proofErr w:type="spellStart"/>
+      <w:r>
+        <w:t>includegraphics</w:t>
+      </w:r>
+      <w:proofErr w:type="spellEnd"/>
+      <w:r>
+        <w:t>{images/headerMcu.PNG}</w:t>
+      </w:r>
+    </w:p>
+    <w:p>
+      <w:r>
+        <w:t xml:space="preserve">        \</w:t>
+      </w:r>
+      <w:proofErr w:type="gramStart"/>
+      <w:r>
+        <w:t>caption{</w:t>
+      </w:r>
+      <w:proofErr w:type="gramEnd"/>
+      <w:r>
+        <w:t>Header for STM32F4 Discovery Kit}</w:t>
+      </w:r>
+    </w:p>
+    <w:p>
+      <w:r>
+        <w:t xml:space="preserve">        \label{</w:t>
+      </w:r>
+      <w:proofErr w:type="spellStart"/>
+      <w:proofErr w:type="gramStart"/>
+      <w:r>
+        <w:t>fig:headerMcu</w:t>
+      </w:r>
+      <w:proofErr w:type="spellEnd"/>
+      <w:proofErr w:type="gramEnd"/>
+      <w:r>
+        <w:t>}</w:t>
       </w:r>
     </w:p>
     <w:p>
@@ -375,7 +485,17 @@
         <w:t xml:space="preserve"> </w:t>
       </w:r>
       <w:r>
-        <w:t>Figure~\ref{fig:headerMcu} shows the headers on Master board for STM32F4 Discovery Kit which is chosen for the thesis.</w:t>
+        <w:t>Figure~\ref{</w:t>
+      </w:r>
+      <w:proofErr w:type="spellStart"/>
+      <w:proofErr w:type="gramStart"/>
+      <w:r>
+        <w:t>fig:headerMcu</w:t>
+      </w:r>
+      <w:proofErr w:type="spellEnd"/>
+      <w:proofErr w:type="gramEnd"/>
+      <w:r>
+        <w:t>} shows the headers on Master board for STM32F4 Discovery Kit which is chosen for the thesis.</w:t>
       </w:r>
       <w:r>
         <w:t xml:space="preserve"> In addition, it shows the connection pin of the MCU with other modules over UART. To be more specific, MCU c</w:t>
@@ -403,12 +523,33 @@
     </w:p>
     <w:p>
       <w:r>
-        <w:t xml:space="preserve">      \subsection{Module RS-485}</w:t>
-      </w:r>
-    </w:p>
-    <w:p>
-      <w:r>
-        <w:t xml:space="preserve">      \begin{figure}[!ht]</w:t>
+        <w:t xml:space="preserve">      \</w:t>
+      </w:r>
+      <w:proofErr w:type="gramStart"/>
+      <w:r>
+        <w:t>subsection{</w:t>
+      </w:r>
+      <w:proofErr w:type="gramEnd"/>
+      <w:r>
+        <w:t>Module RS-485}</w:t>
+      </w:r>
+    </w:p>
+    <w:p>
+      <w:r>
+        <w:t xml:space="preserve">      \begin{figure}</w:t>
+      </w:r>
+      <w:proofErr w:type="gramStart"/>
+      <w:r>
+        <w:t>[!</w:t>
+      </w:r>
+      <w:proofErr w:type="spellStart"/>
+      <w:r>
+        <w:t>ht</w:t>
+      </w:r>
+      <w:proofErr w:type="spellEnd"/>
+      <w:proofErr w:type="gramEnd"/>
+      <w:r>
+        <w:t>]</w:t>
       </w:r>
     </w:p>
     <w:p>
@@ -418,17 +559,49 @@
     </w:p>
     <w:p>
       <w:r>
-        <w:t xml:space="preserve">        \includegraphics[scale=0.63]{images/header485.PNG}</w:t>
-      </w:r>
-    </w:p>
-    <w:p>
-      <w:r>
-        <w:t xml:space="preserve">        \caption{Header for module RS-485}</w:t>
-      </w:r>
-    </w:p>
-    <w:p>
-      <w:r>
-        <w:t xml:space="preserve">        \label{fig:header485}</w:t>
+        <w:t xml:space="preserve">        \</w:t>
+      </w:r>
+      <w:proofErr w:type="spellStart"/>
+      <w:r>
+        <w:t>includegraphics</w:t>
+      </w:r>
+      <w:proofErr w:type="spellEnd"/>
+      <w:r>
+        <w:t>[scale=0.</w:t>
+      </w:r>
+      <w:proofErr w:type="gramStart"/>
+      <w:r>
+        <w:t>63]{</w:t>
+      </w:r>
+      <w:proofErr w:type="gramEnd"/>
+      <w:r>
+        <w:t>images/header485.PNG}</w:t>
+      </w:r>
+    </w:p>
+    <w:p>
+      <w:r>
+        <w:t xml:space="preserve">        \</w:t>
+      </w:r>
+      <w:proofErr w:type="gramStart"/>
+      <w:r>
+        <w:t>caption{</w:t>
+      </w:r>
+      <w:proofErr w:type="gramEnd"/>
+      <w:r>
+        <w:t>Header for module RS-485}</w:t>
+      </w:r>
+    </w:p>
+    <w:p>
+      <w:r>
+        <w:t xml:space="preserve">        \label{</w:t>
+      </w:r>
+      <w:proofErr w:type="gramStart"/>
+      <w:r>
+        <w:t>fig:header</w:t>
+      </w:r>
+      <w:proofErr w:type="gramEnd"/>
+      <w:r>
+        <w:t>485}</w:t>
       </w:r>
     </w:p>
     <w:p>
@@ -443,7 +616,20 @@
     </w:p>
     <w:p>
       <w:r>
-        <w:t xml:space="preserve">      \begin{figure}[!ht]</w:t>
+        <w:t xml:space="preserve">      \begin{figure}</w:t>
+      </w:r>
+      <w:proofErr w:type="gramStart"/>
+      <w:r>
+        <w:t>[!</w:t>
+      </w:r>
+      <w:proofErr w:type="spellStart"/>
+      <w:r>
+        <w:t>ht</w:t>
+      </w:r>
+      <w:proofErr w:type="spellEnd"/>
+      <w:proofErr w:type="gramEnd"/>
+      <w:r>
+        <w:t>]</w:t>
       </w:r>
     </w:p>
     <w:p>
@@ -453,17 +639,49 @@
     </w:p>
     <w:p>
       <w:r>
-        <w:t xml:space="preserve">        \includegraphics[scale=1]{images/module-rs485.png}</w:t>
-      </w:r>
-    </w:p>
-    <w:p>
-      <w:r>
-        <w:t xml:space="preserve">        \caption{Module RS-485}</w:t>
-      </w:r>
-    </w:p>
-    <w:p>
-      <w:r>
-        <w:t xml:space="preserve">        \label{fig:module485}</w:t>
+        <w:t xml:space="preserve">        \</w:t>
+      </w:r>
+      <w:proofErr w:type="spellStart"/>
+      <w:r>
+        <w:t>includegraphics</w:t>
+      </w:r>
+      <w:proofErr w:type="spellEnd"/>
+      <w:r>
+        <w:t>[scale=</w:t>
+      </w:r>
+      <w:proofErr w:type="gramStart"/>
+      <w:r>
+        <w:t>1]{</w:t>
+      </w:r>
+      <w:proofErr w:type="gramEnd"/>
+      <w:r>
+        <w:t>images/module-rs485.png}</w:t>
+      </w:r>
+    </w:p>
+    <w:p>
+      <w:r>
+        <w:t xml:space="preserve">        \</w:t>
+      </w:r>
+      <w:proofErr w:type="gramStart"/>
+      <w:r>
+        <w:t>caption{</w:t>
+      </w:r>
+      <w:proofErr w:type="gramEnd"/>
+      <w:r>
+        <w:t>Module RS-485}</w:t>
+      </w:r>
+    </w:p>
+    <w:p>
+      <w:r>
+        <w:t xml:space="preserve">        \label{</w:t>
+      </w:r>
+      <w:proofErr w:type="gramStart"/>
+      <w:r>
+        <w:t>fig:module</w:t>
+      </w:r>
+      <w:proofErr w:type="gramEnd"/>
+      <w:r>
+        <w:t>485}</w:t>
       </w:r>
     </w:p>
     <w:p>
@@ -479,7 +697,15 @@
     </w:p>
     <w:p>
       <w:r>
-        <w:t>Figure~\ref{fig:module485} refers the cheap version of module TTL to RS-485 on the market</w:t>
+        <w:t>Figure~\ref{</w:t>
+      </w:r>
+      <w:proofErr w:type="gramStart"/>
+      <w:r>
+        <w:t>fig:module</w:t>
+      </w:r>
+      <w:proofErr w:type="gramEnd"/>
+      <w:r>
+        <w:t>485} refers the cheap version of module TTL to RS-485 on the market</w:t>
       </w:r>
       <w:r>
         <w:t>. It integrated IC MAX485 as the main component and other sub-components included termination resistor.</w:t>
@@ -509,7 +735,15 @@
         <w:t>.</w:t>
       </w:r>
       <w:r>
-        <w:t xml:space="preserve"> The table~\ref{table:module485PinOut} indicates the </w:t>
+        <w:t xml:space="preserve"> The table~\ref{</w:t>
+      </w:r>
+      <w:proofErr w:type="gramStart"/>
+      <w:r>
+        <w:t>table:module</w:t>
+      </w:r>
+      <w:proofErr w:type="gramEnd"/>
+      <w:r>
+        <w:t xml:space="preserve">485PinOut} indicates the </w:t>
       </w:r>
       <w:r>
         <w:t xml:space="preserve">pin out guideline to connect with the MCU. According to datasheet of IC MAX485, RE and DE must be connected for the MCU to control </w:t>
@@ -542,13 +776,26 @@
     </w:p>
     <w:p>
       <w:r>
-        <w:t xml:space="preserve">        \begin{tabular}{ |c||c|  }</w:t>
-      </w:r>
-    </w:p>
-    <w:p>
-      <w:r>
-        <w:t xml:space="preserve">          \hline</w:t>
-      </w:r>
+        <w:t xml:space="preserve">        \begin{tabular</w:t>
+      </w:r>
+      <w:proofErr w:type="gramStart"/>
+      <w:r>
+        <w:t>}{ |</w:t>
+      </w:r>
+      <w:proofErr w:type="gramEnd"/>
+      <w:r>
+        <w:t>c||c|  }</w:t>
+      </w:r>
+    </w:p>
+    <w:p>
+      <w:r>
+        <w:t xml:space="preserve">          \</w:t>
+      </w:r>
+      <w:proofErr w:type="spellStart"/>
+      <w:r>
+        <w:t>hline</w:t>
+      </w:r>
+      <w:proofErr w:type="spellEnd"/>
     </w:p>
     <w:p>
       <w:r>
@@ -557,8 +804,13 @@
     </w:p>
     <w:p>
       <w:r>
-        <w:t xml:space="preserve">          \hline</w:t>
-      </w:r>
+        <w:t xml:space="preserve">          \</w:t>
+      </w:r>
+      <w:proofErr w:type="spellStart"/>
+      <w:r>
+        <w:t>hline</w:t>
+      </w:r>
+      <w:proofErr w:type="spellEnd"/>
     </w:p>
     <w:p>
       <w:r>
@@ -567,28 +819,59 @@
     </w:p>
     <w:p>
       <w:r>
-        <w:t xml:space="preserve">          \hline</w:t>
-      </w:r>
-    </w:p>
-    <w:p>
-      <w:r>
-        <w:t xml:space="preserve">          A&amp;   Non-inverting Receiver Input and Non-inverting Driver Output\\</w:t>
-      </w:r>
-    </w:p>
-    <w:p>
-      <w:r>
-        <w:t xml:space="preserve">          \hline</w:t>
-      </w:r>
-    </w:p>
-    <w:p>
-      <w:r>
-        <w:t xml:space="preserve">          B &amp;.Inverting Receiver Input and Inverting Driver Output\\</w:t>
-      </w:r>
-    </w:p>
-    <w:p>
-      <w:r>
-        <w:t xml:space="preserve">          \hline</w:t>
-      </w:r>
+        <w:t xml:space="preserve">          \</w:t>
+      </w:r>
+      <w:proofErr w:type="spellStart"/>
+      <w:r>
+        <w:t>hline</w:t>
+      </w:r>
+      <w:proofErr w:type="spellEnd"/>
+    </w:p>
+    <w:p>
+      <w:r>
+        <w:t xml:space="preserve">          A&amp;   Non-inverting Receiver Input and Non-</w:t>
+      </w:r>
+      <w:proofErr w:type="gramStart"/>
+      <w:r>
+        <w:t>inverting</w:t>
+      </w:r>
+      <w:proofErr w:type="gramEnd"/>
+      <w:r>
+        <w:t xml:space="preserve"> Driver Output\\</w:t>
+      </w:r>
+    </w:p>
+    <w:p>
+      <w:r>
+        <w:t xml:space="preserve">          \</w:t>
+      </w:r>
+      <w:proofErr w:type="spellStart"/>
+      <w:r>
+        <w:t>hline</w:t>
+      </w:r>
+      <w:proofErr w:type="spellEnd"/>
+    </w:p>
+    <w:p>
+      <w:r>
+        <w:t xml:space="preserve">          B </w:t>
+      </w:r>
+      <w:proofErr w:type="gramStart"/>
+      <w:r>
+        <w:t>&amp;.Inverting</w:t>
+      </w:r>
+      <w:proofErr w:type="gramEnd"/>
+      <w:r>
+        <w:t xml:space="preserve"> Receiver Input and Inverting Driver Output\\</w:t>
+      </w:r>
+    </w:p>
+    <w:p>
+      <w:r>
+        <w:t xml:space="preserve">          \</w:t>
+      </w:r>
+      <w:proofErr w:type="spellStart"/>
+      <w:r>
+        <w:t>hline</w:t>
+      </w:r>
+      <w:proofErr w:type="spellEnd"/>
     </w:p>
     <w:p>
       <w:r>
@@ -597,49 +880,114 @@
     </w:p>
     <w:p>
       <w:r>
-        <w:t xml:space="preserve">          \hline</w:t>
-      </w:r>
-    </w:p>
-    <w:p>
-      <w:r>
-        <w:t xml:space="preserve">          RO &amp; Receiver Output (to Rx pin of microcontroller)\\</w:t>
-      </w:r>
-    </w:p>
-    <w:p>
-      <w:r>
-        <w:t xml:space="preserve">          \hline</w:t>
-      </w:r>
-    </w:p>
-    <w:p>
-      <w:r>
-        <w:t xml:space="preserve">          RE &amp; Receiver Output Enable (Low to enable)\\</w:t>
-      </w:r>
-    </w:p>
-    <w:p>
-      <w:r>
-        <w:t xml:space="preserve">          \hline</w:t>
-      </w:r>
-    </w:p>
-    <w:p>
-      <w:r>
-        <w:t xml:space="preserve">          DE &amp; Driver Output Enable (high to enable)\\</w:t>
+        <w:t xml:space="preserve">          \</w:t>
+      </w:r>
+      <w:proofErr w:type="spellStart"/>
+      <w:r>
+        <w:t>hline</w:t>
+      </w:r>
+      <w:proofErr w:type="spellEnd"/>
+    </w:p>
+    <w:p>
+      <w:r>
+        <w:t xml:space="preserve">          RO &amp; Receiver Output (to Rx pin of </w:t>
+      </w:r>
+      <w:proofErr w:type="gramStart"/>
+      <w:r>
+        <w:t>microcontroller)\</w:t>
+      </w:r>
+      <w:proofErr w:type="gramEnd"/>
+      <w:r>
+        <w:t>\</w:t>
+      </w:r>
+    </w:p>
+    <w:p>
+      <w:r>
+        <w:t xml:space="preserve">          \</w:t>
+      </w:r>
+      <w:proofErr w:type="spellStart"/>
+      <w:r>
+        <w:t>hline</w:t>
+      </w:r>
+      <w:proofErr w:type="spellEnd"/>
+    </w:p>
+    <w:p>
+      <w:r>
+        <w:t xml:space="preserve">          RE &amp; Receiver Output Enable (Low to </w:t>
+      </w:r>
+      <w:proofErr w:type="gramStart"/>
+      <w:r>
+        <w:t>enable)\</w:t>
+      </w:r>
+      <w:proofErr w:type="gramEnd"/>
+      <w:r>
+        <w:t>\</w:t>
+      </w:r>
+    </w:p>
+    <w:p>
+      <w:r>
+        <w:t xml:space="preserve">          \</w:t>
+      </w:r>
+      <w:proofErr w:type="spellStart"/>
+      <w:r>
+        <w:t>hline</w:t>
+      </w:r>
+      <w:proofErr w:type="spellEnd"/>
+    </w:p>
+    <w:p>
+      <w:r>
+        <w:t xml:space="preserve">          DE &amp; Driver Output Enable (high to </w:t>
+      </w:r>
+      <w:proofErr w:type="gramStart"/>
+      <w:r>
+        <w:t>enable)\</w:t>
+      </w:r>
+      <w:proofErr w:type="gramEnd"/>
+      <w:r>
+        <w:t>\</w:t>
       </w:r>
     </w:p>
     <w:p>
       <w:r>
         <w:lastRenderedPageBreak/>
-        <w:t xml:space="preserve">          \hline</w:t>
-      </w:r>
-    </w:p>
-    <w:p>
-      <w:r>
-        <w:t xml:space="preserve">          DI &amp; Driver Input (to Tx pin of microcontroller)\\</w:t>
-      </w:r>
-    </w:p>
-    <w:p>
-      <w:r>
-        <w:t xml:space="preserve">          \hline</w:t>
-      </w:r>
+        <w:t xml:space="preserve">          \</w:t>
+      </w:r>
+      <w:proofErr w:type="spellStart"/>
+      <w:r>
+        <w:t>hline</w:t>
+      </w:r>
+      <w:proofErr w:type="spellEnd"/>
+    </w:p>
+    <w:p>
+      <w:r>
+        <w:t xml:space="preserve">          DI &amp; Driver Input (to </w:t>
+      </w:r>
+      <w:proofErr w:type="spellStart"/>
+      <w:r>
+        <w:t>Tx</w:t>
+      </w:r>
+      <w:proofErr w:type="spellEnd"/>
+      <w:r>
+        <w:t xml:space="preserve"> pin of </w:t>
+      </w:r>
+      <w:proofErr w:type="gramStart"/>
+      <w:r>
+        <w:t>microcontroller)\</w:t>
+      </w:r>
+      <w:proofErr w:type="gramEnd"/>
+      <w:r>
+        <w:t>\</w:t>
+      </w:r>
+    </w:p>
+    <w:p>
+      <w:r>
+        <w:t xml:space="preserve">          \</w:t>
+      </w:r>
+      <w:proofErr w:type="spellStart"/>
+      <w:r>
+        <w:t>hline</w:t>
+      </w:r>
+      <w:proofErr w:type="spellEnd"/>
     </w:p>
     <w:p>
       <w:r>
@@ -648,12 +996,28 @@
     </w:p>
     <w:p>
       <w:r>
-        <w:t xml:space="preserve">         \caption{Module UART TTL to RS-485 pin out}</w:t>
-      </w:r>
-    </w:p>
-    <w:p>
-      <w:r>
-        <w:t xml:space="preserve">         \label{table:module485PinOut}</w:t>
+        <w:t xml:space="preserve">         \</w:t>
+      </w:r>
+      <w:proofErr w:type="gramStart"/>
+      <w:r>
+        <w:t>caption{</w:t>
+      </w:r>
+      <w:proofErr w:type="gramEnd"/>
+      <w:r>
+        <w:t>Module UART TTL to RS-485 pin out}</w:t>
+      </w:r>
+    </w:p>
+    <w:p>
+      <w:r>
+        <w:t xml:space="preserve">         \label{</w:t>
+      </w:r>
+      <w:proofErr w:type="gramStart"/>
+      <w:r>
+        <w:t>table:module</w:t>
+      </w:r>
+      <w:proofErr w:type="gramEnd"/>
+      <w:r>
+        <w:t>485PinOut}</w:t>
       </w:r>
     </w:p>
     <w:p>
@@ -668,7 +1032,15 @@
     </w:p>
     <w:p>
       <w:r>
-        <w:t xml:space="preserve">Figure~\ref{fig:header485} shows </w:t>
+        <w:t>Figure~\ref{</w:t>
+      </w:r>
+      <w:proofErr w:type="gramStart"/>
+      <w:r>
+        <w:t>fig:header</w:t>
+      </w:r>
+      <w:proofErr w:type="gramEnd"/>
+      <w:r>
+        <w:t xml:space="preserve">485} shows </w:t>
       </w:r>
       <w:r>
         <w:t>the headers which are used on Master board for RS-485 module in figure</w:t>
@@ -715,12 +1087,44 @@
     </w:p>
     <w:p>
       <w:r>
-        <w:t>\subsection{Module ESP-8266}</w:t>
-      </w:r>
-    </w:p>
-    <w:p>
-      <w:r>
-        <w:t>This module is implemented to establish the connection between the Application Server and the System. End-users can control and monitor their system with a website or an android application over Wi-Fi connection with module ESP-8266. There are various versions of module using ESP-8266 on the market, but the full name of the chosen module is ESP-8266 NodeMCU lua CP2102. It is a small size kit that integrated with ESP8266 SoC, other components and it is also compatible with Arduino IDE which makes it become the easiest to use ESP-8266 module in comparison to other versions.</w:t>
+        <w:t>\</w:t>
+      </w:r>
+      <w:proofErr w:type="gramStart"/>
+      <w:r>
+        <w:t>subsection{</w:t>
+      </w:r>
+      <w:proofErr w:type="gramEnd"/>
+      <w:r>
+        <w:t>Module ESP-8266}</w:t>
+      </w:r>
+    </w:p>
+    <w:p>
+      <w:r>
+        <w:t xml:space="preserve">This module is implemented to establish the connection between the Application Server and the System. End-users can control and monitor their system with a website or an android application over Wi-Fi connection with module ESP-8266. There are various versions of module using ESP-8266 on the market, but the full name of the chosen module is ESP-8266 </w:t>
+      </w:r>
+      <w:proofErr w:type="spellStart"/>
+      <w:r>
+        <w:t>NodeMCU</w:t>
+      </w:r>
+      <w:proofErr w:type="spellEnd"/>
+      <w:r>
+        <w:t xml:space="preserve"> </w:t>
+      </w:r>
+      <w:proofErr w:type="spellStart"/>
+      <w:r>
+        <w:t>lua</w:t>
+      </w:r>
+      <w:proofErr w:type="spellEnd"/>
+      <w:r>
+        <w:t xml:space="preserve"> CP2102. It is a small size kit that integrated with ESP8266 </w:t>
+      </w:r>
+      <w:proofErr w:type="spellStart"/>
+      <w:r>
+        <w:t>SoC</w:t>
+      </w:r>
+      <w:proofErr w:type="spellEnd"/>
+      <w:r>
+        <w:t>, other components and it is also compatible with Arduino IDE which makes it become the easiest to use ESP-8266 module in comparison to other versions.</w:t>
       </w:r>
       <w:r>
         <w:t xml:space="preserve">      \begin{table}[h!]</w:t>
@@ -733,13 +1137,26 @@
     </w:p>
     <w:p>
       <w:r>
-        <w:t xml:space="preserve">        \begin{tabular}{ |c||c|  }</w:t>
-      </w:r>
-    </w:p>
-    <w:p>
-      <w:r>
-        <w:t xml:space="preserve">          \hline</w:t>
-      </w:r>
+        <w:t xml:space="preserve">        \begin{tabular</w:t>
+      </w:r>
+      <w:proofErr w:type="gramStart"/>
+      <w:r>
+        <w:t>}{ |</w:t>
+      </w:r>
+      <w:proofErr w:type="gramEnd"/>
+      <w:r>
+        <w:t>c||c|  }</w:t>
+      </w:r>
+    </w:p>
+    <w:p>
+      <w:r>
+        <w:t xml:space="preserve">          \</w:t>
+      </w:r>
+      <w:proofErr w:type="spellStart"/>
+      <w:r>
+        <w:t>hline</w:t>
+      </w:r>
+      <w:proofErr w:type="spellEnd"/>
     </w:p>
     <w:p>
       <w:r>
@@ -748,29 +1165,84 @@
     </w:p>
     <w:p>
       <w:r>
-        <w:t xml:space="preserve">          \hline</w:t>
-      </w:r>
-    </w:p>
-    <w:p>
-      <w:r>
-        <w:t xml:space="preserve">          SoC&amp; ESP8266 Wifi SoC\\</w:t>
+        <w:t xml:space="preserve">          \</w:t>
+      </w:r>
+      <w:proofErr w:type="spellStart"/>
+      <w:r>
+        <w:t>hline</w:t>
+      </w:r>
+      <w:proofErr w:type="spellEnd"/>
+    </w:p>
+    <w:p>
+      <w:r>
+        <w:t xml:space="preserve">          </w:t>
+      </w:r>
+      <w:proofErr w:type="spellStart"/>
+      <w:r>
+        <w:t>SoC</w:t>
+      </w:r>
+      <w:proofErr w:type="spellEnd"/>
+      <w:r>
+        <w:t xml:space="preserve">&amp; ESP8266 </w:t>
+      </w:r>
+      <w:proofErr w:type="spellStart"/>
+      <w:r>
+        <w:t>Wifi</w:t>
+      </w:r>
+      <w:proofErr w:type="spellEnd"/>
+      <w:r>
+        <w:t xml:space="preserve"> </w:t>
+      </w:r>
+      <w:proofErr w:type="spellStart"/>
+      <w:r>
+        <w:t>SoC</w:t>
+      </w:r>
+      <w:proofErr w:type="spellEnd"/>
+      <w:r>
+        <w:t>\\</w:t>
       </w:r>
     </w:p>
     <w:p>
       <w:r>
         <w:lastRenderedPageBreak/>
-        <w:t xml:space="preserve">          \hline</w:t>
-      </w:r>
-    </w:p>
-    <w:p>
-      <w:r>
-        <w:t xml:space="preserve">          Firmware&amp;   NodeMCU Lua\\</w:t>
-      </w:r>
-    </w:p>
-    <w:p>
-      <w:r>
-        <w:t xml:space="preserve">          \hline</w:t>
-      </w:r>
+        <w:t xml:space="preserve">          \</w:t>
+      </w:r>
+      <w:proofErr w:type="spellStart"/>
+      <w:r>
+        <w:t>hline</w:t>
+      </w:r>
+      <w:proofErr w:type="spellEnd"/>
+    </w:p>
+    <w:p>
+      <w:r>
+        <w:t xml:space="preserve">          Firmware&amp;   </w:t>
+      </w:r>
+      <w:proofErr w:type="spellStart"/>
+      <w:r>
+        <w:t>NodeMCU</w:t>
+      </w:r>
+      <w:proofErr w:type="spellEnd"/>
+      <w:r>
+        <w:t xml:space="preserve"> </w:t>
+      </w:r>
+      <w:proofErr w:type="spellStart"/>
+      <w:r>
+        <w:t>Lua</w:t>
+      </w:r>
+      <w:proofErr w:type="spellEnd"/>
+      <w:r>
+        <w:t>\\</w:t>
+      </w:r>
+    </w:p>
+    <w:p>
+      <w:r>
+        <w:t xml:space="preserve">          \</w:t>
+      </w:r>
+      <w:proofErr w:type="spellStart"/>
+      <w:r>
+        <w:t>hline</w:t>
+      </w:r>
+      <w:proofErr w:type="spellEnd"/>
     </w:p>
     <w:p>
       <w:r>
@@ -779,8 +1251,13 @@
     </w:p>
     <w:p>
       <w:r>
-        <w:t xml:space="preserve">          \hline</w:t>
-      </w:r>
+        <w:t xml:space="preserve">          \</w:t>
+      </w:r>
+      <w:proofErr w:type="spellStart"/>
+      <w:r>
+        <w:t>hline</w:t>
+      </w:r>
+      <w:proofErr w:type="spellEnd"/>
     </w:p>
     <w:p>
       <w:r>
@@ -789,8 +1266,13 @@
     </w:p>
     <w:p>
       <w:r>
-        <w:t xml:space="preserve">          \hline</w:t>
-      </w:r>
+        <w:t xml:space="preserve">          \</w:t>
+      </w:r>
+      <w:proofErr w:type="spellStart"/>
+      <w:r>
+        <w:t>hline</w:t>
+      </w:r>
+      <w:proofErr w:type="spellEnd"/>
     </w:p>
     <w:p>
       <w:r>
@@ -799,8 +1281,13 @@
     </w:p>
     <w:p>
       <w:r>
-        <w:t xml:space="preserve">          \hline</w:t>
-      </w:r>
+        <w:t xml:space="preserve">          \</w:t>
+      </w:r>
+      <w:proofErr w:type="spellStart"/>
+      <w:r>
+        <w:t>hline</w:t>
+      </w:r>
+      <w:proofErr w:type="spellEnd"/>
     </w:p>
     <w:p>
       <w:r>
@@ -809,8 +1296,13 @@
     </w:p>
     <w:p>
       <w:r>
-        <w:t xml:space="preserve">          \hline</w:t>
-      </w:r>
+        <w:t xml:space="preserve">          \</w:t>
+      </w:r>
+      <w:proofErr w:type="spellStart"/>
+      <w:r>
+        <w:t>hline</w:t>
+      </w:r>
+      <w:proofErr w:type="spellEnd"/>
     </w:p>
     <w:p>
       <w:r>
@@ -819,8 +1311,13 @@
     </w:p>
     <w:p>
       <w:r>
-        <w:t xml:space="preserve">          \hline</w:t>
-      </w:r>
+        <w:t xml:space="preserve">          \</w:t>
+      </w:r>
+      <w:proofErr w:type="spellStart"/>
+      <w:r>
+        <w:t>hline</w:t>
+      </w:r>
+      <w:proofErr w:type="spellEnd"/>
     </w:p>
     <w:p>
       <w:r>
@@ -829,8 +1326,13 @@
     </w:p>
     <w:p>
       <w:r>
-        <w:t xml:space="preserve">          \hline</w:t>
-      </w:r>
+        <w:t xml:space="preserve">          \</w:t>
+      </w:r>
+      <w:proofErr w:type="spellStart"/>
+      <w:r>
+        <w:t>hline</w:t>
+      </w:r>
+      <w:proofErr w:type="spellEnd"/>
     </w:p>
     <w:p>
       <w:r>
@@ -839,8 +1341,13 @@
     </w:p>
     <w:p>
       <w:r>
-        <w:t xml:space="preserve">          \hline</w:t>
-      </w:r>
+        <w:t xml:space="preserve">          \</w:t>
+      </w:r>
+      <w:proofErr w:type="spellStart"/>
+      <w:r>
+        <w:t>hline</w:t>
+      </w:r>
+      <w:proofErr w:type="spellEnd"/>
     </w:p>
     <w:p>
       <w:r>
@@ -849,12 +1356,46 @@
     </w:p>
     <w:p>
       <w:r>
-        <w:t xml:space="preserve">         \caption{Module ESP-8266 NodeMCU lua CP2102 remarkable characteristics}</w:t>
-      </w:r>
-    </w:p>
-    <w:p>
-      <w:r>
-        <w:t xml:space="preserve">         \label{table:moduleEspDetail}</w:t>
+        <w:t xml:space="preserve">         \</w:t>
+      </w:r>
+      <w:proofErr w:type="gramStart"/>
+      <w:r>
+        <w:t>caption{</w:t>
+      </w:r>
+      <w:proofErr w:type="gramEnd"/>
+      <w:r>
+        <w:t xml:space="preserve">Module ESP-8266 </w:t>
+      </w:r>
+      <w:proofErr w:type="spellStart"/>
+      <w:r>
+        <w:t>NodeMCU</w:t>
+      </w:r>
+      <w:proofErr w:type="spellEnd"/>
+      <w:r>
+        <w:t xml:space="preserve"> </w:t>
+      </w:r>
+      <w:proofErr w:type="spellStart"/>
+      <w:r>
+        <w:t>lua</w:t>
+      </w:r>
+      <w:proofErr w:type="spellEnd"/>
+      <w:r>
+        <w:t xml:space="preserve"> CP2102 remarkable characteristics}</w:t>
+      </w:r>
+    </w:p>
+    <w:p>
+      <w:r>
+        <w:t xml:space="preserve">         \label{</w:t>
+      </w:r>
+      <w:proofErr w:type="spellStart"/>
+      <w:proofErr w:type="gramStart"/>
+      <w:r>
+        <w:t>table:moduleEspDetail</w:t>
+      </w:r>
+      <w:proofErr w:type="spellEnd"/>
+      <w:proofErr w:type="gramEnd"/>
+      <w:r>
+        <w:t>}</w:t>
       </w:r>
     </w:p>
     <w:p>
@@ -869,7 +1410,20 @@
     </w:p>
     <w:p>
       <w:r>
-        <w:t xml:space="preserve">        \begin{figure}[!ht]</w:t>
+        <w:t xml:space="preserve">        \begin{figure}</w:t>
+      </w:r>
+      <w:proofErr w:type="gramStart"/>
+      <w:r>
+        <w:t>[!</w:t>
+      </w:r>
+      <w:proofErr w:type="spellStart"/>
+      <w:r>
+        <w:t>ht</w:t>
+      </w:r>
+      <w:proofErr w:type="spellEnd"/>
+      <w:proofErr w:type="gramEnd"/>
+      <w:r>
+        <w:t>]</w:t>
       </w:r>
     </w:p>
     <w:p>
@@ -879,18 +1433,68 @@
     </w:p>
     <w:p>
       <w:r>
-        <w:t xml:space="preserve">            \includegraphics[scale=0.9]{images/module-esp.png}</w:t>
-      </w:r>
-    </w:p>
-    <w:p>
-      <w:r>
-        <w:t xml:space="preserve">            \caption{Module ESP-8266 NodeMCU lua CP2102}</w:t>
+        <w:t xml:space="preserve">            \</w:t>
+      </w:r>
+      <w:proofErr w:type="spellStart"/>
+      <w:r>
+        <w:t>includegraphics</w:t>
+      </w:r>
+      <w:proofErr w:type="spellEnd"/>
+      <w:r>
+        <w:t>[scale=0.</w:t>
+      </w:r>
+      <w:proofErr w:type="gramStart"/>
+      <w:r>
+        <w:t>9]{</w:t>
+      </w:r>
+      <w:proofErr w:type="gramEnd"/>
+      <w:r>
+        <w:t>images/module-esp.png}</w:t>
+      </w:r>
+    </w:p>
+    <w:p>
+      <w:r>
+        <w:t xml:space="preserve">            \</w:t>
+      </w:r>
+      <w:proofErr w:type="gramStart"/>
+      <w:r>
+        <w:t>caption{</w:t>
+      </w:r>
+      <w:proofErr w:type="gramEnd"/>
+      <w:r>
+        <w:t xml:space="preserve">Module ESP-8266 </w:t>
+      </w:r>
+      <w:proofErr w:type="spellStart"/>
+      <w:r>
+        <w:t>NodeMCU</w:t>
+      </w:r>
+      <w:proofErr w:type="spellEnd"/>
+      <w:r>
+        <w:t xml:space="preserve"> </w:t>
+      </w:r>
+      <w:proofErr w:type="spellStart"/>
+      <w:r>
+        <w:t>lua</w:t>
+      </w:r>
+      <w:proofErr w:type="spellEnd"/>
+      <w:r>
+        <w:t xml:space="preserve"> CP2102}</w:t>
       </w:r>
     </w:p>
     <w:p>
       <w:r>
         <w:lastRenderedPageBreak/>
-        <w:t xml:space="preserve">            \label{fig:moduleEsp}</w:t>
+        <w:t xml:space="preserve">            \label{</w:t>
+      </w:r>
+      <w:proofErr w:type="spellStart"/>
+      <w:proofErr w:type="gramStart"/>
+      <w:r>
+        <w:t>fig:moduleEsp</w:t>
+      </w:r>
+      <w:proofErr w:type="spellEnd"/>
+      <w:proofErr w:type="gramEnd"/>
+      <w:r>
+        <w:t>}</w:t>
       </w:r>
     </w:p>
     <w:p>
@@ -910,7 +1514,15 @@
         </w:tabs>
       </w:pPr>
       <w:r>
-        <w:t>\subsection{Module SIM800A}</w:t>
+        <w:t>\</w:t>
+      </w:r>
+      <w:proofErr w:type="gramStart"/>
+      <w:r>
+        <w:t>subsection{</w:t>
+      </w:r>
+      <w:proofErr w:type="gramEnd"/>
+      <w:r>
+        <w:t>Module SIM800A}</w:t>
       </w:r>
       <w:r>
         <w:tab/>
@@ -933,13 +1545,2623 @@
         </w:tabs>
       </w:pPr>
       <w:r>
-        <w:t>\subsection{Power for Master</w:t>
+        <w:t>\</w:t>
+      </w:r>
+      <w:proofErr w:type="gramStart"/>
+      <w:r>
+        <w:t>subsection{</w:t>
+      </w:r>
+      <w:proofErr w:type="gramEnd"/>
+      <w:r>
+        <w:t>Power for Master}</w:t>
+      </w:r>
+      <w:r>
+        <w:t xml:space="preserve"> \label{</w:t>
+      </w:r>
+      <w:proofErr w:type="spellStart"/>
+      <w:r>
+        <w:t>powerForMasterDesign</w:t>
+      </w:r>
+      <w:proofErr w:type="spellEnd"/>
+      <w:r>
+        <w:t>}</w:t>
+      </w:r>
+    </w:p>
+    <w:p>
+      <w:pPr>
+        <w:tabs>
+          <w:tab w:val="left" w:pos="3815"/>
+        </w:tabs>
+      </w:pPr>
+      <w:r>
+        <w:t>In order to provide enough power for every module mentioned above</w:t>
+      </w:r>
+      <w:r>
+        <w:t xml:space="preserve">, the author uses a AC/DC adapter with output 12V-5A </w:t>
+      </w:r>
+      <w:r>
+        <w:t xml:space="preserve">as the main power supply </w:t>
+      </w:r>
+      <w:r>
+        <w:t>with a</w:t>
+      </w:r>
+      <w:r>
+        <w:t xml:space="preserve"> honeycomb power source 12V-3A as a backup </w:t>
+      </w:r>
+      <w:r>
+        <w:t>one</w:t>
+      </w:r>
+      <w:r>
+        <w:t xml:space="preserve"> </w:t>
+      </w:r>
+      <w:r>
+        <w:t>as illustrated in Figure~\ref{</w:t>
+      </w:r>
+      <w:proofErr w:type="spellStart"/>
+      <w:proofErr w:type="gramStart"/>
+      <w:r>
+        <w:t>fig:powerMaster</w:t>
+      </w:r>
+      <w:proofErr w:type="spellEnd"/>
+      <w:proofErr w:type="gramEnd"/>
+      <w:r>
+        <w:t>}</w:t>
+      </w:r>
+      <w:r>
+        <w:t>.</w:t>
+      </w:r>
+      <w:r>
+        <w:t xml:space="preserve"> In the power supply circuit,</w:t>
+      </w:r>
+      <w:r>
+        <w:t xml:space="preserve"> module</w:t>
+      </w:r>
+      <w:r>
+        <w:t xml:space="preserve"> LM2596 is a buck converter, used to convert 12VDC to 5VDC.</w:t>
+      </w:r>
+      <w:r>
+        <w:t xml:space="preserve"> </w:t>
+      </w:r>
+    </w:p>
+    <w:p>
+      <w:pPr>
+        <w:tabs>
+          <w:tab w:val="left" w:pos="3815"/>
+        </w:tabs>
+      </w:pPr>
+      <w:r>
+        <w:t xml:space="preserve">          \begin{figure}</w:t>
+      </w:r>
+      <w:proofErr w:type="gramStart"/>
+      <w:r>
+        <w:t>[!</w:t>
+      </w:r>
+      <w:proofErr w:type="spellStart"/>
+      <w:r>
+        <w:t>ht</w:t>
+      </w:r>
+      <w:proofErr w:type="spellEnd"/>
+      <w:proofErr w:type="gramEnd"/>
+      <w:r>
+        <w:t>]</w:t>
+      </w:r>
+    </w:p>
+    <w:p>
+      <w:pPr>
+        <w:tabs>
+          <w:tab w:val="left" w:pos="3815"/>
+        </w:tabs>
+      </w:pPr>
+      <w:r>
+        <w:t xml:space="preserve">            \begin{center}</w:t>
+      </w:r>
+    </w:p>
+    <w:p>
+      <w:pPr>
+        <w:tabs>
+          <w:tab w:val="left" w:pos="3815"/>
+        </w:tabs>
+      </w:pPr>
+      <w:r>
+        <w:t xml:space="preserve">            \</w:t>
+      </w:r>
+      <w:proofErr w:type="spellStart"/>
+      <w:r>
+        <w:t>includegraphics</w:t>
+      </w:r>
+      <w:proofErr w:type="spellEnd"/>
+      <w:r>
+        <w:t>[scale=0.</w:t>
+      </w:r>
+      <w:proofErr w:type="gramStart"/>
+      <w:r>
+        <w:t>9]{</w:t>
+      </w:r>
+      <w:proofErr w:type="gramEnd"/>
+      <w:r>
+        <w:t>images/powerMaster.JPG}</w:t>
+      </w:r>
+    </w:p>
+    <w:p>
+      <w:pPr>
+        <w:tabs>
+          <w:tab w:val="left" w:pos="3815"/>
+        </w:tabs>
+      </w:pPr>
+      <w:r>
+        <w:t xml:space="preserve">            \</w:t>
+      </w:r>
+      <w:proofErr w:type="gramStart"/>
+      <w:r>
+        <w:t>caption{</w:t>
+      </w:r>
+      <w:proofErr w:type="gramEnd"/>
+      <w:r>
+        <w:t>Header for Power blocks for Master}</w:t>
+      </w:r>
+    </w:p>
+    <w:p>
+      <w:pPr>
+        <w:tabs>
+          <w:tab w:val="left" w:pos="3815"/>
+        </w:tabs>
+      </w:pPr>
+      <w:r>
+        <w:t xml:space="preserve">            \label{</w:t>
+      </w:r>
+      <w:proofErr w:type="spellStart"/>
+      <w:proofErr w:type="gramStart"/>
+      <w:r>
+        <w:t>fig:powerMaster</w:t>
+      </w:r>
+      <w:proofErr w:type="spellEnd"/>
+      <w:proofErr w:type="gramEnd"/>
+      <w:r>
+        <w:t>}</w:t>
+      </w:r>
+    </w:p>
+    <w:p>
+      <w:pPr>
+        <w:tabs>
+          <w:tab w:val="left" w:pos="3815"/>
+        </w:tabs>
+      </w:pPr>
+      <w:r>
+        <w:t xml:space="preserve">            \end{center}</w:t>
+      </w:r>
+    </w:p>
+    <w:p>
+      <w:pPr>
+        <w:tabs>
+          <w:tab w:val="left" w:pos="3815"/>
+        </w:tabs>
+      </w:pPr>
+      <w:r>
+        <w:t xml:space="preserve">          \end{figure}</w:t>
+      </w:r>
+    </w:p>
+    <w:p>
+      <w:pPr>
+        <w:tabs>
+          <w:tab w:val="left" w:pos="3815"/>
+        </w:tabs>
+      </w:pPr>
+      <w:r>
+        <w:t xml:space="preserve">          \begin{figure}</w:t>
+      </w:r>
+      <w:proofErr w:type="gramStart"/>
+      <w:r>
+        <w:t>[!</w:t>
+      </w:r>
+      <w:proofErr w:type="spellStart"/>
+      <w:r>
+        <w:t>ht</w:t>
+      </w:r>
+      <w:proofErr w:type="spellEnd"/>
+      <w:proofErr w:type="gramEnd"/>
+      <w:r>
+        <w:t>]</w:t>
+      </w:r>
+    </w:p>
+    <w:p>
+      <w:pPr>
+        <w:tabs>
+          <w:tab w:val="left" w:pos="3815"/>
+        </w:tabs>
+      </w:pPr>
+      <w:r>
+        <w:t xml:space="preserve">            \begin{center}</w:t>
+      </w:r>
+    </w:p>
+    <w:p>
+      <w:pPr>
+        <w:tabs>
+          <w:tab w:val="left" w:pos="3815"/>
+        </w:tabs>
+      </w:pPr>
+      <w:r>
+        <w:t xml:space="preserve">            \</w:t>
+      </w:r>
+      <w:proofErr w:type="spellStart"/>
+      <w:r>
+        <w:t>includegraphics</w:t>
+      </w:r>
+      <w:proofErr w:type="spellEnd"/>
+      <w:r>
+        <w:t>[scale=</w:t>
+      </w:r>
+      <w:proofErr w:type="gramStart"/>
+      <w:r>
+        <w:t>1]{</w:t>
+      </w:r>
+      <w:proofErr w:type="gramEnd"/>
+      <w:r>
+        <w:t>images/headerPowerOut.JPG}</w:t>
+      </w:r>
+    </w:p>
+    <w:p>
+      <w:pPr>
+        <w:tabs>
+          <w:tab w:val="left" w:pos="3815"/>
+        </w:tabs>
+      </w:pPr>
+      <w:r>
+        <w:t xml:space="preserve">            \</w:t>
+      </w:r>
+      <w:proofErr w:type="gramStart"/>
+      <w:r>
+        <w:t>caption{</w:t>
+      </w:r>
+      <w:proofErr w:type="gramEnd"/>
+      <w:r>
+        <w:t>Output header of Power for Master}</w:t>
+      </w:r>
+    </w:p>
+    <w:p>
+      <w:pPr>
+        <w:tabs>
+          <w:tab w:val="left" w:pos="3815"/>
+        </w:tabs>
+      </w:pPr>
+      <w:r>
+        <w:t xml:space="preserve">            \label{</w:t>
+      </w:r>
+      <w:proofErr w:type="spellStart"/>
+      <w:proofErr w:type="gramStart"/>
+      <w:r>
+        <w:t>fig:headerPowerOut</w:t>
+      </w:r>
+      <w:proofErr w:type="spellEnd"/>
+      <w:proofErr w:type="gramEnd"/>
+      <w:r>
+        <w:t>}</w:t>
+      </w:r>
+    </w:p>
+    <w:p>
+      <w:pPr>
+        <w:tabs>
+          <w:tab w:val="left" w:pos="3815"/>
+        </w:tabs>
+      </w:pPr>
+      <w:r>
+        <w:t xml:space="preserve">            \end{center}</w:t>
+      </w:r>
+    </w:p>
+    <w:p>
+      <w:pPr>
+        <w:tabs>
+          <w:tab w:val="left" w:pos="3815"/>
+        </w:tabs>
+      </w:pPr>
+      <w:r>
+        <w:t xml:space="preserve">          \end{figure}</w:t>
+      </w:r>
+    </w:p>
+    <w:p>
+      <w:pPr>
+        <w:tabs>
+          <w:tab w:val="left" w:pos="3815"/>
+        </w:tabs>
+      </w:pPr>
+      <w:r>
+        <w:t xml:space="preserve">          \begin{figure}</w:t>
+      </w:r>
+      <w:proofErr w:type="gramStart"/>
+      <w:r>
+        <w:t>[!</w:t>
+      </w:r>
+      <w:proofErr w:type="spellStart"/>
+      <w:r>
+        <w:t>ht</w:t>
+      </w:r>
+      <w:proofErr w:type="spellEnd"/>
+      <w:proofErr w:type="gramEnd"/>
+      <w:r>
+        <w:t>]</w:t>
+      </w:r>
+    </w:p>
+    <w:p>
+      <w:pPr>
+        <w:tabs>
+          <w:tab w:val="left" w:pos="3815"/>
+        </w:tabs>
+      </w:pPr>
+      <w:r>
+        <w:t xml:space="preserve">            \begin{center}</w:t>
+      </w:r>
+    </w:p>
+    <w:p>
+      <w:pPr>
+        <w:tabs>
+          <w:tab w:val="left" w:pos="3815"/>
+        </w:tabs>
+      </w:pPr>
+      <w:r>
+        <w:t xml:space="preserve">            \</w:t>
+      </w:r>
+      <w:proofErr w:type="spellStart"/>
+      <w:r>
+        <w:t>includegraphics</w:t>
+      </w:r>
+      <w:proofErr w:type="spellEnd"/>
+      <w:r>
+        <w:t>[scale=0.</w:t>
+      </w:r>
+      <w:proofErr w:type="gramStart"/>
+      <w:r>
+        <w:t>6]{</w:t>
+      </w:r>
+      <w:proofErr w:type="gramEnd"/>
+      <w:r>
+        <w:t>images/module-2596.jpg}</w:t>
+      </w:r>
+    </w:p>
+    <w:p>
+      <w:pPr>
+        <w:tabs>
+          <w:tab w:val="left" w:pos="3815"/>
+        </w:tabs>
+      </w:pPr>
+      <w:r>
+        <w:lastRenderedPageBreak/>
+        <w:t xml:space="preserve">            \</w:t>
+      </w:r>
+      <w:proofErr w:type="gramStart"/>
+      <w:r>
+        <w:t>caption{</w:t>
+      </w:r>
+      <w:proofErr w:type="gramEnd"/>
+      <w:r>
+        <w:t>Module LM2596}</w:t>
+      </w:r>
+    </w:p>
+    <w:p>
+      <w:pPr>
+        <w:tabs>
+          <w:tab w:val="left" w:pos="3815"/>
+        </w:tabs>
+      </w:pPr>
+      <w:r>
+        <w:t xml:space="preserve">            \label{</w:t>
+      </w:r>
+      <w:proofErr w:type="gramStart"/>
+      <w:r>
+        <w:t>fig:module</w:t>
+      </w:r>
+      <w:proofErr w:type="gramEnd"/>
+      <w:r>
+        <w:t>2596}</w:t>
+      </w:r>
+    </w:p>
+    <w:p>
+      <w:pPr>
+        <w:tabs>
+          <w:tab w:val="left" w:pos="3815"/>
+        </w:tabs>
+      </w:pPr>
+      <w:r>
+        <w:t xml:space="preserve">            \end{center}</w:t>
+      </w:r>
+    </w:p>
+    <w:p>
+      <w:pPr>
+        <w:tabs>
+          <w:tab w:val="left" w:pos="3815"/>
+        </w:tabs>
+      </w:pPr>
+      <w:r>
+        <w:t xml:space="preserve">          \end{figure}</w:t>
+      </w:r>
+    </w:p>
+    <w:p>
+      <w:pPr>
+        <w:tabs>
+          <w:tab w:val="left" w:pos="3815"/>
+        </w:tabs>
+      </w:pPr>
+      <w:r>
+        <w:t xml:space="preserve">          \begin{figure}</w:t>
+      </w:r>
+      <w:proofErr w:type="gramStart"/>
+      <w:r>
+        <w:t>[!</w:t>
+      </w:r>
+      <w:proofErr w:type="spellStart"/>
+      <w:r>
+        <w:t>ht</w:t>
+      </w:r>
+      <w:proofErr w:type="spellEnd"/>
+      <w:proofErr w:type="gramEnd"/>
+      <w:r>
+        <w:t>]</w:t>
+      </w:r>
+    </w:p>
+    <w:p>
+      <w:pPr>
+        <w:tabs>
+          <w:tab w:val="left" w:pos="3815"/>
+        </w:tabs>
+      </w:pPr>
+      <w:r>
+        <w:t xml:space="preserve">            \begin{center}</w:t>
+      </w:r>
+    </w:p>
+    <w:p>
+      <w:pPr>
+        <w:tabs>
+          <w:tab w:val="left" w:pos="3815"/>
+        </w:tabs>
+      </w:pPr>
+      <w:r>
+        <w:t xml:space="preserve">            \</w:t>
+      </w:r>
+      <w:proofErr w:type="spellStart"/>
+      <w:r>
+        <w:t>includegraphics</w:t>
+      </w:r>
+      <w:proofErr w:type="spellEnd"/>
+      <w:r>
+        <w:t>[scale=</w:t>
+      </w:r>
+      <w:proofErr w:type="gramStart"/>
+      <w:r>
+        <w:t>1]{</w:t>
+      </w:r>
+      <w:proofErr w:type="gramEnd"/>
+      <w:r>
+        <w:t>images/module1117.png}</w:t>
+      </w:r>
+    </w:p>
+    <w:p>
+      <w:pPr>
+        <w:tabs>
+          <w:tab w:val="left" w:pos="3815"/>
+        </w:tabs>
+      </w:pPr>
+      <w:r>
+        <w:t xml:space="preserve">            \</w:t>
+      </w:r>
+      <w:proofErr w:type="gramStart"/>
+      <w:r>
+        <w:t>caption{</w:t>
+      </w:r>
+      <w:proofErr w:type="gramEnd"/>
+      <w:r>
+        <w:t>Module ASM1117}</w:t>
+      </w:r>
+    </w:p>
+    <w:p>
+      <w:pPr>
+        <w:tabs>
+          <w:tab w:val="left" w:pos="3815"/>
+        </w:tabs>
+      </w:pPr>
+      <w:r>
+        <w:t xml:space="preserve">            \label{</w:t>
+      </w:r>
+      <w:proofErr w:type="gramStart"/>
+      <w:r>
+        <w:t>fig:module</w:t>
+      </w:r>
+      <w:proofErr w:type="gramEnd"/>
+      <w:r>
+        <w:t>1117}</w:t>
+      </w:r>
+    </w:p>
+    <w:p>
+      <w:pPr>
+        <w:tabs>
+          <w:tab w:val="left" w:pos="3815"/>
+        </w:tabs>
+      </w:pPr>
+      <w:r>
+        <w:t xml:space="preserve">            \end{center}</w:t>
+      </w:r>
+    </w:p>
+    <w:p>
+      <w:pPr>
+        <w:tabs>
+          <w:tab w:val="left" w:pos="3815"/>
+        </w:tabs>
+      </w:pPr>
+      <w:r>
+        <w:t xml:space="preserve">          \end{figure}</w:t>
+      </w:r>
+    </w:p>
+    <w:p>
+      <w:pPr>
+        <w:tabs>
+          <w:tab w:val="left" w:pos="3815"/>
+        </w:tabs>
+      </w:pPr>
+      <w:r>
+        <w:t xml:space="preserve">          \begin{table}[h!]</w:t>
+      </w:r>
+    </w:p>
+    <w:p>
+      <w:pPr>
+        <w:tabs>
+          <w:tab w:val="left" w:pos="3815"/>
+        </w:tabs>
+      </w:pPr>
+      <w:r>
+        <w:t xml:space="preserve">            \begin{center}</w:t>
+      </w:r>
+    </w:p>
+    <w:p>
+      <w:pPr>
+        <w:tabs>
+          <w:tab w:val="left" w:pos="3815"/>
+        </w:tabs>
+      </w:pPr>
+      <w:r>
+        <w:t xml:space="preserve">            \begin{tabular</w:t>
+      </w:r>
+      <w:proofErr w:type="gramStart"/>
+      <w:r>
+        <w:t>}{ |</w:t>
+      </w:r>
+      <w:proofErr w:type="spellStart"/>
+      <w:proofErr w:type="gramEnd"/>
+      <w:r>
+        <w:t>c|c</w:t>
+      </w:r>
+      <w:proofErr w:type="spellEnd"/>
+      <w:r>
+        <w:t>|  }</w:t>
+      </w:r>
+    </w:p>
+    <w:p>
+      <w:pPr>
+        <w:tabs>
+          <w:tab w:val="left" w:pos="3815"/>
+        </w:tabs>
+      </w:pPr>
+      <w:r>
+        <w:t xml:space="preserve">              \</w:t>
+      </w:r>
+      <w:proofErr w:type="spellStart"/>
+      <w:r>
+        <w:t>hline</w:t>
+      </w:r>
+      <w:proofErr w:type="spellEnd"/>
+    </w:p>
+    <w:p>
+      <w:pPr>
+        <w:tabs>
+          <w:tab w:val="left" w:pos="3815"/>
+        </w:tabs>
+      </w:pPr>
+      <w:r>
+        <w:t xml:space="preserve">              Attribute &amp; Detail\\</w:t>
+      </w:r>
+    </w:p>
+    <w:p>
+      <w:pPr>
+        <w:tabs>
+          <w:tab w:val="left" w:pos="3815"/>
+        </w:tabs>
+      </w:pPr>
+      <w:r>
+        <w:t xml:space="preserve">              \</w:t>
+      </w:r>
+      <w:proofErr w:type="spellStart"/>
+      <w:r>
+        <w:t>hline</w:t>
+      </w:r>
+      <w:proofErr w:type="spellEnd"/>
+    </w:p>
+    <w:p>
+      <w:pPr>
+        <w:tabs>
+          <w:tab w:val="left" w:pos="3815"/>
+        </w:tabs>
+      </w:pPr>
+      <w:r>
+        <w:t xml:space="preserve">              Input&amp; Ranging 3V-30V\\</w:t>
+      </w:r>
+    </w:p>
+    <w:p>
+      <w:pPr>
+        <w:tabs>
+          <w:tab w:val="left" w:pos="3815"/>
+        </w:tabs>
+      </w:pPr>
+      <w:r>
+        <w:t xml:space="preserve">              \</w:t>
+      </w:r>
+      <w:proofErr w:type="spellStart"/>
+      <w:r>
+        <w:t>hline</w:t>
+      </w:r>
+      <w:proofErr w:type="spellEnd"/>
+    </w:p>
+    <w:p>
+      <w:pPr>
+        <w:tabs>
+          <w:tab w:val="left" w:pos="3815"/>
+        </w:tabs>
+      </w:pPr>
+      <w:r>
+        <w:t xml:space="preserve">              Output&amp;   Ranging 1.5V-30V\\</w:t>
+      </w:r>
+    </w:p>
+    <w:p>
+      <w:pPr>
+        <w:tabs>
+          <w:tab w:val="left" w:pos="3815"/>
+        </w:tabs>
+      </w:pPr>
+      <w:r>
+        <w:t xml:space="preserve">              \</w:t>
+      </w:r>
+      <w:proofErr w:type="spellStart"/>
+      <w:r>
+        <w:t>hline</w:t>
+      </w:r>
+      <w:proofErr w:type="spellEnd"/>
+    </w:p>
+    <w:p>
+      <w:pPr>
+        <w:tabs>
+          <w:tab w:val="left" w:pos="3815"/>
+        </w:tabs>
+      </w:pPr>
+      <w:r>
+        <w:t xml:space="preserve">              Maximum current output &amp;3A\\</w:t>
+      </w:r>
+    </w:p>
+    <w:p>
+      <w:pPr>
+        <w:tabs>
+          <w:tab w:val="left" w:pos="3815"/>
+        </w:tabs>
+      </w:pPr>
+      <w:r>
+        <w:t xml:space="preserve">              \</w:t>
+      </w:r>
+      <w:proofErr w:type="spellStart"/>
+      <w:r>
+        <w:t>hline</w:t>
+      </w:r>
+      <w:proofErr w:type="spellEnd"/>
+    </w:p>
+    <w:p>
+      <w:pPr>
+        <w:tabs>
+          <w:tab w:val="left" w:pos="3815"/>
+        </w:tabs>
+      </w:pPr>
+      <w:r>
+        <w:t xml:space="preserve">              Efficiency &amp; 92\%\\</w:t>
+      </w:r>
+    </w:p>
+    <w:p>
+      <w:pPr>
+        <w:tabs>
+          <w:tab w:val="left" w:pos="3815"/>
+        </w:tabs>
+      </w:pPr>
+      <w:r>
+        <w:t xml:space="preserve">              \</w:t>
+      </w:r>
+      <w:proofErr w:type="spellStart"/>
+      <w:r>
+        <w:t>hline</w:t>
+      </w:r>
+      <w:proofErr w:type="spellEnd"/>
+    </w:p>
+    <w:p>
+      <w:pPr>
+        <w:tabs>
+          <w:tab w:val="left" w:pos="3815"/>
+        </w:tabs>
+      </w:pPr>
+      <w:r>
+        <w:t xml:space="preserve">              Power &amp; 15W\\</w:t>
+      </w:r>
+    </w:p>
+    <w:p>
+      <w:pPr>
+        <w:tabs>
+          <w:tab w:val="left" w:pos="3815"/>
+        </w:tabs>
+      </w:pPr>
+      <w:r>
+        <w:lastRenderedPageBreak/>
+        <w:t xml:space="preserve">              \</w:t>
+      </w:r>
+      <w:proofErr w:type="spellStart"/>
+      <w:r>
+        <w:t>hline</w:t>
+      </w:r>
+      <w:proofErr w:type="spellEnd"/>
+    </w:p>
+    <w:p>
+      <w:pPr>
+        <w:tabs>
+          <w:tab w:val="left" w:pos="3815"/>
+        </w:tabs>
+      </w:pPr>
+      <w:r>
+        <w:t xml:space="preserve">              Dimension &amp; 45mm x 20mm x 14mm\\</w:t>
+      </w:r>
+    </w:p>
+    <w:p>
+      <w:pPr>
+        <w:tabs>
+          <w:tab w:val="left" w:pos="3815"/>
+        </w:tabs>
+      </w:pPr>
+      <w:r>
+        <w:t xml:space="preserve">              \</w:t>
+      </w:r>
+      <w:proofErr w:type="spellStart"/>
+      <w:r>
+        <w:t>hline</w:t>
+      </w:r>
+      <w:proofErr w:type="spellEnd"/>
+    </w:p>
+    <w:p>
+      <w:pPr>
+        <w:tabs>
+          <w:tab w:val="left" w:pos="3815"/>
+        </w:tabs>
+      </w:pPr>
+      <w:r>
+        <w:t xml:space="preserve">             \end{tabular}</w:t>
+      </w:r>
+    </w:p>
+    <w:p>
+      <w:pPr>
+        <w:tabs>
+          <w:tab w:val="left" w:pos="3815"/>
+        </w:tabs>
+      </w:pPr>
+      <w:r>
+        <w:t xml:space="preserve">             \</w:t>
+      </w:r>
+      <w:proofErr w:type="gramStart"/>
+      <w:r>
+        <w:t>caption{</w:t>
+      </w:r>
+      <w:proofErr w:type="gramEnd"/>
+      <w:r>
+        <w:t>Module LM2596 specifications}</w:t>
+      </w:r>
+    </w:p>
+    <w:p>
+      <w:pPr>
+        <w:tabs>
+          <w:tab w:val="left" w:pos="3815"/>
+        </w:tabs>
+      </w:pPr>
+      <w:r>
+        <w:t xml:space="preserve">             \label{</w:t>
+      </w:r>
+      <w:proofErr w:type="gramStart"/>
+      <w:r>
+        <w:t>table:module</w:t>
+      </w:r>
+      <w:proofErr w:type="gramEnd"/>
+      <w:r>
+        <w:t>2596}</w:t>
+      </w:r>
+    </w:p>
+    <w:p>
+      <w:pPr>
+        <w:tabs>
+          <w:tab w:val="left" w:pos="3815"/>
+        </w:tabs>
+      </w:pPr>
+      <w:r>
+        <w:t xml:space="preserve">            \end{center}</w:t>
+      </w:r>
+    </w:p>
+    <w:p>
+      <w:pPr>
+        <w:tabs>
+          <w:tab w:val="left" w:pos="3815"/>
+        </w:tabs>
+      </w:pPr>
+      <w:r>
+        <w:t xml:space="preserve">            \end{table}</w:t>
+      </w:r>
+    </w:p>
+    <w:p>
+      <w:pPr>
+        <w:tabs>
+          <w:tab w:val="left" w:pos="3815"/>
+        </w:tabs>
+      </w:pPr>
+      <w:r>
+        <w:t>Table~\ref{</w:t>
+      </w:r>
+      <w:proofErr w:type="gramStart"/>
+      <w:r>
+        <w:t>table:module</w:t>
+      </w:r>
+      <w:proofErr w:type="gramEnd"/>
+      <w:r>
+        <w:t xml:space="preserve">2596} </w:t>
+      </w:r>
+      <w:r>
+        <w:t xml:space="preserve">lists remarkable specification of module LM2596 using in the project. </w:t>
+      </w:r>
+      <w:r>
+        <w:t>With these specifications and its cheap price, t</w:t>
+      </w:r>
+      <w:r>
+        <w:t>he module is suitable for various applications, namely voltage dividing, buck converting, supplying for motor, camera or robot.</w:t>
+      </w:r>
+    </w:p>
+    <w:p>
+      <w:pPr>
+        <w:tabs>
+          <w:tab w:val="left" w:pos="3815"/>
+        </w:tabs>
+      </w:pPr>
+      <w:r>
+        <w:t xml:space="preserve">In </w:t>
+      </w:r>
+      <w:proofErr w:type="spellStart"/>
+      <w:r>
+        <w:t>Figure~ref</w:t>
+      </w:r>
+      <w:proofErr w:type="spellEnd"/>
+      <w:r>
+        <w:t>{</w:t>
+      </w:r>
+      <w:proofErr w:type="spellStart"/>
+      <w:proofErr w:type="gramStart"/>
+      <w:r>
+        <w:t>fig:powerMaster</w:t>
+      </w:r>
+      <w:proofErr w:type="spellEnd"/>
+      <w:proofErr w:type="gramEnd"/>
+      <w:r>
+        <w:t xml:space="preserve">}, P1 and P2 headers are implemented for module AMS1117. AMS1117 is </w:t>
+      </w:r>
+      <w:r>
+        <w:t>also a buck converter but</w:t>
+      </w:r>
+      <w:r>
+        <w:t xml:space="preserve"> from 5VDC</w:t>
+      </w:r>
+      <w:r>
+        <w:t xml:space="preserve"> to 3.3VDC only. The advantage of this module is</w:t>
+      </w:r>
+      <w:r>
+        <w:t xml:space="preserve"> that</w:t>
+      </w:r>
+      <w:r>
+        <w:t xml:space="preserve"> it</w:t>
+      </w:r>
+      <w:r>
+        <w:t xml:space="preserve"> is integrated in a small </w:t>
+      </w:r>
+      <w:r>
+        <w:t>circuit</w:t>
+      </w:r>
+      <w:r>
+        <w:t xml:space="preserve"> (as in Figure~\ref{</w:t>
+      </w:r>
+      <w:proofErr w:type="gramStart"/>
+      <w:r>
+        <w:t>fig:module</w:t>
+      </w:r>
+      <w:proofErr w:type="gramEnd"/>
+      <w:r>
+        <w:t>1117})</w:t>
+      </w:r>
+      <w:r>
+        <w:t xml:space="preserve"> </w:t>
+      </w:r>
+      <w:r>
+        <w:t>and</w:t>
+      </w:r>
+      <w:r>
+        <w:t xml:space="preserve"> can supply and maintain maximum current from 800mA to 1A, which is needed for modules that need high current such as module ESP-8266 using in this thesis.</w:t>
+      </w:r>
+      <w:r>
+        <w:t xml:space="preserve"> Furthermore, the 3.3VDC may be used as a backup power supply for Microcontroller which needs 3.3V, which could be extended in further development of the project.</w:t>
+      </w:r>
+      <w:r>
+        <w:t xml:space="preserve"> </w:t>
+      </w:r>
+      <w:r>
+        <w:t>Figure~\ref{</w:t>
+      </w:r>
+      <w:proofErr w:type="spellStart"/>
+      <w:proofErr w:type="gramStart"/>
+      <w:r>
+        <w:t>fig:headerPowerOut</w:t>
+      </w:r>
+      <w:proofErr w:type="spellEnd"/>
+      <w:proofErr w:type="gramEnd"/>
+      <w:r>
+        <w:t xml:space="preserve">} indicates the output headers for circuit Power for Master, which will supply the Master with three level of voltage source, namely 12V, 5V and 3.3V, with 3.3V. </w:t>
+      </w:r>
+    </w:p>
+    <w:p>
+      <w:pPr>
+        <w:tabs>
+          <w:tab w:val="left" w:pos="3815"/>
+        </w:tabs>
+      </w:pPr>
+      <w:r>
+        <w:t>\section{Slave}</w:t>
+      </w:r>
+    </w:p>
+    <w:p>
+      <w:pPr>
+        <w:tabs>
+          <w:tab w:val="left" w:pos="3815"/>
+        </w:tabs>
+      </w:pPr>
+      <w:r>
+        <w:t>\subsection{Requirements}</w:t>
+      </w:r>
+    </w:p>
+    <w:p>
+      <w:pPr>
+        <w:tabs>
+          <w:tab w:val="left" w:pos="3815"/>
+        </w:tabs>
+      </w:pPr>
+      <w:r>
+        <w:t>Slave circuits have requirements listed as following.</w:t>
+      </w:r>
+    </w:p>
+    <w:p>
+      <w:pPr>
+        <w:tabs>
+          <w:tab w:val="left" w:pos="3815"/>
+        </w:tabs>
+      </w:pPr>
+      <w:r>
+        <w:t>\begin{itemize}</w:t>
+      </w:r>
+    </w:p>
+    <w:p>
+      <w:pPr>
+        <w:tabs>
+          <w:tab w:val="left" w:pos="3815"/>
+        </w:tabs>
+      </w:pPr>
+      <w:r>
+        <w:t>\item Small integrated circuit.</w:t>
+      </w:r>
+    </w:p>
+    <w:p>
+      <w:pPr>
+        <w:tabs>
+          <w:tab w:val="left" w:pos="3815"/>
+        </w:tabs>
+      </w:pPr>
+      <w:r>
+        <w:t>\item Support UART to communicate with Master.</w:t>
+      </w:r>
+    </w:p>
+    <w:p>
+      <w:pPr>
+        <w:tabs>
+          <w:tab w:val="left" w:pos="3815"/>
+        </w:tabs>
+      </w:pPr>
+      <w:r>
+        <w:t>\item Well documented.</w:t>
+      </w:r>
+    </w:p>
+    <w:p>
+      <w:pPr>
+        <w:tabs>
+          <w:tab w:val="left" w:pos="3815"/>
+        </w:tabs>
+      </w:pPr>
+      <w:r>
+        <w:t>\item Large support community.</w:t>
+      </w:r>
+    </w:p>
+    <w:p>
+      <w:pPr>
+        <w:tabs>
+          <w:tab w:val="left" w:pos="3815"/>
+        </w:tabs>
+      </w:pPr>
+      <w:r>
+        <w:t xml:space="preserve">\item </w:t>
+      </w:r>
+      <w:r>
+        <w:t>Price is cheap.</w:t>
+      </w:r>
+    </w:p>
+    <w:p>
+      <w:pPr>
+        <w:tabs>
+          <w:tab w:val="left" w:pos="3815"/>
+        </w:tabs>
+      </w:pPr>
+      <w:r>
+        <w:lastRenderedPageBreak/>
+        <w:t xml:space="preserve">\item </w:t>
+      </w:r>
+      <w:r>
+        <w:t>Easy to implement or replace when broken.</w:t>
+      </w:r>
+    </w:p>
+    <w:p>
+      <w:pPr>
+        <w:tabs>
+          <w:tab w:val="left" w:pos="3815"/>
+        </w:tabs>
+      </w:pPr>
+      <w:r>
+        <w:t>\end{itemize}</w:t>
+      </w:r>
+    </w:p>
+    <w:p>
+      <w:pPr>
+        <w:tabs>
+          <w:tab w:val="left" w:pos="3815"/>
+        </w:tabs>
+      </w:pPr>
+      <w:r>
+        <w:t xml:space="preserve">        \begin{figure}</w:t>
+      </w:r>
+      <w:proofErr w:type="gramStart"/>
+      <w:r>
+        <w:t>[!</w:t>
+      </w:r>
+      <w:proofErr w:type="spellStart"/>
+      <w:r>
+        <w:t>ht</w:t>
+      </w:r>
+      <w:proofErr w:type="spellEnd"/>
+      <w:proofErr w:type="gramEnd"/>
+      <w:r>
+        <w:t>]</w:t>
+      </w:r>
+    </w:p>
+    <w:p>
+      <w:pPr>
+        <w:tabs>
+          <w:tab w:val="left" w:pos="3815"/>
+        </w:tabs>
+      </w:pPr>
+      <w:r>
+        <w:t xml:space="preserve">            \begin{center}</w:t>
+      </w:r>
+    </w:p>
+    <w:p>
+      <w:pPr>
+        <w:tabs>
+          <w:tab w:val="left" w:pos="3815"/>
+        </w:tabs>
+      </w:pPr>
+      <w:r>
+        <w:t xml:space="preserve">            \</w:t>
+      </w:r>
+      <w:proofErr w:type="spellStart"/>
+      <w:r>
+        <w:t>includegraphics</w:t>
+      </w:r>
+      <w:proofErr w:type="spellEnd"/>
+      <w:r>
+        <w:t>[scale=</w:t>
+      </w:r>
+      <w:proofErr w:type="gramStart"/>
+      <w:r>
+        <w:t>1]{</w:t>
+      </w:r>
+      <w:proofErr w:type="gramEnd"/>
+      <w:r>
+        <w:t>images/pic16f628a.png}</w:t>
+      </w:r>
+    </w:p>
+    <w:p>
+      <w:pPr>
+        <w:tabs>
+          <w:tab w:val="left" w:pos="3815"/>
+        </w:tabs>
+      </w:pPr>
+      <w:r>
+        <w:t xml:space="preserve">            \</w:t>
+      </w:r>
+      <w:proofErr w:type="gramStart"/>
+      <w:r>
+        <w:t>caption{</w:t>
+      </w:r>
+      <w:proofErr w:type="gramEnd"/>
+      <w:r>
+        <w:t>Microchip PIC16F628A}</w:t>
+      </w:r>
+    </w:p>
+    <w:p>
+      <w:pPr>
+        <w:tabs>
+          <w:tab w:val="left" w:pos="3815"/>
+        </w:tabs>
+      </w:pPr>
+      <w:r>
+        <w:t xml:space="preserve">            \label{</w:t>
+      </w:r>
+      <w:proofErr w:type="gramStart"/>
+      <w:r>
+        <w:t>fig:picf</w:t>
+      </w:r>
+      <w:proofErr w:type="gramEnd"/>
+      <w:r>
+        <w:t>16f628a}</w:t>
+      </w:r>
+    </w:p>
+    <w:p>
+      <w:pPr>
+        <w:tabs>
+          <w:tab w:val="left" w:pos="3815"/>
+        </w:tabs>
+      </w:pPr>
+      <w:r>
+        <w:t xml:space="preserve">            \end{center}</w:t>
+      </w:r>
+    </w:p>
+    <w:p>
+      <w:pPr>
+        <w:tabs>
+          <w:tab w:val="left" w:pos="3815"/>
+        </w:tabs>
+      </w:pPr>
+      <w:r>
+        <w:t xml:space="preserve">          \end{figure}</w:t>
+      </w:r>
+    </w:p>
+    <w:p>
+      <w:pPr>
+        <w:tabs>
+          <w:tab w:val="left" w:pos="3815"/>
+        </w:tabs>
+      </w:pPr>
+      <w:r>
+        <w:t>The</w:t>
+      </w:r>
+      <w:r>
+        <w:t xml:space="preserve"> author chose PIC16F628A as the microcontroller for Slave Buttons and Slave Devices</w:t>
+      </w:r>
+      <w:r>
+        <w:t xml:space="preserve"> because of its small size and reasonable price.</w:t>
+      </w:r>
+      <w:r>
+        <w:t xml:space="preserve"> Please see Table~\ref{table:pic16f628aSpecs} for the highlight specifications of </w:t>
+      </w:r>
+      <w:r>
+        <w:t xml:space="preserve">MCU </w:t>
+      </w:r>
+      <w:r>
+        <w:t>Microchip PIC16F628A.</w:t>
+      </w:r>
+    </w:p>
+    <w:p>
+      <w:pPr>
+        <w:tabs>
+          <w:tab w:val="left" w:pos="3815"/>
+        </w:tabs>
+      </w:pPr>
+      <w:r>
+        <w:t xml:space="preserve">        \begin{table}[h!]</w:t>
+      </w:r>
+    </w:p>
+    <w:p>
+      <w:pPr>
+        <w:tabs>
+          <w:tab w:val="left" w:pos="3815"/>
+        </w:tabs>
+      </w:pPr>
+      <w:r>
+        <w:t xml:space="preserve">            \begin{center}</w:t>
+      </w:r>
+    </w:p>
+    <w:p>
+      <w:pPr>
+        <w:tabs>
+          <w:tab w:val="left" w:pos="3815"/>
+        </w:tabs>
+      </w:pPr>
+      <w:r>
+        <w:t xml:space="preserve">            \begin{tabular</w:t>
+      </w:r>
+      <w:proofErr w:type="gramStart"/>
+      <w:r>
+        <w:t>}{ |</w:t>
+      </w:r>
+      <w:proofErr w:type="spellStart"/>
+      <w:proofErr w:type="gramEnd"/>
+      <w:r>
+        <w:t>c|c</w:t>
+      </w:r>
+      <w:proofErr w:type="spellEnd"/>
+      <w:r>
+        <w:t>|  }</w:t>
+      </w:r>
+    </w:p>
+    <w:p>
+      <w:pPr>
+        <w:tabs>
+          <w:tab w:val="left" w:pos="3815"/>
+        </w:tabs>
+      </w:pPr>
+      <w:r>
+        <w:t xml:space="preserve">              \</w:t>
+      </w:r>
+      <w:proofErr w:type="spellStart"/>
+      <w:r>
+        <w:t>hline</w:t>
+      </w:r>
+      <w:proofErr w:type="spellEnd"/>
+    </w:p>
+    <w:p>
+      <w:pPr>
+        <w:tabs>
+          <w:tab w:val="left" w:pos="3815"/>
+        </w:tabs>
+      </w:pPr>
+      <w:r>
+        <w:t xml:space="preserve">              Attribute &amp; Detail\\</w:t>
+      </w:r>
+    </w:p>
+    <w:p>
+      <w:pPr>
+        <w:tabs>
+          <w:tab w:val="left" w:pos="3815"/>
+        </w:tabs>
+      </w:pPr>
+      <w:r>
+        <w:t xml:space="preserve">              \</w:t>
+      </w:r>
+      <w:proofErr w:type="spellStart"/>
+      <w:r>
+        <w:t>hline</w:t>
+      </w:r>
+      <w:proofErr w:type="spellEnd"/>
+    </w:p>
+    <w:p>
+      <w:pPr>
+        <w:tabs>
+          <w:tab w:val="left" w:pos="3815"/>
+        </w:tabs>
+      </w:pPr>
+      <w:r>
+        <w:t xml:space="preserve">              Supply power&amp; Ranging 2V-5.5V\\</w:t>
+      </w:r>
+    </w:p>
+    <w:p>
+      <w:pPr>
+        <w:tabs>
+          <w:tab w:val="left" w:pos="3815"/>
+        </w:tabs>
+      </w:pPr>
+      <w:r>
+        <w:t xml:space="preserve">              \</w:t>
+      </w:r>
+      <w:proofErr w:type="spellStart"/>
+      <w:r>
+        <w:t>hline</w:t>
+      </w:r>
+      <w:proofErr w:type="spellEnd"/>
+    </w:p>
+    <w:p>
+      <w:pPr>
+        <w:tabs>
+          <w:tab w:val="left" w:pos="3815"/>
+        </w:tabs>
+      </w:pPr>
+      <w:r>
+        <w:t xml:space="preserve">              Number of pins&amp;   18\\</w:t>
+      </w:r>
+    </w:p>
+    <w:p>
+      <w:pPr>
+        <w:tabs>
+          <w:tab w:val="left" w:pos="3815"/>
+        </w:tabs>
+      </w:pPr>
+      <w:r>
+        <w:t xml:space="preserve">              \</w:t>
+      </w:r>
+      <w:proofErr w:type="spellStart"/>
+      <w:r>
+        <w:t>hline</w:t>
+      </w:r>
+      <w:proofErr w:type="spellEnd"/>
+    </w:p>
+    <w:p>
+      <w:pPr>
+        <w:tabs>
+          <w:tab w:val="left" w:pos="3815"/>
+        </w:tabs>
+      </w:pPr>
+      <w:r>
+        <w:t xml:space="preserve">              RAM &amp;224 bytes\\</w:t>
+      </w:r>
+    </w:p>
+    <w:p>
+      <w:pPr>
+        <w:tabs>
+          <w:tab w:val="left" w:pos="3815"/>
+        </w:tabs>
+      </w:pPr>
+      <w:r>
+        <w:t xml:space="preserve">              \</w:t>
+      </w:r>
+      <w:proofErr w:type="spellStart"/>
+      <w:r>
+        <w:t>hline</w:t>
+      </w:r>
+      <w:proofErr w:type="spellEnd"/>
+    </w:p>
+    <w:p>
+      <w:pPr>
+        <w:tabs>
+          <w:tab w:val="left" w:pos="3815"/>
+        </w:tabs>
+      </w:pPr>
+      <w:r>
+        <w:t xml:space="preserve">              EEPROM &amp; 128 bytes\\</w:t>
+      </w:r>
+    </w:p>
+    <w:p>
+      <w:pPr>
+        <w:tabs>
+          <w:tab w:val="left" w:pos="3815"/>
+        </w:tabs>
+      </w:pPr>
+      <w:r>
+        <w:t xml:space="preserve">              \</w:t>
+      </w:r>
+      <w:proofErr w:type="spellStart"/>
+      <w:r>
+        <w:t>hline</w:t>
+      </w:r>
+      <w:proofErr w:type="spellEnd"/>
+    </w:p>
+    <w:p>
+      <w:pPr>
+        <w:tabs>
+          <w:tab w:val="left" w:pos="3815"/>
+        </w:tabs>
+      </w:pPr>
+      <w:r>
+        <w:lastRenderedPageBreak/>
+        <w:t xml:space="preserve">             \end{tabular}</w:t>
+      </w:r>
+    </w:p>
+    <w:p>
+      <w:pPr>
+        <w:tabs>
+          <w:tab w:val="left" w:pos="3815"/>
+        </w:tabs>
+      </w:pPr>
+      <w:r>
+        <w:t xml:space="preserve">             \</w:t>
+      </w:r>
+      <w:proofErr w:type="gramStart"/>
+      <w:r>
+        <w:t>caption{</w:t>
+      </w:r>
+      <w:proofErr w:type="gramEnd"/>
+      <w:r>
+        <w:t>PIC16F628A Highlight Specifications}</w:t>
+      </w:r>
+    </w:p>
+    <w:p>
+      <w:pPr>
+        <w:tabs>
+          <w:tab w:val="left" w:pos="3815"/>
+        </w:tabs>
+      </w:pPr>
+      <w:r>
+        <w:t xml:space="preserve">             \label{table:pic16f628aSpecs}</w:t>
+      </w:r>
+    </w:p>
+    <w:p>
+      <w:pPr>
+        <w:tabs>
+          <w:tab w:val="left" w:pos="3815"/>
+        </w:tabs>
+      </w:pPr>
+      <w:r>
+        <w:t xml:space="preserve">            \end{center}</w:t>
+      </w:r>
+    </w:p>
+    <w:p>
+      <w:pPr>
+        <w:tabs>
+          <w:tab w:val="left" w:pos="3815"/>
+        </w:tabs>
+      </w:pPr>
+      <w:r>
+        <w:t xml:space="preserve">            \end{table}</w:t>
+      </w:r>
+    </w:p>
+    <w:p>
+      <w:pPr>
+        <w:tabs>
+          <w:tab w:val="left" w:pos="3815"/>
+        </w:tabs>
+      </w:pPr>
+      <w:r>
+        <w:t>\</w:t>
+      </w:r>
+      <w:proofErr w:type="gramStart"/>
+      <w:r>
+        <w:t>subsection{</w:t>
+      </w:r>
+      <w:proofErr w:type="gramEnd"/>
+      <w:r>
+        <w:t>Power block for Slaves</w:t>
+      </w:r>
+      <w:r>
+        <w:t>}</w:t>
+      </w:r>
+    </w:p>
+    <w:p>
+      <w:pPr>
+        <w:tabs>
+          <w:tab w:val="left" w:pos="3815"/>
+        </w:tabs>
+      </w:pPr>
+      <w:r>
+        <w:t xml:space="preserve">    In comparison with Master, power supply for Slaves requires less criteria. There are two blocks of power will supply for slaves in this thesis. In the first design, the author built power block separately from the circuit, but in second design, the power supply for the Slaves is integrated in the same circuit in each Slaves. Please see Figure~\ref{</w:t>
+      </w:r>
+      <w:proofErr w:type="gramStart"/>
+      <w:r>
+        <w:t>fig:powerForSlave</w:t>
+      </w:r>
+      <w:proofErr w:type="gramEnd"/>
+      <w:r>
+        <w:t xml:space="preserve">1} and Figure~\ref{fig:powerForSlave2} for two blocks that supply power for Slaves in the first and second design, respectively. In first design, power block </w:t>
+      </w:r>
+      <w:proofErr w:type="gramStart"/>
+      <w:r>
+        <w:t>use</w:t>
+      </w:r>
+      <w:proofErr w:type="gramEnd"/>
+      <w:r>
+        <w:t xml:space="preserve"> the same buck converter LM2596 and ASM1117 as mentioned in section \ref{</w:t>
+      </w:r>
+      <w:proofErr w:type="spellStart"/>
+      <w:r>
+        <w:t>powerForMasterDesign</w:t>
+      </w:r>
+      <w:proofErr w:type="spellEnd"/>
+      <w:r>
+        <w:t>} Power for Master, but in second design, the author chose IC 7805 for all power blocks using in all later Slaves.</w:t>
+      </w:r>
+      <w:r>
+        <w:t xml:space="preserve"> First design applied for two slaves, namely Slave-3-Relays and Slave-3-Buttons, the second design implemented on all later Slaves, namely Slave-2-Relays, Slave-2-Buttons and Slave-1-Button.</w:t>
+      </w:r>
+    </w:p>
+    <w:p>
+      <w:pPr>
+        <w:tabs>
+          <w:tab w:val="left" w:pos="3815"/>
+        </w:tabs>
+      </w:pPr>
+      <w:r>
+        <w:t>\begin{figure}</w:t>
+      </w:r>
+      <w:proofErr w:type="gramStart"/>
+      <w:r>
+        <w:t>[!</w:t>
+      </w:r>
+      <w:proofErr w:type="spellStart"/>
+      <w:r>
+        <w:t>ht</w:t>
+      </w:r>
+      <w:proofErr w:type="spellEnd"/>
+      <w:proofErr w:type="gramEnd"/>
+      <w:r>
+        <w:t>]</w:t>
+      </w:r>
+    </w:p>
+    <w:p>
+      <w:pPr>
+        <w:tabs>
+          <w:tab w:val="left" w:pos="3815"/>
+        </w:tabs>
+      </w:pPr>
+      <w:r>
+        <w:t xml:space="preserve">        \begin{center}</w:t>
+      </w:r>
+    </w:p>
+    <w:p>
+      <w:pPr>
+        <w:tabs>
+          <w:tab w:val="left" w:pos="3815"/>
+        </w:tabs>
+      </w:pPr>
+      <w:r>
+        <w:t xml:space="preserve">        \</w:t>
+      </w:r>
+      <w:proofErr w:type="spellStart"/>
+      <w:r>
+        <w:t>includegraphics</w:t>
+      </w:r>
+      <w:proofErr w:type="spellEnd"/>
+      <w:r>
+        <w:t>[scale=0.</w:t>
+      </w:r>
+      <w:proofErr w:type="gramStart"/>
+      <w:r>
+        <w:t>8]{</w:t>
+      </w:r>
+      <w:proofErr w:type="gramEnd"/>
+      <w:r>
+        <w:t>images/powerForSlave1.png}</w:t>
+      </w:r>
+    </w:p>
+    <w:p>
+      <w:pPr>
+        <w:tabs>
+          <w:tab w:val="left" w:pos="3815"/>
+        </w:tabs>
+      </w:pPr>
+      <w:r>
+        <w:t xml:space="preserve">        \</w:t>
+      </w:r>
+      <w:proofErr w:type="gramStart"/>
+      <w:r>
+        <w:t>caption{</w:t>
+      </w:r>
+      <w:proofErr w:type="gramEnd"/>
+      <w:r>
+        <w:t>Power supply for Slaves 1}</w:t>
+      </w:r>
+    </w:p>
+    <w:p>
+      <w:pPr>
+        <w:tabs>
+          <w:tab w:val="left" w:pos="3815"/>
+        </w:tabs>
+      </w:pPr>
+      <w:r>
+        <w:t xml:space="preserve">        \label{</w:t>
+      </w:r>
+      <w:proofErr w:type="gramStart"/>
+      <w:r>
+        <w:t>fig:powerForSlave</w:t>
+      </w:r>
+      <w:proofErr w:type="gramEnd"/>
+      <w:r>
+        <w:t>1}</w:t>
+      </w:r>
+    </w:p>
+    <w:p>
+      <w:pPr>
+        <w:tabs>
+          <w:tab w:val="left" w:pos="3815"/>
+        </w:tabs>
+      </w:pPr>
+      <w:r>
+        <w:t xml:space="preserve">        \end{center}</w:t>
+      </w:r>
+    </w:p>
+    <w:p>
+      <w:pPr>
+        <w:tabs>
+          <w:tab w:val="left" w:pos="3815"/>
+        </w:tabs>
+      </w:pPr>
+      <w:r>
+        <w:t xml:space="preserve">    \end{figure}</w:t>
+      </w:r>
+    </w:p>
+    <w:p>
+      <w:pPr>
+        <w:tabs>
+          <w:tab w:val="left" w:pos="3815"/>
+        </w:tabs>
+      </w:pPr>
+      <w:r>
+        <w:t xml:space="preserve">    \begin{figure}</w:t>
+      </w:r>
+      <w:proofErr w:type="gramStart"/>
+      <w:r>
+        <w:t>[!</w:t>
+      </w:r>
+      <w:proofErr w:type="spellStart"/>
+      <w:r>
+        <w:t>ht</w:t>
+      </w:r>
+      <w:proofErr w:type="spellEnd"/>
+      <w:proofErr w:type="gramEnd"/>
+      <w:r>
+        <w:t>]</w:t>
+      </w:r>
+    </w:p>
+    <w:p>
+      <w:pPr>
+        <w:tabs>
+          <w:tab w:val="left" w:pos="3815"/>
+        </w:tabs>
+      </w:pPr>
+      <w:r>
+        <w:t xml:space="preserve">        \begin{center}</w:t>
+      </w:r>
+    </w:p>
+    <w:p>
+      <w:pPr>
+        <w:tabs>
+          <w:tab w:val="left" w:pos="3815"/>
+        </w:tabs>
+      </w:pPr>
+      <w:r>
+        <w:t xml:space="preserve">        \</w:t>
+      </w:r>
+      <w:proofErr w:type="spellStart"/>
+      <w:r>
+        <w:t>includegraphics</w:t>
+      </w:r>
+      <w:proofErr w:type="spellEnd"/>
+      <w:r>
+        <w:t>[scale=0.</w:t>
+      </w:r>
+      <w:proofErr w:type="gramStart"/>
+      <w:r>
+        <w:t>7]{</w:t>
+      </w:r>
+      <w:proofErr w:type="gramEnd"/>
+      <w:r>
+        <w:t>images/powerForSlave2.png}</w:t>
+      </w:r>
+    </w:p>
+    <w:p>
+      <w:pPr>
+        <w:tabs>
+          <w:tab w:val="left" w:pos="3815"/>
+        </w:tabs>
+      </w:pPr>
+      <w:r>
+        <w:t xml:space="preserve">        \</w:t>
+      </w:r>
+      <w:proofErr w:type="gramStart"/>
+      <w:r>
+        <w:t>caption{</w:t>
+      </w:r>
+      <w:proofErr w:type="gramEnd"/>
+      <w:r>
+        <w:t>Power supply for Slaves 2}</w:t>
+      </w:r>
+    </w:p>
+    <w:p>
+      <w:pPr>
+        <w:tabs>
+          <w:tab w:val="left" w:pos="3815"/>
+        </w:tabs>
+      </w:pPr>
+      <w:r>
+        <w:t xml:space="preserve">        \label{</w:t>
+      </w:r>
+      <w:proofErr w:type="gramStart"/>
+      <w:r>
+        <w:t>fig:powerForSlave</w:t>
+      </w:r>
+      <w:proofErr w:type="gramEnd"/>
+      <w:r>
+        <w:t>2}</w:t>
+      </w:r>
+    </w:p>
+    <w:p>
+      <w:pPr>
+        <w:tabs>
+          <w:tab w:val="left" w:pos="3815"/>
+        </w:tabs>
+      </w:pPr>
+      <w:r>
+        <w:lastRenderedPageBreak/>
+        <w:t xml:space="preserve">        \end{center}</w:t>
+      </w:r>
+    </w:p>
+    <w:p>
+      <w:pPr>
+        <w:tabs>
+          <w:tab w:val="left" w:pos="3815"/>
+        </w:tabs>
+      </w:pPr>
+      <w:r>
+        <w:t xml:space="preserve">    \end{figure}</w:t>
+      </w:r>
+    </w:p>
+    <w:p>
+      <w:pPr>
+        <w:tabs>
+          <w:tab w:val="left" w:pos="3815"/>
+        </w:tabs>
+      </w:pPr>
+      <w:r>
+        <w:t>\</w:t>
+      </w:r>
+      <w:proofErr w:type="gramStart"/>
+      <w:r>
+        <w:t>subsection{</w:t>
+      </w:r>
+      <w:proofErr w:type="gramEnd"/>
+      <w:r>
+        <w:t xml:space="preserve">Module </w:t>
+      </w:r>
+      <w:r>
+        <w:t>RS-485}</w:t>
+      </w:r>
+    </w:p>
+    <w:p>
+      <w:pPr>
+        <w:tabs>
+          <w:tab w:val="left" w:pos="3815"/>
+        </w:tabs>
+      </w:pPr>
+      <w:r>
+        <w:t xml:space="preserve">Slaves receiving from and transmitting to Master over RS-485 block. In Slave design, </w:t>
+      </w:r>
+      <w:r>
+        <w:t>the author uses the same module as in Figure~\ref{</w:t>
+      </w:r>
+      <w:proofErr w:type="gramStart"/>
+      <w:r>
+        <w:t>fig:</w:t>
+      </w:r>
+      <w:r>
+        <w:t>module</w:t>
+      </w:r>
+      <w:proofErr w:type="gramEnd"/>
+      <w:r>
+        <w:t>485</w:t>
+      </w:r>
+      <w:r>
+        <w:t>}</w:t>
+      </w:r>
+      <w:r>
+        <w:t xml:space="preserve">, the headers for Module RS-485 is also identical to the headers using in Master circuit, but the headers for the output by jack RJ-11 is reduced to two </w:t>
+      </w:r>
+      <w:r>
+        <w:t>as in the Figure~\ref{fig:header485Slave}</w:t>
+      </w:r>
+    </w:p>
+    <w:p>
+      <w:pPr>
+        <w:tabs>
+          <w:tab w:val="left" w:pos="3815"/>
+        </w:tabs>
+      </w:pPr>
+      <w:r>
+        <w:t xml:space="preserve">    \begin{figure}</w:t>
+      </w:r>
+      <w:proofErr w:type="gramStart"/>
+      <w:r>
+        <w:t>[!</w:t>
+      </w:r>
+      <w:proofErr w:type="spellStart"/>
+      <w:r>
+        <w:t>ht</w:t>
+      </w:r>
+      <w:proofErr w:type="spellEnd"/>
+      <w:proofErr w:type="gramEnd"/>
+      <w:r>
+        <w:t>]</w:t>
+      </w:r>
+    </w:p>
+    <w:p>
+      <w:pPr>
+        <w:tabs>
+          <w:tab w:val="left" w:pos="3815"/>
+        </w:tabs>
+      </w:pPr>
+      <w:r>
+        <w:t xml:space="preserve">      \begin{center}</w:t>
+      </w:r>
+    </w:p>
+    <w:p>
+      <w:pPr>
+        <w:tabs>
+          <w:tab w:val="left" w:pos="3815"/>
+        </w:tabs>
+      </w:pPr>
+      <w:r>
+        <w:t xml:space="preserve">      \</w:t>
+      </w:r>
+      <w:proofErr w:type="spellStart"/>
+      <w:r>
+        <w:t>includegraphics</w:t>
+      </w:r>
+      <w:proofErr w:type="spellEnd"/>
+      <w:r>
+        <w:t>[scale=0.</w:t>
+      </w:r>
+      <w:proofErr w:type="gramStart"/>
+      <w:r>
+        <w:t>7]{</w:t>
+      </w:r>
+      <w:proofErr w:type="gramEnd"/>
+      <w:r>
+        <w:t>images/header485Slave.png}</w:t>
+      </w:r>
+    </w:p>
+    <w:p>
+      <w:pPr>
+        <w:tabs>
+          <w:tab w:val="left" w:pos="3815"/>
+        </w:tabs>
+      </w:pPr>
+      <w:r>
+        <w:t xml:space="preserve">      \</w:t>
+      </w:r>
+      <w:proofErr w:type="gramStart"/>
+      <w:r>
+        <w:t>caption{</w:t>
+      </w:r>
+      <w:proofErr w:type="gramEnd"/>
+      <w:r>
+        <w:t>Header for module 485 in Slave circuits}</w:t>
+      </w:r>
+    </w:p>
+    <w:p>
+      <w:pPr>
+        <w:tabs>
+          <w:tab w:val="left" w:pos="3815"/>
+        </w:tabs>
+      </w:pPr>
+      <w:r>
+        <w:t xml:space="preserve">      \label{</w:t>
+      </w:r>
+      <w:proofErr w:type="gramStart"/>
+      <w:r>
+        <w:t>fig:header</w:t>
+      </w:r>
+      <w:proofErr w:type="gramEnd"/>
+      <w:r>
+        <w:t>485Slave}</w:t>
+      </w:r>
+    </w:p>
+    <w:p>
+      <w:pPr>
+        <w:tabs>
+          <w:tab w:val="left" w:pos="3815"/>
+        </w:tabs>
+      </w:pPr>
+      <w:r>
+        <w:t xml:space="preserve">      \end{center}</w:t>
+      </w:r>
+    </w:p>
+    <w:p>
+      <w:pPr>
+        <w:tabs>
+          <w:tab w:val="left" w:pos="3815"/>
+        </w:tabs>
+      </w:pPr>
+      <w:r>
+        <w:t xml:space="preserve">  \end{figure}</w:t>
+      </w:r>
+    </w:p>
+    <w:p>
+      <w:pPr>
+        <w:tabs>
+          <w:tab w:val="left" w:pos="3815"/>
+        </w:tabs>
+      </w:pPr>
+      <w:r>
+        <w:t>\</w:t>
+      </w:r>
+      <w:proofErr w:type="gramStart"/>
+      <w:r>
+        <w:t>subsection{</w:t>
+      </w:r>
+      <w:proofErr w:type="gramEnd"/>
+      <w:r>
+        <w:t>Controller Block}</w:t>
+      </w:r>
+    </w:p>
+    <w:p>
+      <w:pPr>
+        <w:tabs>
+          <w:tab w:val="left" w:pos="3815"/>
+        </w:tabs>
+      </w:pPr>
+      <w:r>
+        <w:t>As mentioned in previous section, PIC16F628A is chosen as the MCU for all Slaves in the system</w:t>
+      </w:r>
+      <w:r>
+        <w:t>. Figure~\ref{</w:t>
+      </w:r>
+      <w:proofErr w:type="spellStart"/>
+      <w:proofErr w:type="gramStart"/>
+      <w:r>
+        <w:t>fig:mcuButton</w:t>
+      </w:r>
+      <w:proofErr w:type="spellEnd"/>
+      <w:proofErr w:type="gramEnd"/>
+      <w:r>
+        <w:t>} and Figure~\ref{</w:t>
+      </w:r>
+      <w:proofErr w:type="spellStart"/>
+      <w:r>
+        <w:t>fig:mcuRelay</w:t>
+      </w:r>
+      <w:proofErr w:type="spellEnd"/>
+      <w:r>
+        <w:t xml:space="preserve">} refers the MCU block of Slave Button(s) and Slave Relay(s), respectively, in which connect with </w:t>
+      </w:r>
+      <w:r>
+        <w:t xml:space="preserve">external </w:t>
+      </w:r>
+      <w:r>
+        <w:t>crystal with frequency of 20MHz.</w:t>
+      </w:r>
+    </w:p>
+    <w:p>
+      <w:pPr>
+        <w:tabs>
+          <w:tab w:val="left" w:pos="3815"/>
+        </w:tabs>
+      </w:pPr>
+      <w:r>
+        <w:t xml:space="preserve">  \begin{figure}</w:t>
+      </w:r>
+      <w:proofErr w:type="gramStart"/>
+      <w:r>
+        <w:t>[!</w:t>
+      </w:r>
+      <w:proofErr w:type="spellStart"/>
+      <w:r>
+        <w:t>ht</w:t>
+      </w:r>
+      <w:proofErr w:type="spellEnd"/>
+      <w:proofErr w:type="gramEnd"/>
+      <w:r>
+        <w:t>]</w:t>
+      </w:r>
+    </w:p>
+    <w:p>
+      <w:pPr>
+        <w:tabs>
+          <w:tab w:val="left" w:pos="3815"/>
+        </w:tabs>
+      </w:pPr>
+      <w:r>
+        <w:t xml:space="preserve">    \begin{center}</w:t>
+      </w:r>
+    </w:p>
+    <w:p>
+      <w:pPr>
+        <w:tabs>
+          <w:tab w:val="left" w:pos="3815"/>
+        </w:tabs>
+      </w:pPr>
+      <w:r>
+        <w:t xml:space="preserve">    \</w:t>
+      </w:r>
+      <w:proofErr w:type="spellStart"/>
+      <w:r>
+        <w:t>includegraphics</w:t>
+      </w:r>
+      <w:proofErr w:type="spellEnd"/>
+      <w:r>
+        <w:t>[scale=0.</w:t>
+      </w:r>
+      <w:proofErr w:type="gramStart"/>
+      <w:r>
+        <w:t>93]{</w:t>
+      </w:r>
+      <w:proofErr w:type="gramEnd"/>
+      <w:r>
+        <w:t>images/mcuButton.png}</w:t>
+      </w:r>
+    </w:p>
+    <w:p>
+      <w:pPr>
+        <w:tabs>
+          <w:tab w:val="left" w:pos="3815"/>
+        </w:tabs>
+      </w:pPr>
+      <w:r>
+        <w:t xml:space="preserve">    \</w:t>
+      </w:r>
+      <w:proofErr w:type="gramStart"/>
+      <w:r>
+        <w:t>caption{</w:t>
+      </w:r>
+      <w:proofErr w:type="gramEnd"/>
+      <w:r>
+        <w:t>MCU of Slave Button(s)}</w:t>
+      </w:r>
+    </w:p>
+    <w:p>
+      <w:pPr>
+        <w:tabs>
+          <w:tab w:val="left" w:pos="3815"/>
+        </w:tabs>
+      </w:pPr>
+      <w:r>
+        <w:t xml:space="preserve">    \label{</w:t>
+      </w:r>
+      <w:proofErr w:type="spellStart"/>
+      <w:proofErr w:type="gramStart"/>
+      <w:r>
+        <w:t>fig:mcuButton</w:t>
+      </w:r>
+      <w:proofErr w:type="spellEnd"/>
+      <w:proofErr w:type="gramEnd"/>
+      <w:r>
+        <w:t>}</w:t>
+      </w:r>
+    </w:p>
+    <w:p>
+      <w:pPr>
+        <w:tabs>
+          <w:tab w:val="left" w:pos="3815"/>
+        </w:tabs>
+      </w:pPr>
+      <w:r>
+        <w:t xml:space="preserve">    \end{center}</w:t>
+      </w:r>
+    </w:p>
+    <w:p>
+      <w:pPr>
+        <w:tabs>
+          <w:tab w:val="left" w:pos="3815"/>
+        </w:tabs>
+      </w:pPr>
+      <w:r>
+        <w:t>\end{figure}</w:t>
+      </w:r>
+    </w:p>
+    <w:p>
+      <w:pPr>
+        <w:tabs>
+          <w:tab w:val="left" w:pos="3815"/>
+        </w:tabs>
+      </w:pPr>
+      <w:r>
+        <w:t>\begin{figure}</w:t>
+      </w:r>
+      <w:proofErr w:type="gramStart"/>
+      <w:r>
+        <w:t>[!</w:t>
+      </w:r>
+      <w:proofErr w:type="spellStart"/>
+      <w:r>
+        <w:t>ht</w:t>
+      </w:r>
+      <w:proofErr w:type="spellEnd"/>
+      <w:proofErr w:type="gramEnd"/>
+      <w:r>
+        <w:t>]</w:t>
+      </w:r>
+    </w:p>
+    <w:p>
+      <w:pPr>
+        <w:tabs>
+          <w:tab w:val="left" w:pos="3815"/>
+        </w:tabs>
+      </w:pPr>
+      <w:r>
+        <w:t xml:space="preserve">    \begin{center}</w:t>
+      </w:r>
+    </w:p>
+    <w:p>
+      <w:pPr>
+        <w:tabs>
+          <w:tab w:val="left" w:pos="3815"/>
+        </w:tabs>
+      </w:pPr>
+      <w:r>
+        <w:lastRenderedPageBreak/>
+        <w:t xml:space="preserve">    \</w:t>
+      </w:r>
+      <w:proofErr w:type="spellStart"/>
+      <w:r>
+        <w:t>includegraphics</w:t>
+      </w:r>
+      <w:proofErr w:type="spellEnd"/>
+      <w:r>
+        <w:t>[scale=0.</w:t>
+      </w:r>
+      <w:proofErr w:type="gramStart"/>
+      <w:r>
+        <w:t>8]{</w:t>
+      </w:r>
+      <w:proofErr w:type="gramEnd"/>
+      <w:r>
+        <w:t>images/mcuRelay.png}</w:t>
+      </w:r>
+    </w:p>
+    <w:p>
+      <w:pPr>
+        <w:tabs>
+          <w:tab w:val="left" w:pos="3815"/>
+        </w:tabs>
+      </w:pPr>
+      <w:r>
+        <w:t xml:space="preserve">    \</w:t>
+      </w:r>
+      <w:proofErr w:type="gramStart"/>
+      <w:r>
+        <w:t>caption{</w:t>
+      </w:r>
+      <w:proofErr w:type="gramEnd"/>
+      <w:r>
+        <w:t>MCU of Slave Relay(s)}</w:t>
+      </w:r>
+    </w:p>
+    <w:p>
+      <w:pPr>
+        <w:tabs>
+          <w:tab w:val="left" w:pos="3815"/>
+        </w:tabs>
+      </w:pPr>
+      <w:r>
+        <w:t xml:space="preserve">    \label{</w:t>
+      </w:r>
+      <w:proofErr w:type="spellStart"/>
+      <w:proofErr w:type="gramStart"/>
+      <w:r>
+        <w:t>fig:mcuRelay</w:t>
+      </w:r>
+      <w:proofErr w:type="spellEnd"/>
+      <w:proofErr w:type="gramEnd"/>
+      <w:r>
+        <w:t>}</w:t>
+      </w:r>
+    </w:p>
+    <w:p>
+      <w:pPr>
+        <w:tabs>
+          <w:tab w:val="left" w:pos="3815"/>
+        </w:tabs>
+      </w:pPr>
+      <w:r>
+        <w:t xml:space="preserve">    \end{center}</w:t>
+      </w:r>
+    </w:p>
+    <w:p>
+      <w:pPr>
+        <w:tabs>
+          <w:tab w:val="left" w:pos="3815"/>
+        </w:tabs>
+      </w:pPr>
+      <w:r>
+        <w:t>\end{figure}</w:t>
+      </w:r>
+    </w:p>
+    <w:p>
+      <w:pPr>
+        <w:tabs>
+          <w:tab w:val="left" w:pos="3815"/>
+        </w:tabs>
+      </w:pPr>
+      <w:r>
+        <w:t>\</w:t>
+      </w:r>
+      <w:proofErr w:type="gramStart"/>
+      <w:r>
+        <w:t>subsection{</w:t>
+      </w:r>
+      <w:proofErr w:type="gramEnd"/>
+      <w:r>
+        <w:t>Button Block of Slave Button(s)</w:t>
+      </w:r>
+      <w:r>
+        <w:t>}</w:t>
+      </w:r>
+    </w:p>
+    <w:p>
+      <w:pPr>
+        <w:tabs>
+          <w:tab w:val="left" w:pos="3815"/>
+        </w:tabs>
+      </w:pPr>
+      <w:r>
+        <w:t xml:space="preserve">  \begin{figure}</w:t>
+      </w:r>
+      <w:proofErr w:type="gramStart"/>
+      <w:r>
+        <w:t>[!</w:t>
+      </w:r>
+      <w:proofErr w:type="spellStart"/>
+      <w:r>
+        <w:t>ht</w:t>
+      </w:r>
+      <w:proofErr w:type="spellEnd"/>
+      <w:proofErr w:type="gramEnd"/>
+      <w:r>
+        <w:t>]</w:t>
+      </w:r>
+    </w:p>
+    <w:p>
+      <w:pPr>
+        <w:tabs>
+          <w:tab w:val="left" w:pos="3815"/>
+        </w:tabs>
+      </w:pPr>
+      <w:r>
+        <w:t xml:space="preserve">    \begin{center}</w:t>
+      </w:r>
+    </w:p>
+    <w:p>
+      <w:pPr>
+        <w:tabs>
+          <w:tab w:val="left" w:pos="3815"/>
+        </w:tabs>
+      </w:pPr>
+      <w:r>
+        <w:t xml:space="preserve">    \</w:t>
+      </w:r>
+      <w:proofErr w:type="spellStart"/>
+      <w:r>
+        <w:t>includegraphics</w:t>
+      </w:r>
+      <w:proofErr w:type="spellEnd"/>
+      <w:r>
+        <w:t>[scale=</w:t>
+      </w:r>
+      <w:proofErr w:type="gramStart"/>
+      <w:r>
+        <w:t>1]{</w:t>
+      </w:r>
+      <w:proofErr w:type="gramEnd"/>
+      <w:r>
+        <w:t>images/button.png}</w:t>
+      </w:r>
+    </w:p>
+    <w:p>
+      <w:pPr>
+        <w:tabs>
+          <w:tab w:val="left" w:pos="3815"/>
+        </w:tabs>
+      </w:pPr>
+      <w:r>
+        <w:t xml:space="preserve">    \</w:t>
+      </w:r>
+      <w:proofErr w:type="gramStart"/>
+      <w:r>
+        <w:t>caption{</w:t>
+      </w:r>
+      <w:proofErr w:type="gramEnd"/>
+      <w:r>
+        <w:t>Button block of Slave Button(s)}</w:t>
+      </w:r>
+    </w:p>
+    <w:p>
+      <w:pPr>
+        <w:tabs>
+          <w:tab w:val="left" w:pos="3815"/>
+        </w:tabs>
+      </w:pPr>
+      <w:r>
+        <w:t xml:space="preserve">    \label{</w:t>
+      </w:r>
+      <w:proofErr w:type="spellStart"/>
+      <w:proofErr w:type="gramStart"/>
+      <w:r>
+        <w:t>fig:buttonBlock</w:t>
+      </w:r>
+      <w:proofErr w:type="spellEnd"/>
+      <w:proofErr w:type="gramEnd"/>
+      <w:r>
+        <w:t>}</w:t>
+      </w:r>
+    </w:p>
+    <w:p>
+      <w:pPr>
+        <w:tabs>
+          <w:tab w:val="left" w:pos="3815"/>
+        </w:tabs>
+      </w:pPr>
+      <w:r>
+        <w:t xml:space="preserve">    \end{center}</w:t>
+      </w:r>
+    </w:p>
+    <w:p>
+      <w:pPr>
+        <w:tabs>
+          <w:tab w:val="left" w:pos="3815"/>
+        </w:tabs>
+      </w:pPr>
+      <w:r>
+        <w:t xml:space="preserve">  \end{figure}</w:t>
+      </w:r>
+    </w:p>
+    <w:p>
+      <w:pPr>
+        <w:tabs>
+          <w:tab w:val="left" w:pos="3815"/>
+        </w:tabs>
+      </w:pPr>
+      <w:r>
+        <w:t>Figure~\ref{</w:t>
+      </w:r>
+      <w:proofErr w:type="spellStart"/>
+      <w:proofErr w:type="gramStart"/>
+      <w:r>
+        <w:t>fig:buttonBlock</w:t>
+      </w:r>
+      <w:proofErr w:type="spellEnd"/>
+      <w:proofErr w:type="gramEnd"/>
+      <w:r>
+        <w:t>} sketched the sch</w:t>
+      </w:r>
+      <w:r>
+        <w:t xml:space="preserve">ematic of </w:t>
+      </w:r>
+      <w:r>
+        <w:t>three-button</w:t>
+      </w:r>
+      <w:r>
+        <w:t xml:space="preserve"> block of Slave</w:t>
+      </w:r>
+      <w:r>
+        <w:t xml:space="preserve">-3-Buttons, which means it is the typical block and may use for different numbers of buttons in one integrated circuit, depends on the decision of the author. In this thesis, the author used </w:t>
+      </w:r>
+      <w:r>
+        <w:t xml:space="preserve">the same design for each button block, only </w:t>
+      </w:r>
+      <w:r>
+        <w:t>increase or decrease</w:t>
+      </w:r>
+      <w:r>
+        <w:t xml:space="preserve"> the number o</w:t>
+      </w:r>
+      <w:r>
+        <w:t xml:space="preserve">f </w:t>
+      </w:r>
+      <w:r>
+        <w:t>button</w:t>
+      </w:r>
+      <w:r>
+        <w:t xml:space="preserve"> if needed.</w:t>
+      </w:r>
+    </w:p>
+    <w:p>
+      <w:pPr>
+        <w:tabs>
+          <w:tab w:val="left" w:pos="3815"/>
+        </w:tabs>
+      </w:pPr>
+      <w:r>
+        <w:t>\</w:t>
+      </w:r>
+      <w:proofErr w:type="gramStart"/>
+      <w:r>
+        <w:t>subsection{</w:t>
+      </w:r>
+      <w:proofErr w:type="gramEnd"/>
+      <w:r>
+        <w:t>Relay block of Slave Relay</w:t>
+      </w:r>
+      <w:r>
+        <w:t>(s)}</w:t>
+      </w:r>
+    </w:p>
+    <w:p>
+      <w:pPr>
+        <w:tabs>
+          <w:tab w:val="left" w:pos="3815"/>
+        </w:tabs>
+      </w:pPr>
+      <w:r>
+        <w:t>Relay is an electrical component</w:t>
+      </w:r>
+      <w:r>
+        <w:t xml:space="preserve"> which operates as a switch under electromagnetic working principle.</w:t>
+      </w:r>
+      <w:r>
+        <w:t xml:space="preserve"> It is useful when users need to switch state to control one to many circuit under one signal.</w:t>
+      </w:r>
+      <w:r>
+        <w:t xml:space="preserve"> A relay has two states are On and O</w:t>
+      </w:r>
+      <w:r>
+        <w:t xml:space="preserve">ff, switching bases on the </w:t>
+      </w:r>
+      <w:r>
+        <w:t>current</w:t>
+      </w:r>
+      <w:r>
+        <w:t xml:space="preserve"> flows</w:t>
+      </w:r>
+      <w:r>
+        <w:t xml:space="preserve"> through its coil.</w:t>
+      </w:r>
+      <w:r>
+        <w:t xml:space="preserve"> Relay with parameters of 5 pins and 12V-10A DC is chosen in this thesis</w:t>
+      </w:r>
+      <w:r>
+        <w:t xml:space="preserve"> to ensure the switching circuit will operate accurately through long distance cable.</w:t>
+      </w:r>
+      <w:r>
+        <w:t xml:space="preserve"> </w:t>
+      </w:r>
+      <w:r>
+        <w:t>Similar to Button block of Slave Button(s), the author use one design of a relay block and then increase or decrease the number of block in case needed.</w:t>
+      </w:r>
+      <w:r>
+        <w:t xml:space="preserve"> Figure~\ref{</w:t>
+      </w:r>
+      <w:proofErr w:type="spellStart"/>
+      <w:proofErr w:type="gramStart"/>
+      <w:r>
+        <w:t>fig:relay</w:t>
+      </w:r>
+      <w:proofErr w:type="spellEnd"/>
+      <w:proofErr w:type="gramEnd"/>
+      <w:r>
+        <w:t>} shows one relay block of one of the Slave Relay(s) in the project.</w:t>
+      </w:r>
+    </w:p>
+    <w:p>
+      <w:pPr>
+        <w:tabs>
+          <w:tab w:val="left" w:pos="3815"/>
+        </w:tabs>
+      </w:pPr>
+      <w:r>
+        <w:t xml:space="preserve">  \begin{figure}</w:t>
+      </w:r>
+      <w:proofErr w:type="gramStart"/>
+      <w:r>
+        <w:t>[!</w:t>
+      </w:r>
+      <w:proofErr w:type="spellStart"/>
+      <w:r>
+        <w:t>ht</w:t>
+      </w:r>
+      <w:proofErr w:type="spellEnd"/>
+      <w:proofErr w:type="gramEnd"/>
+      <w:r>
+        <w:t>]</w:t>
+      </w:r>
+    </w:p>
+    <w:p>
+      <w:pPr>
+        <w:tabs>
+          <w:tab w:val="left" w:pos="3815"/>
+        </w:tabs>
+      </w:pPr>
+      <w:r>
+        <w:t xml:space="preserve">    \begin{center}</w:t>
+      </w:r>
+    </w:p>
+    <w:p>
+      <w:pPr>
+        <w:tabs>
+          <w:tab w:val="left" w:pos="3815"/>
+        </w:tabs>
+      </w:pPr>
+      <w:r>
+        <w:t xml:space="preserve">    \</w:t>
+      </w:r>
+      <w:proofErr w:type="spellStart"/>
+      <w:r>
+        <w:t>includegraphics</w:t>
+      </w:r>
+      <w:proofErr w:type="spellEnd"/>
+      <w:r>
+        <w:t>[scale=0.</w:t>
+      </w:r>
+      <w:proofErr w:type="gramStart"/>
+      <w:r>
+        <w:t>65]{</w:t>
+      </w:r>
+      <w:proofErr w:type="gramEnd"/>
+      <w:r>
+        <w:t>images/relay.png}</w:t>
+      </w:r>
+    </w:p>
+    <w:p>
+      <w:pPr>
+        <w:tabs>
+          <w:tab w:val="left" w:pos="3815"/>
+        </w:tabs>
+      </w:pPr>
+      <w:r>
+        <w:lastRenderedPageBreak/>
+        <w:t xml:space="preserve">    \</w:t>
+      </w:r>
+      <w:proofErr w:type="gramStart"/>
+      <w:r>
+        <w:t>caption{</w:t>
+      </w:r>
+      <w:proofErr w:type="gramEnd"/>
+      <w:r>
+        <w:t>Relay block of Slave Relay(s)}</w:t>
+      </w:r>
+    </w:p>
+    <w:p>
+      <w:pPr>
+        <w:tabs>
+          <w:tab w:val="left" w:pos="3815"/>
+        </w:tabs>
+      </w:pPr>
+      <w:r>
+        <w:t xml:space="preserve">    \label{</w:t>
+      </w:r>
+      <w:proofErr w:type="spellStart"/>
+      <w:proofErr w:type="gramStart"/>
+      <w:r>
+        <w:t>fig:relayBlock</w:t>
+      </w:r>
+      <w:proofErr w:type="spellEnd"/>
+      <w:proofErr w:type="gramEnd"/>
+      <w:r>
+        <w:t>}</w:t>
+      </w:r>
+    </w:p>
+    <w:p>
+      <w:pPr>
+        <w:tabs>
+          <w:tab w:val="left" w:pos="3815"/>
+        </w:tabs>
+      </w:pPr>
+      <w:r>
+        <w:t xml:space="preserve">    \end{center}</w:t>
+      </w:r>
+    </w:p>
+    <w:p>
+      <w:pPr>
+        <w:tabs>
+          <w:tab w:val="left" w:pos="3815"/>
+        </w:tabs>
+      </w:pPr>
+      <w:r>
+        <w:t xml:space="preserve">  \end{figure}</w:t>
       </w:r>
       <w:bookmarkStart w:id="0" w:name="_GoBack"/>
       <w:bookmarkEnd w:id="0"/>
-      <w:r>
-        <w:t>}</w:t>
-      </w:r>
+    </w:p>
+    <w:p>
+      <w:pPr>
+        <w:tabs>
+          <w:tab w:val="left" w:pos="3815"/>
+        </w:tabs>
+      </w:pPr>
+    </w:p>
+    <w:p>
+      <w:pPr>
+        <w:tabs>
+          <w:tab w:val="left" w:pos="3815"/>
+        </w:tabs>
+      </w:pPr>
+    </w:p>
+    <w:p>
+      <w:pPr>
+        <w:tabs>
+          <w:tab w:val="left" w:pos="3815"/>
+        </w:tabs>
+      </w:pPr>
+    </w:p>
+    <w:p>
+      <w:pPr>
+        <w:tabs>
+          <w:tab w:val="left" w:pos="3815"/>
+        </w:tabs>
+      </w:pPr>
     </w:p>
     <w:sectPr>
       <w:pgSz w:w="12240" w:h="15840"/>

</xml_diff>

<commit_message>
done chap 3, TODO left
</commit_message>
<xml_diff>
--- a/draft/chap3.docx
+++ b/draft/chap3.docx
@@ -4132,6 +4132,246 @@
       <w:r>
         <w:t xml:space="preserve">  \end{figure}</w:t>
       </w:r>
+    </w:p>
+    <w:p>
+      <w:pPr>
+        <w:tabs>
+          <w:tab w:val="left" w:pos="3815"/>
+        </w:tabs>
+      </w:pPr>
+      <w:r>
+        <w:t>\</w:t>
+      </w:r>
+      <w:proofErr w:type="gramStart"/>
+      <w:r>
+        <w:t>section{</w:t>
+      </w:r>
+      <w:proofErr w:type="gramEnd"/>
+      <w:r>
+        <w:t>Security Camera Block}</w:t>
+      </w:r>
+    </w:p>
+    <w:p>
+      <w:pPr>
+        <w:tabs>
+          <w:tab w:val="left" w:pos="3815"/>
+        </w:tabs>
+      </w:pPr>
+      <w:r>
+        <w:t>When mention a security camera a few years back, people only think about an expensive system that only company level may afford and the system is massive itself, which make its mobility extremely low.</w:t>
+      </w:r>
+      <w:r>
+        <w:t xml:space="preserve"> However, world is changing rapidly, and with a household level, people still can implement a security camera system without paying a huge price but still, </w:t>
+      </w:r>
+      <w:r>
+        <w:t>be provided with</w:t>
+      </w:r>
+      <w:r>
+        <w:t xml:space="preserve"> acceptable quality and performance. </w:t>
+      </w:r>
+      <w:r>
+        <w:t xml:space="preserve">Furthermore, end users not only can view the security camera in fixed place but </w:t>
+      </w:r>
+      <w:r>
+        <w:t xml:space="preserve">also </w:t>
+      </w:r>
+      <w:r>
+        <w:t>can view camera from anywhere with Internet connection</w:t>
+      </w:r>
+      <w:r>
+        <w:t>,</w:t>
+      </w:r>
+      <w:r>
+        <w:t xml:space="preserve"> an embedded computer</w:t>
+      </w:r>
+      <w:r>
+        <w:t xml:space="preserve"> and a device can connect to the Internet</w:t>
+      </w:r>
+      <w:r>
+        <w:t>.</w:t>
+      </w:r>
+      <w:r>
+        <w:t xml:space="preserve"> </w:t>
+      </w:r>
+      <w:r>
+        <w:t>In this thesis, the author built two function for Security Camera Block, which are Facial</w:t>
+      </w:r>
+      <w:r>
+        <w:t xml:space="preserve"> Recognition and Motion Detection</w:t>
+      </w:r>
+      <w:r>
+        <w:t>.</w:t>
+      </w:r>
+      <w:r>
+        <w:t xml:space="preserve"> The first function is embedded onto a Mini Computer named Raspberry Pi 3</w:t>
+      </w:r>
+      <w:r>
+        <w:t>, please see Figure~\ref{</w:t>
+      </w:r>
+      <w:proofErr w:type="spellStart"/>
+      <w:proofErr w:type="gramStart"/>
+      <w:r>
+        <w:t>fig:rpiImage</w:t>
+      </w:r>
+      <w:proofErr w:type="spellEnd"/>
+      <w:proofErr w:type="gramEnd"/>
+      <w:r>
+        <w:t>},</w:t>
+      </w:r>
+      <w:r>
+        <w:t xml:space="preserve"> and second function, which is limited by resources from the author, will be integrated d</w:t>
+      </w:r>
+      <w:r>
+        <w:t>irectly into Ap</w:t>
+      </w:r>
+      <w:r>
+        <w:t>plication Server as a prototype only.</w:t>
+      </w:r>
+    </w:p>
+    <w:p>
+      <w:pPr>
+        <w:tabs>
+          <w:tab w:val="left" w:pos="3815"/>
+        </w:tabs>
+      </w:pPr>
+      <w:r>
+        <w:t xml:space="preserve">Raspberry Pi 3 </w:t>
+      </w:r>
+      <w:r>
+        <w:t xml:space="preserve">has market share at third place only followed by Mac and Windows. </w:t>
+      </w:r>
+      <w:r>
+        <w:t>It is a mini computer, which means it has small size but has been integrated with every component that makes it a computer can in an ATM card size.</w:t>
+      </w:r>
+      <w:r>
+        <w:t xml:space="preserve"> Raspberry Pi 3 is the most powerful option of Pi series, but it has reasonable price with widely support documents and community because it</w:t>
+      </w:r>
+      <w:r>
+        <w:t>s</w:t>
+      </w:r>
+      <w:r>
+        <w:t xml:space="preserve"> operati</w:t>
+      </w:r>
+      <w:r>
+        <w:t>ng</w:t>
+      </w:r>
+      <w:r>
+        <w:t xml:space="preserve"> system is Linux or Windows 10 </w:t>
+      </w:r>
+      <w:proofErr w:type="spellStart"/>
+      <w:r>
+        <w:t>IoT</w:t>
+      </w:r>
+      <w:proofErr w:type="spellEnd"/>
+      <w:r>
+        <w:t xml:space="preserve">. </w:t>
+      </w:r>
+      <w:r>
+        <w:t xml:space="preserve"> Also, with the supports from the operating system itself and the specifications listed as following, it is a suitable computer for this project.</w:t>
+      </w:r>
+      <w:r>
+        <w:t xml:space="preserve"> Besides, instead of using an USB camera through USB port, which also compatible with other types of computers, the author used camera modules that attached directly onboard of Raspberry Pi</w:t>
+      </w:r>
+      <w:r>
+        <w:t xml:space="preserve"> through CSI</w:t>
+      </w:r>
+      <w:r>
+        <w:t xml:space="preserve"> as in Figure~\ref{</w:t>
+      </w:r>
+      <w:proofErr w:type="spellStart"/>
+      <w:proofErr w:type="gramStart"/>
+      <w:r>
+        <w:t>fig:piCamModule</w:t>
+      </w:r>
+      <w:proofErr w:type="spellEnd"/>
+      <w:proofErr w:type="gramEnd"/>
+      <w:r>
+        <w:t>}</w:t>
+      </w:r>
+      <w:r>
+        <w:t>.</w:t>
+      </w:r>
+      <w:r>
+        <w:t xml:space="preserve"> The significant advantage of the camera module compare to other USB camera is the huge different of </w:t>
+      </w:r>
+      <w:r>
+        <w:t xml:space="preserve">quality of </w:t>
+      </w:r>
+      <w:r>
+        <w:t>camera input</w:t>
+      </w:r>
+      <w:r>
+        <w:t xml:space="preserve"> stream and processing speed</w:t>
+      </w:r>
+      <w:r>
+        <w:t xml:space="preserve"> because it is built for Raspberry Pi.</w:t>
+      </w:r>
+      <w:r>
+        <w:t xml:space="preserve"> Please see Table~\ref{</w:t>
+      </w:r>
+      <w:proofErr w:type="spellStart"/>
+      <w:proofErr w:type="gramStart"/>
+      <w:r>
+        <w:t>table:piCamSpecs</w:t>
+      </w:r>
+      <w:proofErr w:type="spellEnd"/>
+      <w:proofErr w:type="gramEnd"/>
+      <w:r>
+        <w:t>} for few highlight specifications of Pi Camera Module.</w:t>
+      </w:r>
+      <w:r>
+        <w:t xml:space="preserve"> After connect</w:t>
+      </w:r>
+      <w:r>
+        <w:t>ing</w:t>
+      </w:r>
+      <w:r>
+        <w:t xml:space="preserve"> Pi Camera Module with Raspberry Pi 3 through CSI port via ribbon cable, Raspberry</w:t>
+      </w:r>
+      <w:r>
+        <w:t xml:space="preserve"> Pi should have</w:t>
+      </w:r>
+      <w:r>
+        <w:t xml:space="preserve"> the ability to view</w:t>
+      </w:r>
+      <w:r>
+        <w:t>,</w:t>
+      </w:r>
+      <w:r>
+        <w:t xml:space="preserve"> record video</w:t>
+      </w:r>
+      <w:r>
+        <w:t>, connect with and control the system via Wi-Fi connection</w:t>
+      </w:r>
+      <w:r>
+        <w:t xml:space="preserve"> after some configuration</w:t>
+      </w:r>
+      <w:r>
+        <w:t>s</w:t>
+      </w:r>
+      <w:r>
+        <w:t xml:space="preserve"> in next chapter of this thesis.</w:t>
+      </w:r>
+      <w:r>
+        <w:t xml:space="preserve"> Figure~\ref{</w:t>
+      </w:r>
+      <w:proofErr w:type="spellStart"/>
+      <w:proofErr w:type="gramStart"/>
+      <w:r>
+        <w:t>fig:piAndCam</w:t>
+      </w:r>
+      <w:proofErr w:type="spellEnd"/>
+      <w:proofErr w:type="gramEnd"/>
+      <w:r>
+        <w:t>} shows the standalone Raspberry Pi with Pi Camera Module attached.</w:t>
+      </w:r>
+    </w:p>
+    <w:p>
+      <w:pPr>
+        <w:tabs>
+          <w:tab w:val="left" w:pos="3815"/>
+        </w:tabs>
+      </w:pPr>
       <w:bookmarkStart w:id="0" w:name="_GoBack"/>
       <w:bookmarkEnd w:id="0"/>
     </w:p>
@@ -4141,13 +4381,564 @@
           <w:tab w:val="left" w:pos="3815"/>
         </w:tabs>
       </w:pPr>
-    </w:p>
-    <w:p>
-      <w:pPr>
-        <w:tabs>
-          <w:tab w:val="left" w:pos="3815"/>
-        </w:tabs>
-      </w:pPr>
+      <w:r>
+        <w:lastRenderedPageBreak/>
+        <w:t>Raspberry Pi 3 Specifications:</w:t>
+      </w:r>
+    </w:p>
+    <w:p>
+      <w:pPr>
+        <w:tabs>
+          <w:tab w:val="left" w:pos="3815"/>
+        </w:tabs>
+      </w:pPr>
+      <w:r>
+        <w:t>\begin{itemize}</w:t>
+      </w:r>
+    </w:p>
+    <w:p>
+      <w:pPr>
+        <w:tabs>
+          <w:tab w:val="left" w:pos="3815"/>
+        </w:tabs>
+      </w:pPr>
+      <w:r>
+        <w:t xml:space="preserve">  \item </w:t>
+      </w:r>
+      <w:proofErr w:type="spellStart"/>
+      <w:r>
+        <w:t>SoC</w:t>
+      </w:r>
+      <w:proofErr w:type="spellEnd"/>
+      <w:r>
+        <w:t>: Broadcom BCM2837.</w:t>
+      </w:r>
+    </w:p>
+    <w:p>
+      <w:pPr>
+        <w:tabs>
+          <w:tab w:val="left" w:pos="3815"/>
+        </w:tabs>
+      </w:pPr>
+      <w:r>
+        <w:t xml:space="preserve">  \item CPU: 4 core ARM Cortex-A53, clock 1.2GHz.</w:t>
+      </w:r>
+    </w:p>
+    <w:p>
+      <w:pPr>
+        <w:tabs>
+          <w:tab w:val="left" w:pos="3815"/>
+        </w:tabs>
+      </w:pPr>
+      <w:r>
+        <w:t xml:space="preserve">  \item GPU: Broadcom </w:t>
+      </w:r>
+      <w:proofErr w:type="spellStart"/>
+      <w:r>
+        <w:t>VideoCore</w:t>
+      </w:r>
+      <w:proofErr w:type="spellEnd"/>
+      <w:r>
+        <w:t xml:space="preserve"> IV.</w:t>
+      </w:r>
+    </w:p>
+    <w:p>
+      <w:pPr>
+        <w:tabs>
+          <w:tab w:val="left" w:pos="3815"/>
+        </w:tabs>
+      </w:pPr>
+      <w:r>
+        <w:t xml:space="preserve">  \item RAM: 1GB, bus 900Mhz.</w:t>
+      </w:r>
+    </w:p>
+    <w:p>
+      <w:pPr>
+        <w:tabs>
+          <w:tab w:val="left" w:pos="3815"/>
+        </w:tabs>
+      </w:pPr>
+      <w:r>
+        <w:t xml:space="preserve">  \item Connection: 10/100 Ethernet, 2.4GHz 802.11n, Bluetooth 4.1 Classic, BLE.</w:t>
+      </w:r>
+    </w:p>
+    <w:p>
+      <w:pPr>
+        <w:tabs>
+          <w:tab w:val="left" w:pos="3815"/>
+        </w:tabs>
+      </w:pPr>
+      <w:r>
+        <w:t xml:space="preserve">  \item GPIO: 40 pin.</w:t>
+      </w:r>
+    </w:p>
+    <w:p>
+      <w:pPr>
+        <w:tabs>
+          <w:tab w:val="left" w:pos="3815"/>
+        </w:tabs>
+      </w:pPr>
+      <w:r>
+        <w:t xml:space="preserve">  \item Others: 4x USB port, </w:t>
+      </w:r>
+      <w:proofErr w:type="spellStart"/>
+      <w:r>
+        <w:t>microSD</w:t>
+      </w:r>
+      <w:proofErr w:type="spellEnd"/>
+      <w:r>
+        <w:t>, camera module port, HDMI.</w:t>
+      </w:r>
+    </w:p>
+    <w:p>
+      <w:pPr>
+        <w:tabs>
+          <w:tab w:val="left" w:pos="3815"/>
+        </w:tabs>
+      </w:pPr>
+      <w:r>
+        <w:t>\end{itemize}</w:t>
+      </w:r>
+    </w:p>
+    <w:p>
+      <w:pPr>
+        <w:tabs>
+          <w:tab w:val="left" w:pos="3815"/>
+        </w:tabs>
+      </w:pPr>
+      <w:r>
+        <w:t>\begin{table}[h!]</w:t>
+      </w:r>
+    </w:p>
+    <w:p>
+      <w:pPr>
+        <w:tabs>
+          <w:tab w:val="left" w:pos="3815"/>
+        </w:tabs>
+      </w:pPr>
+      <w:r>
+        <w:t xml:space="preserve">  \begin{center}</w:t>
+      </w:r>
+    </w:p>
+    <w:p>
+      <w:pPr>
+        <w:tabs>
+          <w:tab w:val="left" w:pos="3815"/>
+        </w:tabs>
+      </w:pPr>
+      <w:r>
+        <w:t xml:space="preserve">  \begin{tabular</w:t>
+      </w:r>
+      <w:proofErr w:type="gramStart"/>
+      <w:r>
+        <w:t>}{ |</w:t>
+      </w:r>
+      <w:proofErr w:type="spellStart"/>
+      <w:proofErr w:type="gramEnd"/>
+      <w:r>
+        <w:t>c|c</w:t>
+      </w:r>
+      <w:proofErr w:type="spellEnd"/>
+      <w:r>
+        <w:t>|  }</w:t>
+      </w:r>
+    </w:p>
+    <w:p>
+      <w:pPr>
+        <w:tabs>
+          <w:tab w:val="left" w:pos="3815"/>
+        </w:tabs>
+      </w:pPr>
+      <w:r>
+        <w:t xml:space="preserve">    \</w:t>
+      </w:r>
+      <w:proofErr w:type="spellStart"/>
+      <w:r>
+        <w:t>hline</w:t>
+      </w:r>
+      <w:proofErr w:type="spellEnd"/>
+    </w:p>
+    <w:p>
+      <w:pPr>
+        <w:tabs>
+          <w:tab w:val="left" w:pos="3815"/>
+        </w:tabs>
+      </w:pPr>
+      <w:r>
+        <w:t xml:space="preserve">    Attribute &amp; Detail\\</w:t>
+      </w:r>
+    </w:p>
+    <w:p>
+      <w:pPr>
+        <w:tabs>
+          <w:tab w:val="left" w:pos="3815"/>
+        </w:tabs>
+      </w:pPr>
+      <w:r>
+        <w:t xml:space="preserve">    \</w:t>
+      </w:r>
+      <w:proofErr w:type="spellStart"/>
+      <w:r>
+        <w:t>hline</w:t>
+      </w:r>
+      <w:proofErr w:type="spellEnd"/>
+    </w:p>
+    <w:p>
+      <w:pPr>
+        <w:tabs>
+          <w:tab w:val="left" w:pos="3815"/>
+        </w:tabs>
+      </w:pPr>
+      <w:r>
+        <w:t xml:space="preserve">    Weight&amp; 3g\\</w:t>
+      </w:r>
+    </w:p>
+    <w:p>
+      <w:pPr>
+        <w:tabs>
+          <w:tab w:val="left" w:pos="3815"/>
+        </w:tabs>
+      </w:pPr>
+      <w:r>
+        <w:t xml:space="preserve">    \</w:t>
+      </w:r>
+      <w:proofErr w:type="spellStart"/>
+      <w:r>
+        <w:t>hline</w:t>
+      </w:r>
+      <w:proofErr w:type="spellEnd"/>
+    </w:p>
+    <w:p>
+      <w:pPr>
+        <w:tabs>
+          <w:tab w:val="left" w:pos="3815"/>
+        </w:tabs>
+      </w:pPr>
+      <w:r>
+        <w:t xml:space="preserve">    Resolution&amp;   8 Megapixels\\</w:t>
+      </w:r>
+    </w:p>
+    <w:p>
+      <w:pPr>
+        <w:tabs>
+          <w:tab w:val="left" w:pos="3815"/>
+        </w:tabs>
+      </w:pPr>
+      <w:r>
+        <w:t xml:space="preserve">    \</w:t>
+      </w:r>
+      <w:proofErr w:type="spellStart"/>
+      <w:r>
+        <w:t>hline</w:t>
+      </w:r>
+      <w:proofErr w:type="spellEnd"/>
+    </w:p>
+    <w:p>
+      <w:pPr>
+        <w:tabs>
+          <w:tab w:val="left" w:pos="3815"/>
+        </w:tabs>
+      </w:pPr>
+      <w:r>
+        <w:t xml:space="preserve">    Video modes &amp;1080p30, 720p60 and 640 x 480p60,90\\</w:t>
+      </w:r>
+    </w:p>
+    <w:p>
+      <w:pPr>
+        <w:tabs>
+          <w:tab w:val="left" w:pos="3815"/>
+        </w:tabs>
+      </w:pPr>
+      <w:r>
+        <w:t xml:space="preserve">    \</w:t>
+      </w:r>
+      <w:proofErr w:type="spellStart"/>
+      <w:r>
+        <w:t>hline</w:t>
+      </w:r>
+      <w:proofErr w:type="spellEnd"/>
+    </w:p>
+    <w:p>
+      <w:pPr>
+        <w:tabs>
+          <w:tab w:val="left" w:pos="3815"/>
+        </w:tabs>
+      </w:pPr>
+      <w:r>
+        <w:t xml:space="preserve">    Linux integration &amp; V4L2 driver available\\</w:t>
+      </w:r>
+    </w:p>
+    <w:p>
+      <w:pPr>
+        <w:tabs>
+          <w:tab w:val="left" w:pos="3815"/>
+        </w:tabs>
+      </w:pPr>
+      <w:r>
+        <w:t xml:space="preserve">    \</w:t>
+      </w:r>
+      <w:proofErr w:type="spellStart"/>
+      <w:r>
+        <w:t>hline</w:t>
+      </w:r>
+      <w:proofErr w:type="spellEnd"/>
+    </w:p>
+    <w:p>
+      <w:pPr>
+        <w:tabs>
+          <w:tab w:val="left" w:pos="3815"/>
+        </w:tabs>
+      </w:pPr>
+      <w:r>
+        <w:t xml:space="preserve">    Sensor resolution &amp; 3280 x 2464 pixels\\</w:t>
+      </w:r>
+    </w:p>
+    <w:p>
+      <w:pPr>
+        <w:tabs>
+          <w:tab w:val="left" w:pos="3815"/>
+        </w:tabs>
+      </w:pPr>
+      <w:r>
+        <w:t xml:space="preserve">    \</w:t>
+      </w:r>
+      <w:proofErr w:type="spellStart"/>
+      <w:r>
+        <w:t>hline</w:t>
+      </w:r>
+      <w:proofErr w:type="spellEnd"/>
+    </w:p>
+    <w:p>
+      <w:pPr>
+        <w:tabs>
+          <w:tab w:val="left" w:pos="3815"/>
+        </w:tabs>
+      </w:pPr>
+      <w:r>
+        <w:lastRenderedPageBreak/>
+        <w:t xml:space="preserve">    Sensor image area &amp; 3.68 x 2.76 mm (4.6 mm </w:t>
+      </w:r>
+      <w:proofErr w:type="gramStart"/>
+      <w:r>
+        <w:t>diagonal)\</w:t>
+      </w:r>
+      <w:proofErr w:type="gramEnd"/>
+      <w:r>
+        <w:t>\</w:t>
+      </w:r>
+    </w:p>
+    <w:p>
+      <w:pPr>
+        <w:tabs>
+          <w:tab w:val="left" w:pos="3815"/>
+        </w:tabs>
+      </w:pPr>
+      <w:r>
+        <w:t xml:space="preserve">    \</w:t>
+      </w:r>
+      <w:proofErr w:type="spellStart"/>
+      <w:r>
+        <w:t>hline</w:t>
+      </w:r>
+      <w:proofErr w:type="spellEnd"/>
+    </w:p>
+    <w:p>
+      <w:pPr>
+        <w:tabs>
+          <w:tab w:val="left" w:pos="3815"/>
+        </w:tabs>
+      </w:pPr>
+      <w:r>
+        <w:t xml:space="preserve">   \end{tabular}</w:t>
+      </w:r>
+    </w:p>
+    <w:p>
+      <w:pPr>
+        <w:tabs>
+          <w:tab w:val="left" w:pos="3815"/>
+        </w:tabs>
+      </w:pPr>
+      <w:r>
+        <w:t xml:space="preserve">   \</w:t>
+      </w:r>
+      <w:proofErr w:type="gramStart"/>
+      <w:r>
+        <w:t>caption{</w:t>
+      </w:r>
+      <w:proofErr w:type="spellStart"/>
+      <w:proofErr w:type="gramEnd"/>
+      <w:r>
+        <w:t>PiCamera</w:t>
+      </w:r>
+      <w:proofErr w:type="spellEnd"/>
+      <w:r>
+        <w:t xml:space="preserve"> Module Highlight Specifications}</w:t>
+      </w:r>
+    </w:p>
+    <w:p>
+      <w:pPr>
+        <w:tabs>
+          <w:tab w:val="left" w:pos="3815"/>
+        </w:tabs>
+      </w:pPr>
+      <w:r>
+        <w:t xml:space="preserve">   \label{</w:t>
+      </w:r>
+      <w:proofErr w:type="spellStart"/>
+      <w:proofErr w:type="gramStart"/>
+      <w:r>
+        <w:t>table:piCamSpecs</w:t>
+      </w:r>
+      <w:proofErr w:type="spellEnd"/>
+      <w:proofErr w:type="gramEnd"/>
+      <w:r>
+        <w:t>}</w:t>
+      </w:r>
+    </w:p>
+    <w:p>
+      <w:pPr>
+        <w:tabs>
+          <w:tab w:val="left" w:pos="3815"/>
+        </w:tabs>
+      </w:pPr>
+      <w:r>
+        <w:t xml:space="preserve">  \end{center}</w:t>
+      </w:r>
+    </w:p>
+    <w:p>
+      <w:pPr>
+        <w:tabs>
+          <w:tab w:val="left" w:pos="3815"/>
+        </w:tabs>
+      </w:pPr>
+      <w:r>
+        <w:t xml:space="preserve">  \end{table}</w:t>
+      </w:r>
+    </w:p>
+    <w:p>
+      <w:pPr>
+        <w:tabs>
+          <w:tab w:val="left" w:pos="3815"/>
+        </w:tabs>
+      </w:pPr>
+      <w:r>
+        <w:t xml:space="preserve">  \begin{figure}</w:t>
+      </w:r>
+      <w:proofErr w:type="gramStart"/>
+      <w:r>
+        <w:t>[!</w:t>
+      </w:r>
+      <w:proofErr w:type="spellStart"/>
+      <w:r>
+        <w:t>ht</w:t>
+      </w:r>
+      <w:proofErr w:type="spellEnd"/>
+      <w:proofErr w:type="gramEnd"/>
+      <w:r>
+        <w:t>]</w:t>
+      </w:r>
+    </w:p>
+    <w:p>
+      <w:pPr>
+        <w:tabs>
+          <w:tab w:val="left" w:pos="3815"/>
+        </w:tabs>
+      </w:pPr>
+      <w:r>
+        <w:t xml:space="preserve">    \begin{center}</w:t>
+      </w:r>
+    </w:p>
+    <w:p>
+      <w:pPr>
+        <w:tabs>
+          <w:tab w:val="left" w:pos="3815"/>
+        </w:tabs>
+      </w:pPr>
+      <w:r>
+        <w:t xml:space="preserve">    \</w:t>
+      </w:r>
+      <w:proofErr w:type="spellStart"/>
+      <w:r>
+        <w:t>includegraphics</w:t>
+      </w:r>
+      <w:proofErr w:type="spellEnd"/>
+      <w:r>
+        <w:t>[scale=0.</w:t>
+      </w:r>
+      <w:proofErr w:type="gramStart"/>
+      <w:r>
+        <w:t>15]{</w:t>
+      </w:r>
+      <w:proofErr w:type="gramEnd"/>
+      <w:r>
+        <w:t>images/piAndCam.jpg}</w:t>
+      </w:r>
+    </w:p>
+    <w:p>
+      <w:pPr>
+        <w:tabs>
+          <w:tab w:val="left" w:pos="3815"/>
+        </w:tabs>
+      </w:pPr>
+      <w:r>
+        <w:t xml:space="preserve">    \</w:t>
+      </w:r>
+      <w:proofErr w:type="gramStart"/>
+      <w:r>
+        <w:t>caption{</w:t>
+      </w:r>
+      <w:proofErr w:type="gramEnd"/>
+      <w:r>
+        <w:t xml:space="preserve">Raspberry Pi Connected with </w:t>
+      </w:r>
+      <w:proofErr w:type="spellStart"/>
+      <w:r>
+        <w:t>PiCamera</w:t>
+      </w:r>
+      <w:proofErr w:type="spellEnd"/>
+      <w:r>
+        <w:t xml:space="preserve"> Module}</w:t>
+      </w:r>
+    </w:p>
+    <w:p>
+      <w:pPr>
+        <w:tabs>
+          <w:tab w:val="left" w:pos="3815"/>
+        </w:tabs>
+      </w:pPr>
+      <w:r>
+        <w:t xml:space="preserve">    \label{</w:t>
+      </w:r>
+      <w:proofErr w:type="spellStart"/>
+      <w:proofErr w:type="gramStart"/>
+      <w:r>
+        <w:t>fig:piAndCam</w:t>
+      </w:r>
+      <w:proofErr w:type="spellEnd"/>
+      <w:proofErr w:type="gramEnd"/>
+      <w:r>
+        <w:t>}</w:t>
+      </w:r>
+    </w:p>
+    <w:p>
+      <w:pPr>
+        <w:tabs>
+          <w:tab w:val="left" w:pos="3815"/>
+        </w:tabs>
+      </w:pPr>
+      <w:r>
+        <w:t xml:space="preserve">    \end{center}</w:t>
+      </w:r>
+    </w:p>
+    <w:p>
+      <w:pPr>
+        <w:tabs>
+          <w:tab w:val="left" w:pos="3815"/>
+        </w:tabs>
+      </w:pPr>
+      <w:r>
+        <w:t xml:space="preserve">  \end{figure}</w:t>
+      </w:r>
     </w:p>
     <w:p>
       <w:pPr>
@@ -4857,4 +5648,16 @@
     </a:ext>
   </a:extLst>
 </a:theme>
+</file>
+
+<file path=customXml/item1.xml><?xml version="1.0" encoding="utf-8"?>
+<b:Sources xmlns:b="http://schemas.openxmlformats.org/officeDocument/2006/bibliography" xmlns="http://schemas.openxmlformats.org/officeDocument/2006/bibliography" SelectedStyle="\APASixthEditionOfficeOnline.xsl" StyleName="APA" Version="6"/>
+</file>
+
+<file path=customXml/itemProps1.xml><?xml version="1.0" encoding="utf-8"?>
+<ds:datastoreItem xmlns:ds="http://schemas.openxmlformats.org/officeDocument/2006/customXml" ds:itemID="{035D8532-E701-450F-B707-BE7019659517}">
+  <ds:schemaRefs>
+    <ds:schemaRef ds:uri="http://schemas.openxmlformats.org/officeDocument/2006/bibliography"/>
+  </ds:schemaRefs>
+</ds:datastoreItem>
 </file>
</xml_diff>

<commit_message>
done 1 algo chap 4
</commit_message>
<xml_diff>
--- a/draft/chap3.docx
+++ b/draft/chap3.docx
@@ -56,10 +56,7 @@
         <w:t xml:space="preserve">rnet block and Security Camera. Each block is indicated with implemented hardware and how they connect to each other. </w:t>
       </w:r>
       <w:r>
-        <w:t>As in the figure</w:t>
-      </w:r>
-      <w:r>
-        <w:t>~\ref{</w:t>
+        <w:t>As in the figure~\ref{</w:t>
       </w:r>
       <w:proofErr w:type="spellStart"/>
       <w:proofErr w:type="gramStart"/>
@@ -749,13 +746,7 @@
         <w:t xml:space="preserve">pin out guideline to connect with the MCU. According to datasheet of IC MAX485, RE and DE must be connected for the MCU to control </w:t>
       </w:r>
       <w:r>
-        <w:t>the module based on logic level, in which the module is transmitting if the pins</w:t>
-      </w:r>
-      <w:r>
-        <w:t xml:space="preserve"> are pull up to 1</w:t>
-      </w:r>
-      <w:r>
-        <w:t xml:space="preserve">, otherwise it </w:t>
+        <w:t xml:space="preserve">the module based on logic level, in which the module is transmitting if the pins are pull up to 1, otherwise it </w:t>
       </w:r>
       <w:r>
         <w:t>is</w:t>
@@ -1043,13 +1034,7 @@
         <w:t xml:space="preserve">485} shows </w:t>
       </w:r>
       <w:r>
-        <w:t>the headers which are used on Master board for RS-485 module in figure</w:t>
-      </w:r>
-      <w:r>
-        <w:t>~\ref{fig:module485}</w:t>
-      </w:r>
-      <w:r>
-        <w:t xml:space="preserve"> and the headers of RJ-11 female jack for RS-485 output of the Master.</w:t>
+        <w:t>the headers which are used on Master board for RS-485 module in figure~\ref{fig:module485} and the headers of RJ-11 female jack for RS-485 output of the Master.</w:t>
       </w:r>
       <w:r>
         <w:t xml:space="preserve"> The reason for choosing RJ-11 jack and its compatible cable is the cable suits for the project </w:t>
@@ -3953,10 +3938,7 @@
       </w:r>
       <w:proofErr w:type="gramEnd"/>
       <w:r>
-        <w:t>Relay block of Slave Relay</w:t>
-      </w:r>
-      <w:r>
-        <w:t>(s)}</w:t>
+        <w:t>Relay block of Slave Relay(s)}</w:t>
       </w:r>
     </w:p>
     <w:p>
@@ -4148,6 +4130,24 @@
       </w:r>
       <w:proofErr w:type="gramEnd"/>
       <w:r>
+        <w:t>Full Schematics}</w:t>
+      </w:r>
+    </w:p>
+    <w:p>
+      <w:pPr>
+        <w:tabs>
+          <w:tab w:val="left" w:pos="3815"/>
+        </w:tabs>
+      </w:pPr>
+      <w:r>
+        <w:t>\</w:t>
+      </w:r>
+      <w:proofErr w:type="gramStart"/>
+      <w:r>
+        <w:t>section{</w:t>
+      </w:r>
+      <w:proofErr w:type="gramEnd"/>
+      <w:r>
         <w:t>Security Camera Block}</w:t>
       </w:r>
     </w:p>
@@ -4365,15 +4365,743 @@
       <w:r>
         <w:t>} shows the standalone Raspberry Pi with Pi Camera Module attached.</w:t>
       </w:r>
-    </w:p>
-    <w:p>
-      <w:pPr>
-        <w:tabs>
-          <w:tab w:val="left" w:pos="3815"/>
-        </w:tabs>
-      </w:pPr>
+      <w:r>
+        <w:t xml:space="preserve"> Furthermore, in the event that the owner need to add people into their recognition database, they can do it directly with Raspberry Pi and its </w:t>
+      </w:r>
+      <w:proofErr w:type="spellStart"/>
+      <w:r>
+        <w:t>PiCamera</w:t>
+      </w:r>
+      <w:proofErr w:type="spellEnd"/>
+      <w:r>
+        <w:t xml:space="preserve"> Module.</w:t>
+      </w:r>
+    </w:p>
+    <w:p>
+      <w:pPr>
+        <w:tabs>
+          <w:tab w:val="left" w:pos="3815"/>
+        </w:tabs>
+      </w:pPr>
+    </w:p>
+    <w:p>
+      <w:pPr>
+        <w:tabs>
+          <w:tab w:val="left" w:pos="3815"/>
+        </w:tabs>
+      </w:pPr>
+      <w:r>
+        <w:t>Raspberry Pi 3 Specifications:</w:t>
+      </w:r>
+    </w:p>
+    <w:p>
+      <w:pPr>
+        <w:tabs>
+          <w:tab w:val="left" w:pos="3815"/>
+        </w:tabs>
+      </w:pPr>
+      <w:r>
+        <w:t>\begin{itemize}</w:t>
+      </w:r>
+    </w:p>
+    <w:p>
+      <w:pPr>
+        <w:tabs>
+          <w:tab w:val="left" w:pos="3815"/>
+        </w:tabs>
+      </w:pPr>
+      <w:r>
+        <w:t xml:space="preserve">  \item </w:t>
+      </w:r>
+      <w:proofErr w:type="spellStart"/>
+      <w:r>
+        <w:t>SoC</w:t>
+      </w:r>
+      <w:proofErr w:type="spellEnd"/>
+      <w:r>
+        <w:t>: Broadcom BCM2837.</w:t>
+      </w:r>
+    </w:p>
+    <w:p>
+      <w:pPr>
+        <w:tabs>
+          <w:tab w:val="left" w:pos="3815"/>
+        </w:tabs>
+      </w:pPr>
+      <w:r>
+        <w:t xml:space="preserve">  \item CPU: 4 core ARM Cortex-A53, clock 1.2GHz.</w:t>
+      </w:r>
+    </w:p>
+    <w:p>
+      <w:pPr>
+        <w:tabs>
+          <w:tab w:val="left" w:pos="3815"/>
+        </w:tabs>
+      </w:pPr>
+      <w:r>
+        <w:t xml:space="preserve">  \item GPU: Broadcom </w:t>
+      </w:r>
+      <w:proofErr w:type="spellStart"/>
+      <w:r>
+        <w:t>VideoCore</w:t>
+      </w:r>
+      <w:proofErr w:type="spellEnd"/>
+      <w:r>
+        <w:t xml:space="preserve"> IV.</w:t>
+      </w:r>
+    </w:p>
+    <w:p>
+      <w:pPr>
+        <w:tabs>
+          <w:tab w:val="left" w:pos="3815"/>
+        </w:tabs>
+      </w:pPr>
+      <w:r>
+        <w:t xml:space="preserve">  \item RAM: 1GB, bus 900Mhz.</w:t>
+      </w:r>
+    </w:p>
+    <w:p>
+      <w:pPr>
+        <w:tabs>
+          <w:tab w:val="left" w:pos="3815"/>
+        </w:tabs>
+      </w:pPr>
+      <w:r>
+        <w:t xml:space="preserve">  \item Connection: 10/100 Ethernet, 2.4GHz 802.11n, Bluetooth 4.1 Classic, BLE.</w:t>
+      </w:r>
+    </w:p>
+    <w:p>
+      <w:pPr>
+        <w:tabs>
+          <w:tab w:val="left" w:pos="3815"/>
+        </w:tabs>
+      </w:pPr>
+      <w:r>
+        <w:t xml:space="preserve">  \item GPIO: 40 pin.</w:t>
+      </w:r>
+    </w:p>
+    <w:p>
+      <w:pPr>
+        <w:tabs>
+          <w:tab w:val="left" w:pos="3815"/>
+        </w:tabs>
+      </w:pPr>
+      <w:r>
+        <w:t xml:space="preserve">  \item Others: 4x USB port, </w:t>
+      </w:r>
+      <w:proofErr w:type="spellStart"/>
+      <w:r>
+        <w:t>microSD</w:t>
+      </w:r>
+      <w:proofErr w:type="spellEnd"/>
+      <w:r>
+        <w:t>, camera module port, HDMI.</w:t>
+      </w:r>
+    </w:p>
+    <w:p>
+      <w:pPr>
+        <w:tabs>
+          <w:tab w:val="left" w:pos="3815"/>
+        </w:tabs>
+      </w:pPr>
+      <w:r>
+        <w:t>\end{itemize}</w:t>
+      </w:r>
+    </w:p>
+    <w:p>
+      <w:pPr>
+        <w:tabs>
+          <w:tab w:val="left" w:pos="3815"/>
+        </w:tabs>
+      </w:pPr>
+      <w:r>
+        <w:t>\begin{table}[h!]</w:t>
+      </w:r>
+    </w:p>
+    <w:p>
+      <w:pPr>
+        <w:tabs>
+          <w:tab w:val="left" w:pos="3815"/>
+        </w:tabs>
+      </w:pPr>
+      <w:r>
+        <w:t xml:space="preserve">  \begin{center}</w:t>
+      </w:r>
+    </w:p>
+    <w:p>
+      <w:pPr>
+        <w:tabs>
+          <w:tab w:val="left" w:pos="3815"/>
+        </w:tabs>
+      </w:pPr>
+      <w:r>
+        <w:t xml:space="preserve">  \begin{tabular</w:t>
+      </w:r>
+      <w:proofErr w:type="gramStart"/>
+      <w:r>
+        <w:t>}{ |</w:t>
+      </w:r>
+      <w:proofErr w:type="spellStart"/>
+      <w:proofErr w:type="gramEnd"/>
+      <w:r>
+        <w:t>c|c</w:t>
+      </w:r>
+      <w:proofErr w:type="spellEnd"/>
+      <w:r>
+        <w:t>|  }</w:t>
+      </w:r>
+    </w:p>
+    <w:p>
+      <w:pPr>
+        <w:tabs>
+          <w:tab w:val="left" w:pos="3815"/>
+        </w:tabs>
+      </w:pPr>
+      <w:r>
+        <w:t xml:space="preserve">    \</w:t>
+      </w:r>
+      <w:proofErr w:type="spellStart"/>
+      <w:r>
+        <w:t>hline</w:t>
+      </w:r>
+      <w:proofErr w:type="spellEnd"/>
+    </w:p>
+    <w:p>
+      <w:pPr>
+        <w:tabs>
+          <w:tab w:val="left" w:pos="3815"/>
+        </w:tabs>
+      </w:pPr>
+      <w:r>
+        <w:t xml:space="preserve">    Attribute &amp; Detail\\</w:t>
+      </w:r>
+    </w:p>
+    <w:p>
+      <w:pPr>
+        <w:tabs>
+          <w:tab w:val="left" w:pos="3815"/>
+        </w:tabs>
+      </w:pPr>
+      <w:r>
+        <w:t xml:space="preserve">    \</w:t>
+      </w:r>
+      <w:proofErr w:type="spellStart"/>
+      <w:r>
+        <w:t>hline</w:t>
+      </w:r>
+      <w:proofErr w:type="spellEnd"/>
+    </w:p>
+    <w:p>
+      <w:pPr>
+        <w:tabs>
+          <w:tab w:val="left" w:pos="3815"/>
+        </w:tabs>
+      </w:pPr>
+      <w:r>
+        <w:t xml:space="preserve">    Weight&amp; 3g\\</w:t>
+      </w:r>
+    </w:p>
+    <w:p>
+      <w:pPr>
+        <w:tabs>
+          <w:tab w:val="left" w:pos="3815"/>
+        </w:tabs>
+      </w:pPr>
+      <w:r>
+        <w:t xml:space="preserve">    \</w:t>
+      </w:r>
+      <w:proofErr w:type="spellStart"/>
+      <w:r>
+        <w:t>hline</w:t>
+      </w:r>
+      <w:proofErr w:type="spellEnd"/>
+    </w:p>
+    <w:p>
+      <w:pPr>
+        <w:tabs>
+          <w:tab w:val="left" w:pos="3815"/>
+        </w:tabs>
+      </w:pPr>
+      <w:r>
+        <w:t xml:space="preserve">    Resolution&amp;   8 Megapixels\\</w:t>
+      </w:r>
+    </w:p>
+    <w:p>
+      <w:pPr>
+        <w:tabs>
+          <w:tab w:val="left" w:pos="3815"/>
+        </w:tabs>
+      </w:pPr>
+      <w:r>
+        <w:t xml:space="preserve">    \</w:t>
+      </w:r>
+      <w:proofErr w:type="spellStart"/>
+      <w:r>
+        <w:t>hline</w:t>
+      </w:r>
+      <w:proofErr w:type="spellEnd"/>
+    </w:p>
+    <w:p>
+      <w:pPr>
+        <w:tabs>
+          <w:tab w:val="left" w:pos="3815"/>
+        </w:tabs>
+      </w:pPr>
+      <w:r>
+        <w:t xml:space="preserve">    Video modes &amp;1080p30, 720p60 and 640 x 480p60,90\\</w:t>
+      </w:r>
+    </w:p>
+    <w:p>
+      <w:pPr>
+        <w:tabs>
+          <w:tab w:val="left" w:pos="3815"/>
+        </w:tabs>
+      </w:pPr>
+      <w:r>
+        <w:t xml:space="preserve">    \</w:t>
+      </w:r>
+      <w:proofErr w:type="spellStart"/>
+      <w:r>
+        <w:t>hline</w:t>
+      </w:r>
+      <w:proofErr w:type="spellEnd"/>
+    </w:p>
+    <w:p>
+      <w:pPr>
+        <w:tabs>
+          <w:tab w:val="left" w:pos="3815"/>
+        </w:tabs>
+      </w:pPr>
+      <w:r>
+        <w:t xml:space="preserve">    Linux integration &amp; V4L2 driver available\\</w:t>
+      </w:r>
+    </w:p>
+    <w:p>
+      <w:pPr>
+        <w:tabs>
+          <w:tab w:val="left" w:pos="3815"/>
+        </w:tabs>
+      </w:pPr>
+      <w:r>
+        <w:t xml:space="preserve">    \</w:t>
+      </w:r>
+      <w:proofErr w:type="spellStart"/>
+      <w:r>
+        <w:t>hline</w:t>
+      </w:r>
+      <w:proofErr w:type="spellEnd"/>
+    </w:p>
+    <w:p>
+      <w:pPr>
+        <w:tabs>
+          <w:tab w:val="left" w:pos="3815"/>
+        </w:tabs>
+      </w:pPr>
+      <w:r>
+        <w:t xml:space="preserve">    Sensor resolution &amp; 3280 x 2464 pixels\\</w:t>
+      </w:r>
+    </w:p>
+    <w:p>
+      <w:pPr>
+        <w:tabs>
+          <w:tab w:val="left" w:pos="3815"/>
+        </w:tabs>
+      </w:pPr>
+      <w:r>
+        <w:lastRenderedPageBreak/>
+        <w:t xml:space="preserve">    \</w:t>
+      </w:r>
+      <w:proofErr w:type="spellStart"/>
+      <w:r>
+        <w:t>hline</w:t>
+      </w:r>
+      <w:proofErr w:type="spellEnd"/>
+    </w:p>
+    <w:p>
+      <w:pPr>
+        <w:tabs>
+          <w:tab w:val="left" w:pos="3815"/>
+        </w:tabs>
+      </w:pPr>
+      <w:r>
+        <w:t xml:space="preserve">    Sensor image area &amp; 3.68 x 2.76 mm (4.6 mm </w:t>
+      </w:r>
+      <w:proofErr w:type="gramStart"/>
+      <w:r>
+        <w:t>diagonal)\</w:t>
+      </w:r>
+      <w:proofErr w:type="gramEnd"/>
+      <w:r>
+        <w:t>\</w:t>
+      </w:r>
+    </w:p>
+    <w:p>
+      <w:pPr>
+        <w:tabs>
+          <w:tab w:val="left" w:pos="3815"/>
+        </w:tabs>
+      </w:pPr>
+      <w:r>
+        <w:t xml:space="preserve">    \</w:t>
+      </w:r>
+      <w:proofErr w:type="spellStart"/>
+      <w:r>
+        <w:t>hline</w:t>
+      </w:r>
+      <w:proofErr w:type="spellEnd"/>
+    </w:p>
+    <w:p>
+      <w:pPr>
+        <w:tabs>
+          <w:tab w:val="left" w:pos="3815"/>
+        </w:tabs>
+      </w:pPr>
+      <w:r>
+        <w:t xml:space="preserve">   \end{tabular}</w:t>
+      </w:r>
+    </w:p>
+    <w:p>
+      <w:pPr>
+        <w:tabs>
+          <w:tab w:val="left" w:pos="3815"/>
+        </w:tabs>
+      </w:pPr>
+      <w:r>
+        <w:t xml:space="preserve">   \</w:t>
+      </w:r>
+      <w:proofErr w:type="gramStart"/>
+      <w:r>
+        <w:t>caption{</w:t>
+      </w:r>
+      <w:proofErr w:type="spellStart"/>
+      <w:proofErr w:type="gramEnd"/>
+      <w:r>
+        <w:t>PiCamera</w:t>
+      </w:r>
+      <w:proofErr w:type="spellEnd"/>
+      <w:r>
+        <w:t xml:space="preserve"> Module Highlight Specifications}</w:t>
+      </w:r>
+    </w:p>
+    <w:p>
+      <w:pPr>
+        <w:tabs>
+          <w:tab w:val="left" w:pos="3815"/>
+        </w:tabs>
+      </w:pPr>
+      <w:r>
+        <w:t xml:space="preserve">   \label{</w:t>
+      </w:r>
+      <w:proofErr w:type="spellStart"/>
+      <w:proofErr w:type="gramStart"/>
+      <w:r>
+        <w:t>table:piCamSpecs</w:t>
+      </w:r>
+      <w:proofErr w:type="spellEnd"/>
+      <w:proofErr w:type="gramEnd"/>
+      <w:r>
+        <w:t>}</w:t>
+      </w:r>
+    </w:p>
+    <w:p>
+      <w:pPr>
+        <w:tabs>
+          <w:tab w:val="left" w:pos="3815"/>
+        </w:tabs>
+      </w:pPr>
+      <w:r>
+        <w:t xml:space="preserve">  \end{center}</w:t>
+      </w:r>
+    </w:p>
+    <w:p>
+      <w:pPr>
+        <w:tabs>
+          <w:tab w:val="left" w:pos="3815"/>
+        </w:tabs>
+      </w:pPr>
+      <w:r>
+        <w:t xml:space="preserve">  \end{table}</w:t>
+      </w:r>
+    </w:p>
+    <w:p>
+      <w:pPr>
+        <w:tabs>
+          <w:tab w:val="left" w:pos="3815"/>
+        </w:tabs>
+      </w:pPr>
+      <w:r>
+        <w:t xml:space="preserve">  \begin{figure}</w:t>
+      </w:r>
+      <w:proofErr w:type="gramStart"/>
+      <w:r>
+        <w:t>[!</w:t>
+      </w:r>
+      <w:proofErr w:type="spellStart"/>
+      <w:r>
+        <w:t>ht</w:t>
+      </w:r>
+      <w:proofErr w:type="spellEnd"/>
+      <w:proofErr w:type="gramEnd"/>
+      <w:r>
+        <w:t>]</w:t>
+      </w:r>
+    </w:p>
+    <w:p>
+      <w:pPr>
+        <w:tabs>
+          <w:tab w:val="left" w:pos="3815"/>
+        </w:tabs>
+      </w:pPr>
+      <w:r>
+        <w:t xml:space="preserve">    \begin{center}</w:t>
+      </w:r>
+    </w:p>
+    <w:p>
+      <w:pPr>
+        <w:tabs>
+          <w:tab w:val="left" w:pos="3815"/>
+        </w:tabs>
+      </w:pPr>
+      <w:r>
+        <w:t xml:space="preserve">    \</w:t>
+      </w:r>
+      <w:proofErr w:type="spellStart"/>
+      <w:r>
+        <w:t>includegraphics</w:t>
+      </w:r>
+      <w:proofErr w:type="spellEnd"/>
+      <w:r>
+        <w:t>[scale=0.</w:t>
+      </w:r>
+      <w:proofErr w:type="gramStart"/>
+      <w:r>
+        <w:t>15]{</w:t>
+      </w:r>
+      <w:proofErr w:type="gramEnd"/>
+      <w:r>
+        <w:t>images/piAndCam.jpg}</w:t>
+      </w:r>
+    </w:p>
+    <w:p>
+      <w:pPr>
+        <w:tabs>
+          <w:tab w:val="left" w:pos="3815"/>
+        </w:tabs>
+      </w:pPr>
+      <w:r>
+        <w:t xml:space="preserve">    \</w:t>
+      </w:r>
+      <w:proofErr w:type="gramStart"/>
+      <w:r>
+        <w:t>caption{</w:t>
+      </w:r>
+      <w:proofErr w:type="gramEnd"/>
+      <w:r>
+        <w:t xml:space="preserve">Raspberry Pi Connected with </w:t>
+      </w:r>
+      <w:proofErr w:type="spellStart"/>
+      <w:r>
+        <w:t>PiCamera</w:t>
+      </w:r>
+      <w:proofErr w:type="spellEnd"/>
+      <w:r>
+        <w:t xml:space="preserve"> Module}</w:t>
+      </w:r>
+    </w:p>
+    <w:p>
+      <w:pPr>
+        <w:tabs>
+          <w:tab w:val="left" w:pos="3815"/>
+        </w:tabs>
+      </w:pPr>
+      <w:r>
+        <w:t xml:space="preserve">    \label{</w:t>
+      </w:r>
+      <w:proofErr w:type="spellStart"/>
+      <w:proofErr w:type="gramStart"/>
+      <w:r>
+        <w:t>fig:piAndCam</w:t>
+      </w:r>
+      <w:proofErr w:type="spellEnd"/>
+      <w:proofErr w:type="gramEnd"/>
+      <w:r>
+        <w:t>}</w:t>
+      </w:r>
+    </w:p>
+    <w:p>
+      <w:pPr>
+        <w:tabs>
+          <w:tab w:val="left" w:pos="3815"/>
+        </w:tabs>
+      </w:pPr>
+      <w:r>
+        <w:t xml:space="preserve">    \end{center}</w:t>
+      </w:r>
+    </w:p>
+    <w:p>
+      <w:pPr>
+        <w:tabs>
+          <w:tab w:val="left" w:pos="3815"/>
+        </w:tabs>
+      </w:pPr>
+      <w:r>
+        <w:t xml:space="preserve">  \end{figure}</w:t>
+      </w:r>
+    </w:p>
+    <w:p>
+      <w:pPr>
+        <w:tabs>
+          <w:tab w:val="left" w:pos="3815"/>
+        </w:tabs>
+      </w:pPr>
+    </w:p>
+    <w:p>
+      <w:pPr>
+        <w:tabs>
+          <w:tab w:val="left" w:pos="3815"/>
+        </w:tabs>
+      </w:pPr>
+      <w:r>
+        <w:t>\</w:t>
+      </w:r>
+      <w:proofErr w:type="gramStart"/>
+      <w:r>
+        <w:t>section{</w:t>
+      </w:r>
+      <w:proofErr w:type="gramEnd"/>
+      <w:r>
+        <w:t>Full Schematics}</w:t>
+      </w:r>
+    </w:p>
+    <w:p>
+      <w:pPr>
+        <w:tabs>
+          <w:tab w:val="left" w:pos="3815"/>
+        </w:tabs>
+      </w:pPr>
+      <w:r>
+        <w:t>Following are the full schematics of the system, namely Power for Master, Master, Slave button(s) and Slave Relay(s), respectively. The other modules which are not mentioned in section \ref{</w:t>
+      </w:r>
+      <w:proofErr w:type="spellStart"/>
+      <w:r>
+        <w:t>masterDesign</w:t>
+      </w:r>
+      <w:proofErr w:type="spellEnd"/>
+      <w:r>
+        <w:t>} are the parts that may be extended in the future.</w:t>
+      </w:r>
       <w:bookmarkStart w:id="0" w:name="_GoBack"/>
       <w:bookmarkEnd w:id="0"/>
+      <w:r>
+        <w:t>\begin{figure}</w:t>
+      </w:r>
+      <w:proofErr w:type="gramStart"/>
+      <w:r>
+        <w:t>[!</w:t>
+      </w:r>
+      <w:proofErr w:type="spellStart"/>
+      <w:r>
+        <w:t>ht</w:t>
+      </w:r>
+      <w:proofErr w:type="spellEnd"/>
+      <w:proofErr w:type="gramEnd"/>
+      <w:r>
+        <w:t>]</w:t>
+      </w:r>
+    </w:p>
+    <w:p>
+      <w:pPr>
+        <w:tabs>
+          <w:tab w:val="left" w:pos="3815"/>
+        </w:tabs>
+      </w:pPr>
+      <w:r>
+        <w:t xml:space="preserve">  \begin{center}</w:t>
+      </w:r>
+    </w:p>
+    <w:p>
+      <w:pPr>
+        <w:tabs>
+          <w:tab w:val="left" w:pos="3815"/>
+        </w:tabs>
+      </w:pPr>
+      <w:r>
+        <w:t xml:space="preserve">  \</w:t>
+      </w:r>
+      <w:proofErr w:type="spellStart"/>
+      <w:r>
+        <w:t>includegraphics</w:t>
+      </w:r>
+      <w:proofErr w:type="spellEnd"/>
+      <w:r>
+        <w:t>[scale=0.</w:t>
+      </w:r>
+      <w:proofErr w:type="gramStart"/>
+      <w:r>
+        <w:t>8]{</w:t>
+      </w:r>
+      <w:proofErr w:type="gramEnd"/>
+      <w:r>
+        <w:t>images/powerMasterFull.PNG}</w:t>
+      </w:r>
+    </w:p>
+    <w:p>
+      <w:pPr>
+        <w:tabs>
+          <w:tab w:val="left" w:pos="3815"/>
+        </w:tabs>
+      </w:pPr>
+      <w:r>
+        <w:t xml:space="preserve">  \</w:t>
+      </w:r>
+      <w:proofErr w:type="gramStart"/>
+      <w:r>
+        <w:t>caption{</w:t>
+      </w:r>
+      <w:proofErr w:type="gramEnd"/>
+      <w:r>
+        <w:t>Full Schematic of Power for Master}</w:t>
+      </w:r>
+    </w:p>
+    <w:p>
+      <w:pPr>
+        <w:tabs>
+          <w:tab w:val="left" w:pos="3815"/>
+        </w:tabs>
+      </w:pPr>
+      <w:r>
+        <w:t xml:space="preserve">  \label{</w:t>
+      </w:r>
+      <w:proofErr w:type="spellStart"/>
+      <w:proofErr w:type="gramStart"/>
+      <w:r>
+        <w:t>fig:powerMasterFull</w:t>
+      </w:r>
+      <w:proofErr w:type="spellEnd"/>
+      <w:proofErr w:type="gramEnd"/>
+      <w:r>
+        <w:t>}</w:t>
+      </w:r>
+    </w:p>
+    <w:p>
+      <w:pPr>
+        <w:tabs>
+          <w:tab w:val="left" w:pos="3815"/>
+        </w:tabs>
+      </w:pPr>
+      <w:r>
+        <w:t xml:space="preserve">  \end{center}</w:t>
+      </w:r>
+    </w:p>
+    <w:p>
+      <w:pPr>
+        <w:tabs>
+          <w:tab w:val="left" w:pos="3815"/>
+        </w:tabs>
+      </w:pPr>
+      <w:r>
+        <w:t>\end{figure}</w:t>
+      </w:r>
     </w:p>
     <w:p>
       <w:pPr>
@@ -4383,131 +5111,20 @@
       </w:pPr>
       <w:r>
         <w:lastRenderedPageBreak/>
-        <w:t>Raspberry Pi 3 Specifications:</w:t>
-      </w:r>
-    </w:p>
-    <w:p>
-      <w:pPr>
-        <w:tabs>
-          <w:tab w:val="left" w:pos="3815"/>
-        </w:tabs>
-      </w:pPr>
-      <w:r>
-        <w:t>\begin{itemize}</w:t>
-      </w:r>
-    </w:p>
-    <w:p>
-      <w:pPr>
-        <w:tabs>
-          <w:tab w:val="left" w:pos="3815"/>
-        </w:tabs>
-      </w:pPr>
-      <w:r>
-        <w:t xml:space="preserve">  \item </w:t>
-      </w:r>
-      <w:proofErr w:type="spellStart"/>
-      <w:r>
-        <w:t>SoC</w:t>
-      </w:r>
-      <w:proofErr w:type="spellEnd"/>
-      <w:r>
-        <w:t>: Broadcom BCM2837.</w:t>
-      </w:r>
-    </w:p>
-    <w:p>
-      <w:pPr>
-        <w:tabs>
-          <w:tab w:val="left" w:pos="3815"/>
-        </w:tabs>
-      </w:pPr>
-      <w:r>
-        <w:t xml:space="preserve">  \item CPU: 4 core ARM Cortex-A53, clock 1.2GHz.</w:t>
-      </w:r>
-    </w:p>
-    <w:p>
-      <w:pPr>
-        <w:tabs>
-          <w:tab w:val="left" w:pos="3815"/>
-        </w:tabs>
-      </w:pPr>
-      <w:r>
-        <w:t xml:space="preserve">  \item GPU: Broadcom </w:t>
-      </w:r>
-      <w:proofErr w:type="spellStart"/>
-      <w:r>
-        <w:t>VideoCore</w:t>
-      </w:r>
-      <w:proofErr w:type="spellEnd"/>
-      <w:r>
-        <w:t xml:space="preserve"> IV.</w:t>
-      </w:r>
-    </w:p>
-    <w:p>
-      <w:pPr>
-        <w:tabs>
-          <w:tab w:val="left" w:pos="3815"/>
-        </w:tabs>
-      </w:pPr>
-      <w:r>
-        <w:t xml:space="preserve">  \item RAM: 1GB, bus 900Mhz.</w:t>
-      </w:r>
-    </w:p>
-    <w:p>
-      <w:pPr>
-        <w:tabs>
-          <w:tab w:val="left" w:pos="3815"/>
-        </w:tabs>
-      </w:pPr>
-      <w:r>
-        <w:t xml:space="preserve">  \item Connection: 10/100 Ethernet, 2.4GHz 802.11n, Bluetooth 4.1 Classic, BLE.</w:t>
-      </w:r>
-    </w:p>
-    <w:p>
-      <w:pPr>
-        <w:tabs>
-          <w:tab w:val="left" w:pos="3815"/>
-        </w:tabs>
-      </w:pPr>
-      <w:r>
-        <w:t xml:space="preserve">  \item GPIO: 40 pin.</w:t>
-      </w:r>
-    </w:p>
-    <w:p>
-      <w:pPr>
-        <w:tabs>
-          <w:tab w:val="left" w:pos="3815"/>
-        </w:tabs>
-      </w:pPr>
-      <w:r>
-        <w:t xml:space="preserve">  \item Others: 4x USB port, </w:t>
-      </w:r>
-      <w:proofErr w:type="spellStart"/>
-      <w:r>
-        <w:t>microSD</w:t>
-      </w:r>
-      <w:proofErr w:type="spellEnd"/>
-      <w:r>
-        <w:t>, camera module port, HDMI.</w:t>
-      </w:r>
-    </w:p>
-    <w:p>
-      <w:pPr>
-        <w:tabs>
-          <w:tab w:val="left" w:pos="3815"/>
-        </w:tabs>
-      </w:pPr>
-      <w:r>
-        <w:t>\end{itemize}</w:t>
-      </w:r>
-    </w:p>
-    <w:p>
-      <w:pPr>
-        <w:tabs>
-          <w:tab w:val="left" w:pos="3815"/>
-        </w:tabs>
-      </w:pPr>
-      <w:r>
-        <w:t>\begin{table}[h!]</w:t>
+        <w:t>\begin{figure}</w:t>
+      </w:r>
+      <w:proofErr w:type="gramStart"/>
+      <w:r>
+        <w:t>[!</w:t>
+      </w:r>
+      <w:proofErr w:type="spellStart"/>
+      <w:r>
+        <w:t>ht</w:t>
+      </w:r>
+      <w:proofErr w:type="spellEnd"/>
+      <w:proofErr w:type="gramEnd"/>
+      <w:r>
+        <w:t>]</w:t>
       </w:r>
     </w:p>
     <w:p>
@@ -4527,186 +5144,411 @@
         </w:tabs>
       </w:pPr>
       <w:r>
-        <w:t xml:space="preserve">  \begin{tabular</w:t>
-      </w:r>
-      <w:proofErr w:type="gramStart"/>
-      <w:r>
-        <w:t>}{ |</w:t>
-      </w:r>
-      <w:proofErr w:type="spellStart"/>
-      <w:proofErr w:type="gramEnd"/>
-      <w:r>
-        <w:t>c|c</w:t>
-      </w:r>
-      <w:proofErr w:type="spellEnd"/>
-      <w:r>
-        <w:t>|  }</w:t>
-      </w:r>
-    </w:p>
-    <w:p>
-      <w:pPr>
-        <w:tabs>
-          <w:tab w:val="left" w:pos="3815"/>
-        </w:tabs>
-      </w:pPr>
-      <w:r>
-        <w:t xml:space="preserve">    \</w:t>
-      </w:r>
-      <w:proofErr w:type="spellStart"/>
-      <w:r>
-        <w:t>hline</w:t>
-      </w:r>
-      <w:proofErr w:type="spellEnd"/>
-    </w:p>
-    <w:p>
-      <w:pPr>
-        <w:tabs>
-          <w:tab w:val="left" w:pos="3815"/>
-        </w:tabs>
-      </w:pPr>
-      <w:r>
-        <w:t xml:space="preserve">    Attribute &amp; Detail\\</w:t>
-      </w:r>
-    </w:p>
-    <w:p>
-      <w:pPr>
-        <w:tabs>
-          <w:tab w:val="left" w:pos="3815"/>
-        </w:tabs>
-      </w:pPr>
-      <w:r>
-        <w:t xml:space="preserve">    \</w:t>
-      </w:r>
-      <w:proofErr w:type="spellStart"/>
-      <w:r>
-        <w:t>hline</w:t>
-      </w:r>
-      <w:proofErr w:type="spellEnd"/>
-    </w:p>
-    <w:p>
-      <w:pPr>
-        <w:tabs>
-          <w:tab w:val="left" w:pos="3815"/>
-        </w:tabs>
-      </w:pPr>
-      <w:r>
-        <w:t xml:space="preserve">    Weight&amp; 3g\\</w:t>
-      </w:r>
-    </w:p>
-    <w:p>
-      <w:pPr>
-        <w:tabs>
-          <w:tab w:val="left" w:pos="3815"/>
-        </w:tabs>
-      </w:pPr>
-      <w:r>
-        <w:t xml:space="preserve">    \</w:t>
-      </w:r>
-      <w:proofErr w:type="spellStart"/>
-      <w:r>
-        <w:t>hline</w:t>
-      </w:r>
-      <w:proofErr w:type="spellEnd"/>
-    </w:p>
-    <w:p>
-      <w:pPr>
-        <w:tabs>
-          <w:tab w:val="left" w:pos="3815"/>
-        </w:tabs>
-      </w:pPr>
-      <w:r>
-        <w:t xml:space="preserve">    Resolution&amp;   8 Megapixels\\</w:t>
-      </w:r>
-    </w:p>
-    <w:p>
-      <w:pPr>
-        <w:tabs>
-          <w:tab w:val="left" w:pos="3815"/>
-        </w:tabs>
-      </w:pPr>
-      <w:r>
-        <w:t xml:space="preserve">    \</w:t>
-      </w:r>
-      <w:proofErr w:type="spellStart"/>
-      <w:r>
-        <w:t>hline</w:t>
-      </w:r>
-      <w:proofErr w:type="spellEnd"/>
-    </w:p>
-    <w:p>
-      <w:pPr>
-        <w:tabs>
-          <w:tab w:val="left" w:pos="3815"/>
-        </w:tabs>
-      </w:pPr>
-      <w:r>
-        <w:t xml:space="preserve">    Video modes &amp;1080p30, 720p60 and 640 x 480p60,90\\</w:t>
-      </w:r>
-    </w:p>
-    <w:p>
-      <w:pPr>
-        <w:tabs>
-          <w:tab w:val="left" w:pos="3815"/>
-        </w:tabs>
-      </w:pPr>
-      <w:r>
-        <w:t xml:space="preserve">    \</w:t>
-      </w:r>
-      <w:proofErr w:type="spellStart"/>
-      <w:r>
-        <w:t>hline</w:t>
-      </w:r>
-      <w:proofErr w:type="spellEnd"/>
-    </w:p>
-    <w:p>
-      <w:pPr>
-        <w:tabs>
-          <w:tab w:val="left" w:pos="3815"/>
-        </w:tabs>
-      </w:pPr>
-      <w:r>
-        <w:t xml:space="preserve">    Linux integration &amp; V4L2 driver available\\</w:t>
-      </w:r>
-    </w:p>
-    <w:p>
-      <w:pPr>
-        <w:tabs>
-          <w:tab w:val="left" w:pos="3815"/>
-        </w:tabs>
-      </w:pPr>
-      <w:r>
-        <w:t xml:space="preserve">    \</w:t>
-      </w:r>
-      <w:proofErr w:type="spellStart"/>
-      <w:r>
-        <w:t>hline</w:t>
-      </w:r>
-      <w:proofErr w:type="spellEnd"/>
-    </w:p>
-    <w:p>
-      <w:pPr>
-        <w:tabs>
-          <w:tab w:val="left" w:pos="3815"/>
-        </w:tabs>
-      </w:pPr>
-      <w:r>
-        <w:t xml:space="preserve">    Sensor resolution &amp; 3280 x 2464 pixels\\</w:t>
-      </w:r>
-    </w:p>
-    <w:p>
-      <w:pPr>
-        <w:tabs>
-          <w:tab w:val="left" w:pos="3815"/>
-        </w:tabs>
-      </w:pPr>
-      <w:r>
-        <w:t xml:space="preserve">    \</w:t>
-      </w:r>
-      <w:proofErr w:type="spellStart"/>
-      <w:r>
-        <w:t>hline</w:t>
-      </w:r>
-      <w:proofErr w:type="spellEnd"/>
+        <w:t xml:space="preserve">  \</w:t>
+      </w:r>
+      <w:proofErr w:type="spellStart"/>
+      <w:r>
+        <w:t>includegraphics</w:t>
+      </w:r>
+      <w:proofErr w:type="spellEnd"/>
+      <w:r>
+        <w:t>[scale=0.</w:t>
+      </w:r>
+      <w:proofErr w:type="gramStart"/>
+      <w:r>
+        <w:t>8]{</w:t>
+      </w:r>
+      <w:proofErr w:type="gramEnd"/>
+      <w:r>
+        <w:t>images/headerMcu.PNG}</w:t>
+      </w:r>
+    </w:p>
+    <w:p>
+      <w:pPr>
+        <w:tabs>
+          <w:tab w:val="left" w:pos="3815"/>
+        </w:tabs>
+      </w:pPr>
+      <w:r>
+        <w:t xml:space="preserve">  \</w:t>
+      </w:r>
+      <w:proofErr w:type="gramStart"/>
+      <w:r>
+        <w:t>caption{</w:t>
+      </w:r>
+      <w:proofErr w:type="gramEnd"/>
+      <w:r>
+        <w:t>Header for STM32F4 Discovery Kit}</w:t>
+      </w:r>
+    </w:p>
+    <w:p>
+      <w:pPr>
+        <w:tabs>
+          <w:tab w:val="left" w:pos="3815"/>
+        </w:tabs>
+      </w:pPr>
+      <w:r>
+        <w:t xml:space="preserve">  \label{</w:t>
+      </w:r>
+      <w:proofErr w:type="spellStart"/>
+      <w:proofErr w:type="gramStart"/>
+      <w:r>
+        <w:t>fig:headerMcuFull</w:t>
+      </w:r>
+      <w:proofErr w:type="spellEnd"/>
+      <w:proofErr w:type="gramEnd"/>
+      <w:r>
+        <w:t>}</w:t>
+      </w:r>
+    </w:p>
+    <w:p>
+      <w:pPr>
+        <w:tabs>
+          <w:tab w:val="left" w:pos="3815"/>
+        </w:tabs>
+      </w:pPr>
+      <w:r>
+        <w:t xml:space="preserve">  \end{center}</w:t>
+      </w:r>
+    </w:p>
+    <w:p>
+      <w:pPr>
+        <w:tabs>
+          <w:tab w:val="left" w:pos="3815"/>
+        </w:tabs>
+      </w:pPr>
+      <w:r>
+        <w:t>\end{figure}</w:t>
+      </w:r>
+    </w:p>
+    <w:p>
+      <w:pPr>
+        <w:tabs>
+          <w:tab w:val="left" w:pos="3815"/>
+        </w:tabs>
+      </w:pPr>
+      <w:r>
+        <w:t>\begin{figure}</w:t>
+      </w:r>
+      <w:proofErr w:type="gramStart"/>
+      <w:r>
+        <w:t>[!</w:t>
+      </w:r>
+      <w:proofErr w:type="spellStart"/>
+      <w:r>
+        <w:t>ht</w:t>
+      </w:r>
+      <w:proofErr w:type="spellEnd"/>
+      <w:proofErr w:type="gramEnd"/>
+      <w:r>
+        <w:t>]</w:t>
+      </w:r>
+    </w:p>
+    <w:p>
+      <w:pPr>
+        <w:tabs>
+          <w:tab w:val="left" w:pos="3815"/>
+        </w:tabs>
+      </w:pPr>
+      <w:r>
+        <w:t xml:space="preserve">  \begin{center}</w:t>
+      </w:r>
+    </w:p>
+    <w:p>
+      <w:pPr>
+        <w:tabs>
+          <w:tab w:val="left" w:pos="3815"/>
+        </w:tabs>
+      </w:pPr>
+      <w:r>
+        <w:t xml:space="preserve">  \</w:t>
+      </w:r>
+      <w:proofErr w:type="spellStart"/>
+      <w:r>
+        <w:t>includegraphics</w:t>
+      </w:r>
+      <w:proofErr w:type="spellEnd"/>
+      <w:r>
+        <w:t>[scale=0.</w:t>
+      </w:r>
+      <w:proofErr w:type="gramStart"/>
+      <w:r>
+        <w:t>6]{</w:t>
+      </w:r>
+      <w:proofErr w:type="gramEnd"/>
+      <w:r>
+        <w:t>images/header485.PNG}</w:t>
+      </w:r>
+    </w:p>
+    <w:p>
+      <w:pPr>
+        <w:tabs>
+          <w:tab w:val="left" w:pos="3815"/>
+        </w:tabs>
+      </w:pPr>
+      <w:r>
+        <w:t xml:space="preserve">  \</w:t>
+      </w:r>
+      <w:proofErr w:type="gramStart"/>
+      <w:r>
+        <w:t>caption{</w:t>
+      </w:r>
+      <w:proofErr w:type="gramEnd"/>
+      <w:r>
+        <w:t>Master: Header for module RS-485 of Master}</w:t>
+      </w:r>
+    </w:p>
+    <w:p>
+      <w:pPr>
+        <w:tabs>
+          <w:tab w:val="left" w:pos="3815"/>
+        </w:tabs>
+      </w:pPr>
+      <w:r>
+        <w:t xml:space="preserve">  \label{</w:t>
+      </w:r>
+      <w:proofErr w:type="gramStart"/>
+      <w:r>
+        <w:t>fig:header</w:t>
+      </w:r>
+      <w:proofErr w:type="gramEnd"/>
+      <w:r>
+        <w:t>485Full}</w:t>
+      </w:r>
+    </w:p>
+    <w:p>
+      <w:pPr>
+        <w:tabs>
+          <w:tab w:val="left" w:pos="3815"/>
+        </w:tabs>
+      </w:pPr>
+      <w:r>
+        <w:t xml:space="preserve">  \end{center}</w:t>
+      </w:r>
+    </w:p>
+    <w:p>
+      <w:pPr>
+        <w:tabs>
+          <w:tab w:val="left" w:pos="3815"/>
+        </w:tabs>
+      </w:pPr>
+      <w:r>
+        <w:t>\end{figure}</w:t>
+      </w:r>
+    </w:p>
+    <w:p>
+      <w:pPr>
+        <w:tabs>
+          <w:tab w:val="left" w:pos="3815"/>
+        </w:tabs>
+      </w:pPr>
+      <w:r>
+        <w:t>\begin{figure}</w:t>
+      </w:r>
+      <w:proofErr w:type="gramStart"/>
+      <w:r>
+        <w:t>[!</w:t>
+      </w:r>
+      <w:proofErr w:type="spellStart"/>
+      <w:r>
+        <w:t>ht</w:t>
+      </w:r>
+      <w:proofErr w:type="spellEnd"/>
+      <w:proofErr w:type="gramEnd"/>
+      <w:r>
+        <w:t>]</w:t>
+      </w:r>
+    </w:p>
+    <w:p>
+      <w:pPr>
+        <w:tabs>
+          <w:tab w:val="left" w:pos="3815"/>
+        </w:tabs>
+      </w:pPr>
+      <w:r>
+        <w:t xml:space="preserve">  \begin{center}</w:t>
+      </w:r>
+    </w:p>
+    <w:p>
+      <w:pPr>
+        <w:tabs>
+          <w:tab w:val="left" w:pos="3815"/>
+        </w:tabs>
+      </w:pPr>
+      <w:r>
+        <w:t xml:space="preserve">  \</w:t>
+      </w:r>
+      <w:proofErr w:type="spellStart"/>
+      <w:r>
+        <w:t>includegraphics</w:t>
+      </w:r>
+      <w:proofErr w:type="spellEnd"/>
+      <w:r>
+        <w:t>[scale=0.</w:t>
+      </w:r>
+      <w:proofErr w:type="gramStart"/>
+      <w:r>
+        <w:t>7]{</w:t>
+      </w:r>
+      <w:proofErr w:type="gramEnd"/>
+      <w:r>
+        <w:t>images/masterLeft.PNG}</w:t>
+      </w:r>
+    </w:p>
+    <w:p>
+      <w:pPr>
+        <w:tabs>
+          <w:tab w:val="left" w:pos="3815"/>
+        </w:tabs>
+      </w:pPr>
+      <w:r>
+        <w:t xml:space="preserve">  \</w:t>
+      </w:r>
+      <w:proofErr w:type="gramStart"/>
+      <w:r>
+        <w:t>caption{</w:t>
+      </w:r>
+      <w:proofErr w:type="gramEnd"/>
+      <w:r>
+        <w:t>Master: Header for other modules}</w:t>
+      </w:r>
+    </w:p>
+    <w:p>
+      <w:pPr>
+        <w:tabs>
+          <w:tab w:val="left" w:pos="3815"/>
+        </w:tabs>
+      </w:pPr>
+      <w:r>
+        <w:t xml:space="preserve">  \label{</w:t>
+      </w:r>
+      <w:proofErr w:type="spellStart"/>
+      <w:proofErr w:type="gramStart"/>
+      <w:r>
+        <w:t>fig:masterLeftFull</w:t>
+      </w:r>
+      <w:proofErr w:type="spellEnd"/>
+      <w:proofErr w:type="gramEnd"/>
+      <w:r>
+        <w:t>}</w:t>
+      </w:r>
+    </w:p>
+    <w:p>
+      <w:pPr>
+        <w:tabs>
+          <w:tab w:val="left" w:pos="3815"/>
+        </w:tabs>
+      </w:pPr>
+      <w:r>
+        <w:t xml:space="preserve">  \end{center}</w:t>
+      </w:r>
+    </w:p>
+    <w:p>
+      <w:pPr>
+        <w:tabs>
+          <w:tab w:val="left" w:pos="3815"/>
+        </w:tabs>
+      </w:pPr>
+      <w:r>
+        <w:t>\end{figure}</w:t>
+      </w:r>
+    </w:p>
+    <w:p>
+      <w:pPr>
+        <w:tabs>
+          <w:tab w:val="left" w:pos="3815"/>
+        </w:tabs>
+      </w:pPr>
+      <w:r>
+        <w:t>\begin{figure}</w:t>
+      </w:r>
+      <w:proofErr w:type="gramStart"/>
+      <w:r>
+        <w:t>[!</w:t>
+      </w:r>
+      <w:proofErr w:type="spellStart"/>
+      <w:r>
+        <w:t>ht</w:t>
+      </w:r>
+      <w:proofErr w:type="spellEnd"/>
+      <w:proofErr w:type="gramEnd"/>
+      <w:r>
+        <w:t>]</w:t>
+      </w:r>
+    </w:p>
+    <w:p>
+      <w:pPr>
+        <w:tabs>
+          <w:tab w:val="left" w:pos="3815"/>
+        </w:tabs>
+      </w:pPr>
+      <w:r>
+        <w:t xml:space="preserve">  \begin{center}</w:t>
+      </w:r>
+    </w:p>
+    <w:p>
+      <w:pPr>
+        <w:tabs>
+          <w:tab w:val="left" w:pos="3815"/>
+        </w:tabs>
+      </w:pPr>
+      <w:r>
+        <w:t xml:space="preserve">  \</w:t>
+      </w:r>
+      <w:proofErr w:type="spellStart"/>
+      <w:r>
+        <w:t>includegraphics</w:t>
+      </w:r>
+      <w:proofErr w:type="spellEnd"/>
+      <w:r>
+        <w:t>[scale=0.</w:t>
+      </w:r>
+      <w:proofErr w:type="gramStart"/>
+      <w:r>
+        <w:t>7]{</w:t>
+      </w:r>
+      <w:proofErr w:type="gramEnd"/>
+      <w:r>
+        <w:t>images/slaveButtonFull.PNG}</w:t>
+      </w:r>
+    </w:p>
+    <w:p>
+      <w:pPr>
+        <w:tabs>
+          <w:tab w:val="left" w:pos="3815"/>
+        </w:tabs>
+      </w:pPr>
+      <w:r>
+        <w:t xml:space="preserve">  \</w:t>
+      </w:r>
+      <w:proofErr w:type="gramStart"/>
+      <w:r>
+        <w:t>caption{</w:t>
+      </w:r>
+      <w:proofErr w:type="gramEnd"/>
+      <w:r>
+        <w:t>Slave Button(s)}</w:t>
+      </w:r>
+    </w:p>
+    <w:p>
+      <w:pPr>
+        <w:tabs>
+          <w:tab w:val="left" w:pos="3815"/>
+        </w:tabs>
+      </w:pPr>
+      <w:r>
+        <w:t xml:space="preserve">  \label{</w:t>
+      </w:r>
+      <w:proofErr w:type="spellStart"/>
+      <w:proofErr w:type="gramStart"/>
+      <w:r>
+        <w:t>fig:slaveButtonFull</w:t>
+      </w:r>
+      <w:proofErr w:type="spellEnd"/>
+      <w:proofErr w:type="gramEnd"/>
+      <w:r>
+        <w:t>}</w:t>
+      </w:r>
     </w:p>
     <w:p>
       <w:pPr>
@@ -4716,83 +5558,112 @@
       </w:pPr>
       <w:r>
         <w:lastRenderedPageBreak/>
-        <w:t xml:space="preserve">    Sensor image area &amp; 3.68 x 2.76 mm (4.6 mm </w:t>
-      </w:r>
-      <w:proofErr w:type="gramStart"/>
-      <w:r>
-        <w:t>diagonal)\</w:t>
-      </w:r>
-      <w:proofErr w:type="gramEnd"/>
-      <w:r>
-        <w:t>\</w:t>
-      </w:r>
-    </w:p>
-    <w:p>
-      <w:pPr>
-        <w:tabs>
-          <w:tab w:val="left" w:pos="3815"/>
-        </w:tabs>
-      </w:pPr>
-      <w:r>
-        <w:t xml:space="preserve">    \</w:t>
-      </w:r>
-      <w:proofErr w:type="spellStart"/>
-      <w:r>
-        <w:t>hline</w:t>
-      </w:r>
-      <w:proofErr w:type="spellEnd"/>
-    </w:p>
-    <w:p>
-      <w:pPr>
-        <w:tabs>
-          <w:tab w:val="left" w:pos="3815"/>
-        </w:tabs>
-      </w:pPr>
-      <w:r>
-        <w:t xml:space="preserve">   \end{tabular}</w:t>
-      </w:r>
-    </w:p>
-    <w:p>
-      <w:pPr>
-        <w:tabs>
-          <w:tab w:val="left" w:pos="3815"/>
-        </w:tabs>
-      </w:pPr>
-      <w:r>
-        <w:t xml:space="preserve">   \</w:t>
+        <w:t xml:space="preserve">  \end{center}</w:t>
+      </w:r>
+    </w:p>
+    <w:p>
+      <w:pPr>
+        <w:tabs>
+          <w:tab w:val="left" w:pos="3815"/>
+        </w:tabs>
+      </w:pPr>
+      <w:r>
+        <w:t>\end{figure}</w:t>
+      </w:r>
+    </w:p>
+    <w:p>
+      <w:pPr>
+        <w:tabs>
+          <w:tab w:val="left" w:pos="3815"/>
+        </w:tabs>
+      </w:pPr>
+      <w:r>
+        <w:t>\begin{figure}</w:t>
+      </w:r>
+      <w:proofErr w:type="gramStart"/>
+      <w:r>
+        <w:t>[!</w:t>
+      </w:r>
+      <w:proofErr w:type="spellStart"/>
+      <w:r>
+        <w:t>ht</w:t>
+      </w:r>
+      <w:proofErr w:type="spellEnd"/>
+      <w:proofErr w:type="gramEnd"/>
+      <w:r>
+        <w:t>]</w:t>
+      </w:r>
+    </w:p>
+    <w:p>
+      <w:pPr>
+        <w:tabs>
+          <w:tab w:val="left" w:pos="3815"/>
+        </w:tabs>
+      </w:pPr>
+      <w:r>
+        <w:t xml:space="preserve">  \begin{center}</w:t>
+      </w:r>
+    </w:p>
+    <w:p>
+      <w:pPr>
+        <w:tabs>
+          <w:tab w:val="left" w:pos="3815"/>
+        </w:tabs>
+      </w:pPr>
+      <w:r>
+        <w:t xml:space="preserve">  \</w:t>
+      </w:r>
+      <w:proofErr w:type="spellStart"/>
+      <w:r>
+        <w:t>includegraphics</w:t>
+      </w:r>
+      <w:proofErr w:type="spellEnd"/>
+      <w:r>
+        <w:t>[scale=0.</w:t>
+      </w:r>
+      <w:proofErr w:type="gramStart"/>
+      <w:r>
+        <w:t>7]{</w:t>
+      </w:r>
+      <w:proofErr w:type="gramEnd"/>
+      <w:r>
+        <w:t>images/slaveRelayFull1.PNG}</w:t>
+      </w:r>
+    </w:p>
+    <w:p>
+      <w:pPr>
+        <w:tabs>
+          <w:tab w:val="left" w:pos="3815"/>
+        </w:tabs>
+      </w:pPr>
+      <w:r>
+        <w:t xml:space="preserve">  \</w:t>
       </w:r>
       <w:proofErr w:type="gramStart"/>
       <w:r>
         <w:t>caption{</w:t>
       </w:r>
-      <w:proofErr w:type="spellStart"/>
-      <w:proofErr w:type="gramEnd"/>
-      <w:r>
-        <w:t>PiCamera</w:t>
-      </w:r>
-      <w:proofErr w:type="spellEnd"/>
-      <w:r>
-        <w:t xml:space="preserve"> Module Highlight Specifications}</w:t>
-      </w:r>
-    </w:p>
-    <w:p>
-      <w:pPr>
-        <w:tabs>
-          <w:tab w:val="left" w:pos="3815"/>
-        </w:tabs>
-      </w:pPr>
-      <w:r>
-        <w:t xml:space="preserve">   \label{</w:t>
-      </w:r>
-      <w:proofErr w:type="spellStart"/>
-      <w:proofErr w:type="gramStart"/>
-      <w:r>
-        <w:t>table:piCamSpecs</w:t>
-      </w:r>
-      <w:proofErr w:type="spellEnd"/>
-      <w:proofErr w:type="gramEnd"/>
-      <w:r>
-        <w:t>}</w:t>
+      <w:proofErr w:type="gramEnd"/>
+      <w:r>
+        <w:t>Full Schematic of Slave Relay(1)}</w:t>
+      </w:r>
+    </w:p>
+    <w:p>
+      <w:pPr>
+        <w:tabs>
+          <w:tab w:val="left" w:pos="3815"/>
+        </w:tabs>
+      </w:pPr>
+      <w:r>
+        <w:t xml:space="preserve">  \label{</w:t>
+      </w:r>
+      <w:proofErr w:type="gramStart"/>
+      <w:r>
+        <w:t>fig:slaveRelayFull</w:t>
+      </w:r>
+      <w:proofErr w:type="gramEnd"/>
+      <w:r>
+        <w:t>1}</w:t>
       </w:r>
     </w:p>
     <w:p>
@@ -4812,17 +5683,17 @@
         </w:tabs>
       </w:pPr>
       <w:r>
-        <w:t xml:space="preserve">  \end{table}</w:t>
-      </w:r>
-    </w:p>
-    <w:p>
-      <w:pPr>
-        <w:tabs>
-          <w:tab w:val="left" w:pos="3815"/>
-        </w:tabs>
-      </w:pPr>
-      <w:r>
-        <w:t xml:space="preserve">  \begin{figure}</w:t>
+        <w:t>\end{figure}</w:t>
+      </w:r>
+    </w:p>
+    <w:p>
+      <w:pPr>
+        <w:tabs>
+          <w:tab w:val="left" w:pos="3815"/>
+        </w:tabs>
+      </w:pPr>
+      <w:r>
+        <w:t>\begin{figure}</w:t>
       </w:r>
       <w:proofErr w:type="gramStart"/>
       <w:r>
@@ -4845,17 +5716,17 @@
         </w:tabs>
       </w:pPr>
       <w:r>
-        <w:t xml:space="preserve">    \begin{center}</w:t>
-      </w:r>
-    </w:p>
-    <w:p>
-      <w:pPr>
-        <w:tabs>
-          <w:tab w:val="left" w:pos="3815"/>
-        </w:tabs>
-      </w:pPr>
-      <w:r>
-        <w:t xml:space="preserve">    \</w:t>
+        <w:t xml:space="preserve">  \begin{center}</w:t>
+      </w:r>
+    </w:p>
+    <w:p>
+      <w:pPr>
+        <w:tabs>
+          <w:tab w:val="left" w:pos="3815"/>
+        </w:tabs>
+      </w:pPr>
+      <w:r>
+        <w:t xml:space="preserve">  \</w:t>
       </w:r>
       <w:proofErr w:type="spellStart"/>
       <w:r>
@@ -4863,25 +5734,25 @@
       </w:r>
       <w:proofErr w:type="spellEnd"/>
       <w:r>
-        <w:t>[scale=0.</w:t>
-      </w:r>
-      <w:proofErr w:type="gramStart"/>
-      <w:r>
-        <w:t>15]{</w:t>
-      </w:r>
-      <w:proofErr w:type="gramEnd"/>
-      <w:r>
-        <w:t>images/piAndCam.jpg}</w:t>
-      </w:r>
-    </w:p>
-    <w:p>
-      <w:pPr>
-        <w:tabs>
-          <w:tab w:val="left" w:pos="3815"/>
-        </w:tabs>
-      </w:pPr>
-      <w:r>
-        <w:t xml:space="preserve">    \</w:t>
+        <w:t>[scale=</w:t>
+      </w:r>
+      <w:proofErr w:type="gramStart"/>
+      <w:r>
+        <w:t>1]{</w:t>
+      </w:r>
+      <w:proofErr w:type="gramEnd"/>
+      <w:r>
+        <w:t>images/slaveRelayFull2.PNG}</w:t>
+      </w:r>
+    </w:p>
+    <w:p>
+      <w:pPr>
+        <w:tabs>
+          <w:tab w:val="left" w:pos="3815"/>
+        </w:tabs>
+      </w:pPr>
+      <w:r>
+        <w:t xml:space="preserve">  \</w:t>
       </w:r>
       <w:proofErr w:type="gramStart"/>
       <w:r>
@@ -4889,63 +5760,46 @@
       </w:r>
       <w:proofErr w:type="gramEnd"/>
       <w:r>
-        <w:t xml:space="preserve">Raspberry Pi Connected with </w:t>
-      </w:r>
-      <w:proofErr w:type="spellStart"/>
-      <w:r>
-        <w:t>PiCamera</w:t>
-      </w:r>
-      <w:proofErr w:type="spellEnd"/>
-      <w:r>
-        <w:t xml:space="preserve"> Module}</w:t>
-      </w:r>
-    </w:p>
-    <w:p>
-      <w:pPr>
-        <w:tabs>
-          <w:tab w:val="left" w:pos="3815"/>
-        </w:tabs>
-      </w:pPr>
-      <w:r>
-        <w:t xml:space="preserve">    \label{</w:t>
-      </w:r>
-      <w:proofErr w:type="spellStart"/>
-      <w:proofErr w:type="gramStart"/>
-      <w:r>
-        <w:t>fig:piAndCam</w:t>
-      </w:r>
-      <w:proofErr w:type="spellEnd"/>
-      <w:proofErr w:type="gramEnd"/>
-      <w:r>
-        <w:t>}</w:t>
-      </w:r>
-    </w:p>
-    <w:p>
-      <w:pPr>
-        <w:tabs>
-          <w:tab w:val="left" w:pos="3815"/>
-        </w:tabs>
-      </w:pPr>
-      <w:r>
-        <w:t xml:space="preserve">    \end{center}</w:t>
-      </w:r>
-    </w:p>
-    <w:p>
-      <w:pPr>
-        <w:tabs>
-          <w:tab w:val="left" w:pos="3815"/>
-        </w:tabs>
-      </w:pPr>
-      <w:r>
-        <w:t xml:space="preserve">  \end{figure}</w:t>
-      </w:r>
-    </w:p>
-    <w:p>
-      <w:pPr>
-        <w:tabs>
-          <w:tab w:val="left" w:pos="3815"/>
-        </w:tabs>
-      </w:pPr>
+        <w:t>Full Schematic of Slave Relay(2)}</w:t>
+      </w:r>
+    </w:p>
+    <w:p>
+      <w:pPr>
+        <w:tabs>
+          <w:tab w:val="left" w:pos="3815"/>
+        </w:tabs>
+      </w:pPr>
+      <w:r>
+        <w:t xml:space="preserve">  \label{</w:t>
+      </w:r>
+      <w:proofErr w:type="gramStart"/>
+      <w:r>
+        <w:t>fig:slaveRelayFull</w:t>
+      </w:r>
+      <w:proofErr w:type="gramEnd"/>
+      <w:r>
+        <w:t>2}</w:t>
+      </w:r>
+    </w:p>
+    <w:p>
+      <w:pPr>
+        <w:tabs>
+          <w:tab w:val="left" w:pos="3815"/>
+        </w:tabs>
+      </w:pPr>
+      <w:r>
+        <w:t xml:space="preserve">  \end{center}</w:t>
+      </w:r>
+    </w:p>
+    <w:p>
+      <w:pPr>
+        <w:tabs>
+          <w:tab w:val="left" w:pos="3815"/>
+        </w:tabs>
+      </w:pPr>
+      <w:r>
+        <w:t>\end{figure}</w:t>
+      </w:r>
     </w:p>
     <w:p>
       <w:pPr>
@@ -5655,7 +6509,7 @@
 </file>
 
 <file path=customXml/itemProps1.xml><?xml version="1.0" encoding="utf-8"?>
-<ds:datastoreItem xmlns:ds="http://schemas.openxmlformats.org/officeDocument/2006/customXml" ds:itemID="{035D8532-E701-450F-B707-BE7019659517}">
+<ds:datastoreItem xmlns:ds="http://schemas.openxmlformats.org/officeDocument/2006/customXml" ds:itemID="{BD548329-9CAB-4DE0-9850-00359E62624A}">
   <ds:schemaRefs>
     <ds:schemaRef ds:uri="http://schemas.openxmlformats.org/officeDocument/2006/bibliography"/>
   </ds:schemaRefs>

</xml_diff>